<commit_message>
Changing bottom part of footer, img into icons and styling
</commit_message>
<xml_diff>
--- a/instructions/CarbonCheck_v2.docx
+++ b/instructions/CarbonCheck_v2.docx
@@ -14,49 +14,15 @@
         </w:rPr>
         <w:t xml:space="preserve">Figma - </w:t>
       </w:r>
-      <w:r>
-        <w:rPr>
-          <w:lang w:val="pl-PL"/>
-        </w:rPr>
-        <w:fldChar w:fldCharType="begin"/>
-      </w:r>
-      <w:r>
-        <w:rPr>
-          <w:lang w:val="pl-PL"/>
-        </w:rPr>
-        <w:instrText xml:space="preserve"> HYPERLINK "</w:instrText>
-      </w:r>
-      <w:r>
-        <w:rPr>
-          <w:lang w:val="pl-PL"/>
-        </w:rPr>
-        <w:instrText>https://www.figma.com/file/Of7NLRkOHhUEwTkKHWnRV3/Vitalina-Kuzmenko's-team-library?node-id=426%3A60&amp;t=tNHnTtQFhLHrxnIy-1</w:instrText>
-      </w:r>
-      <w:r>
-        <w:rPr>
-          <w:lang w:val="pl-PL"/>
-        </w:rPr>
-        <w:instrText xml:space="preserve">" </w:instrText>
-      </w:r>
-      <w:r>
-        <w:rPr>
-          <w:lang w:val="pl-PL"/>
-        </w:rPr>
-        <w:fldChar w:fldCharType="separate"/>
-      </w:r>
-      <w:r>
-        <w:rPr>
-          <w:rStyle w:val="a5"/>
-          <w:lang w:val="pl-PL"/>
-        </w:rPr>
-        <w:t>https://www.figma.com/file/Of7NLRkOHhUEwTkKHWnRV3/Vitalina-Kuzmenko's-team-library?node-id=426%3A60&amp;t=tNHnTtQFhLHrxnIy-1</w:t>
-      </w:r>
-      <w:r>
-        <w:rPr>
-          <w:lang w:val="pl-PL"/>
-        </w:rPr>
-        <w:fldChar w:fldCharType="end"/>
-      </w:r>
+      <w:hyperlink r:id="rId5" w:history="1">
+        <w:r>
+          <w:rPr>
+            <w:rStyle w:val="a5"/>
+            <w:lang w:val="pl-PL"/>
+          </w:rPr>
+          <w:t>https://www.figma.com/file/Of7NLRkOHhUEwTkKHWnRV3/Vitalina-Kuzmenko's-team-library?node-id=426%3A60&amp;t=tNHnTtQFhLHrxnIy-1</w:t>
+        </w:r>
+      </w:hyperlink>
     </w:p>
     <w:p>
       <w:pPr>
@@ -271,106 +237,6 @@
             <wp:extent cx="5940425" cy="2987040"/>
             <wp:effectExtent l="0" t="0" r="3175" b="3810"/>
             <wp:docPr id="6" name="Рисунок 6"/>
-            <wp:cNvGraphicFramePr>
-              <a:graphicFrameLocks xmlns:a="http://schemas.openxmlformats.org/drawingml/2006/main" noChangeAspect="1"/>
-            </wp:cNvGraphicFramePr>
-            <a:graphic xmlns:a="http://schemas.openxmlformats.org/drawingml/2006/main">
-              <a:graphicData uri="http://schemas.openxmlformats.org/drawingml/2006/picture">
-                <pic:pic xmlns:pic="http://schemas.openxmlformats.org/drawingml/2006/picture">
-                  <pic:nvPicPr>
-                    <pic:cNvPr id="1" name=""/>
-                    <pic:cNvPicPr/>
-                  </pic:nvPicPr>
-                  <pic:blipFill>
-                    <a:blip r:embed="rId5"/>
-                    <a:stretch>
-                      <a:fillRect/>
-                    </a:stretch>
-                  </pic:blipFill>
-                  <pic:spPr>
-                    <a:xfrm>
-                      <a:off x="0" y="0"/>
-                      <a:ext cx="5940425" cy="2987040"/>
-                    </a:xfrm>
-                    <a:prstGeom prst="rect">
-                      <a:avLst/>
-                    </a:prstGeom>
-                  </pic:spPr>
-                </pic:pic>
-              </a:graphicData>
-            </a:graphic>
-          </wp:inline>
-        </w:drawing>
-      </w:r>
-    </w:p>
-    <w:p>
-      <w:pPr>
-        <w:tabs>
-          <w:tab w:val="left" w:pos="2241"/>
-        </w:tabs>
-        <w:rPr>
-          <w:b/>
-          <w:bCs/>
-          <w:lang w:val="en-US"/>
-        </w:rPr>
-      </w:pPr>
-      <w:r>
-        <w:rPr>
-          <w:b/>
-          <w:bCs/>
-          <w:lang w:val="en-US"/>
-        </w:rPr>
-        <w:t>Result – the same page</w:t>
-      </w:r>
-      <w:r>
-        <w:rPr>
-          <w:b/>
-          <w:bCs/>
-          <w:lang w:val="en-US"/>
-        </w:rPr>
-        <w:t xml:space="preserve"> (ideas below)</w:t>
-      </w:r>
-    </w:p>
-    <w:p>
-      <w:pPr>
-        <w:tabs>
-          <w:tab w:val="left" w:pos="2241"/>
-        </w:tabs>
-        <w:rPr>
-          <w:lang w:val="en-US"/>
-        </w:rPr>
-      </w:pPr>
-    </w:p>
-    <w:p>
-      <w:pPr>
-        <w:tabs>
-          <w:tab w:val="left" w:pos="2241"/>
-        </w:tabs>
-        <w:rPr>
-          <w:lang w:val="en-US"/>
-        </w:rPr>
-      </w:pPr>
-    </w:p>
-    <w:p>
-      <w:pPr>
-        <w:tabs>
-          <w:tab w:val="left" w:pos="2241"/>
-        </w:tabs>
-        <w:rPr>
-          <w:lang w:val="en-US"/>
-        </w:rPr>
-      </w:pPr>
-      <w:r>
-        <w:rPr>
-          <w:noProof/>
-          <w:lang w:val="en-US"/>
-        </w:rPr>
-        <w:lastRenderedPageBreak/>
-        <w:drawing>
-          <wp:inline distT="0" distB="0" distL="0" distR="0" wp14:anchorId="10CE14C8" wp14:editId="73E05F10">
-            <wp:extent cx="5940425" cy="3943985"/>
-            <wp:effectExtent l="0" t="0" r="3175" b="0"/>
-            <wp:docPr id="3" name="Рисунок 3"/>
             <wp:cNvGraphicFramePr>
               <a:graphicFrameLocks xmlns:a="http://schemas.openxmlformats.org/drawingml/2006/main" noChangeAspect="1"/>
             </wp:cNvGraphicFramePr>
@@ -390,6 +256,106 @@
                   <pic:spPr>
                     <a:xfrm>
                       <a:off x="0" y="0"/>
+                      <a:ext cx="5940425" cy="2987040"/>
+                    </a:xfrm>
+                    <a:prstGeom prst="rect">
+                      <a:avLst/>
+                    </a:prstGeom>
+                  </pic:spPr>
+                </pic:pic>
+              </a:graphicData>
+            </a:graphic>
+          </wp:inline>
+        </w:drawing>
+      </w:r>
+    </w:p>
+    <w:p>
+      <w:pPr>
+        <w:tabs>
+          <w:tab w:val="left" w:pos="2241"/>
+        </w:tabs>
+        <w:rPr>
+          <w:b/>
+          <w:bCs/>
+          <w:lang w:val="en-US"/>
+        </w:rPr>
+      </w:pPr>
+      <w:r>
+        <w:rPr>
+          <w:b/>
+          <w:bCs/>
+          <w:lang w:val="en-US"/>
+        </w:rPr>
+        <w:t>Result – the same page</w:t>
+      </w:r>
+      <w:r>
+        <w:rPr>
+          <w:b/>
+          <w:bCs/>
+          <w:lang w:val="en-US"/>
+        </w:rPr>
+        <w:t xml:space="preserve"> (ideas below)</w:t>
+      </w:r>
+    </w:p>
+    <w:p>
+      <w:pPr>
+        <w:tabs>
+          <w:tab w:val="left" w:pos="2241"/>
+        </w:tabs>
+        <w:rPr>
+          <w:lang w:val="en-US"/>
+        </w:rPr>
+      </w:pPr>
+    </w:p>
+    <w:p>
+      <w:pPr>
+        <w:tabs>
+          <w:tab w:val="left" w:pos="2241"/>
+        </w:tabs>
+        <w:rPr>
+          <w:lang w:val="en-US"/>
+        </w:rPr>
+      </w:pPr>
+    </w:p>
+    <w:p>
+      <w:pPr>
+        <w:tabs>
+          <w:tab w:val="left" w:pos="2241"/>
+        </w:tabs>
+        <w:rPr>
+          <w:lang w:val="en-US"/>
+        </w:rPr>
+      </w:pPr>
+      <w:r>
+        <w:rPr>
+          <w:noProof/>
+          <w:lang w:val="en-US"/>
+        </w:rPr>
+        <w:lastRenderedPageBreak/>
+        <w:drawing>
+          <wp:inline distT="0" distB="0" distL="0" distR="0" wp14:anchorId="10CE14C8" wp14:editId="73E05F10">
+            <wp:extent cx="5940425" cy="3943985"/>
+            <wp:effectExtent l="0" t="0" r="3175" b="0"/>
+            <wp:docPr id="3" name="Рисунок 3"/>
+            <wp:cNvGraphicFramePr>
+              <a:graphicFrameLocks xmlns:a="http://schemas.openxmlformats.org/drawingml/2006/main" noChangeAspect="1"/>
+            </wp:cNvGraphicFramePr>
+            <a:graphic xmlns:a="http://schemas.openxmlformats.org/drawingml/2006/main">
+              <a:graphicData uri="http://schemas.openxmlformats.org/drawingml/2006/picture">
+                <pic:pic xmlns:pic="http://schemas.openxmlformats.org/drawingml/2006/picture">
+                  <pic:nvPicPr>
+                    <pic:cNvPr id="1" name=""/>
+                    <pic:cNvPicPr/>
+                  </pic:nvPicPr>
+                  <pic:blipFill>
+                    <a:blip r:embed="rId7"/>
+                    <a:stretch>
+                      <a:fillRect/>
+                    </a:stretch>
+                  </pic:blipFill>
+                  <pic:spPr>
+                    <a:xfrm>
+                      <a:off x="0" y="0"/>
                       <a:ext cx="5940425" cy="3943985"/>
                     </a:xfrm>
                     <a:prstGeom prst="rect">
@@ -753,43 +719,9 @@
           <w:numId w:val="5"/>
         </w:numPr>
       </w:pPr>
-      <w:proofErr w:type="spellStart"/>
-      <w:r>
-        <w:t>Input</w:t>
-      </w:r>
-      <w:proofErr w:type="spellEnd"/>
-      <w:r>
-        <w:t xml:space="preserve"> – </w:t>
-      </w:r>
-      <w:proofErr w:type="spellStart"/>
-      <w:r>
-        <w:t>to</w:t>
-      </w:r>
-      <w:proofErr w:type="spellEnd"/>
-      <w:r>
-        <w:t xml:space="preserve"> </w:t>
-      </w:r>
-      <w:proofErr w:type="spellStart"/>
-      <w:r>
-        <w:t>write</w:t>
-      </w:r>
-      <w:proofErr w:type="spellEnd"/>
-      <w:r>
-        <w:t xml:space="preserve"> </w:t>
-      </w:r>
-      <w:proofErr w:type="spellStart"/>
-      <w:r>
-        <w:t>the</w:t>
-      </w:r>
-      <w:proofErr w:type="spellEnd"/>
-      <w:r>
-        <w:t xml:space="preserve"> </w:t>
-      </w:r>
-      <w:proofErr w:type="spellStart"/>
-      <w:r>
-        <w:t>number</w:t>
-      </w:r>
-      <w:proofErr w:type="spellEnd"/>
+      <w:r>
+        <w:t>Input – to write the number</w:t>
+      </w:r>
     </w:p>
     <w:p>
       <w:pPr>
@@ -911,13 +843,8 @@
           <w:numId w:val="5"/>
         </w:numPr>
       </w:pPr>
-      <w:proofErr w:type="spellStart"/>
-      <w:r>
-        <w:t>No</w:t>
-      </w:r>
-      <w:proofErr w:type="spellEnd"/>
-      <w:r>
-        <w:t xml:space="preserve">  </w:t>
+      <w:r>
+        <w:t xml:space="preserve">No  </w:t>
       </w:r>
     </w:p>
     <w:p>
@@ -934,11 +861,9 @@
         </w:rPr>
         <w:t>Y</w:t>
       </w:r>
-      <w:proofErr w:type="spellStart"/>
       <w:r>
         <w:t>es</w:t>
       </w:r>
-      <w:proofErr w:type="spellEnd"/>
       <w:r>
         <w:tab/>
       </w:r>
@@ -947,21 +872,8 @@
       <w:pPr>
         <w:pStyle w:val="a4"/>
       </w:pPr>
-      <w:proofErr w:type="spellStart"/>
-      <w:r>
-        <w:t>If</w:t>
-      </w:r>
-      <w:proofErr w:type="spellEnd"/>
-      <w:r>
-        <w:t xml:space="preserve"> </w:t>
-      </w:r>
-      <w:proofErr w:type="spellStart"/>
-      <w:r>
-        <w:t>yes</w:t>
-      </w:r>
-      <w:proofErr w:type="spellEnd"/>
-      <w:r>
-        <w:t>:</w:t>
+      <w:r>
+        <w:t>If yes:</w:t>
       </w:r>
     </w:p>
     <w:p>
@@ -982,21 +894,7 @@
           <w:lang w:val="en-US"/>
         </w:rPr>
         <w:br/>
-        <w:t xml:space="preserve">The number of </w:t>
-      </w:r>
-      <w:proofErr w:type="spellStart"/>
-      <w:r>
-        <w:rPr>
-          <w:lang w:val="en-US"/>
-        </w:rPr>
-        <w:t>litres</w:t>
-      </w:r>
-      <w:proofErr w:type="spellEnd"/>
-      <w:r>
-        <w:rPr>
-          <w:lang w:val="en-US"/>
-        </w:rPr>
-        <w:t xml:space="preserve"> of heating oil:   </w:t>
+        <w:t>The number of litres of heating oil:   </w:t>
       </w:r>
       <w:r>
         <w:object w:dxaOrig="225" w:dyaOrig="225" w14:anchorId="2F6D03F6">
@@ -1020,9 +918,9 @@
             <o:lock v:ext="edit" aspectratio="t"/>
           </v:shapetype>
           <v:shape id="_x0000_i1043" type="#_x0000_t75" style="width:42.1pt;height:18.35pt" o:ole="">
-            <v:imagedata r:id="rId7" o:title=""/>
+            <v:imagedata r:id="rId8" o:title=""/>
           </v:shape>
-          <w:control r:id="rId8" w:name="DefaultOcxName4" w:shapeid="_x0000_i1043"/>
+          <w:control r:id="rId9" w:name="DefaultOcxName4" w:shapeid="_x0000_i1043"/>
         </w:object>
       </w:r>
       <w:r>
@@ -1035,9 +933,9 @@
       <w:r>
         <w:object w:dxaOrig="225" w:dyaOrig="225" w14:anchorId="043DB93B">
           <v:shape id="_x0000_i1046" type="#_x0000_t75" style="width:42.1pt;height:18.35pt" o:ole="">
-            <v:imagedata r:id="rId7" o:title=""/>
+            <v:imagedata r:id="rId8" o:title=""/>
           </v:shape>
-          <w:control r:id="rId9" w:name="DefaultOcxName11" w:shapeid="_x0000_i1046"/>
+          <w:control r:id="rId10" w:name="DefaultOcxName11" w:shapeid="_x0000_i1046"/>
         </w:object>
       </w:r>
       <w:r>
@@ -1050,9 +948,9 @@
       <w:r>
         <w:object w:dxaOrig="225" w:dyaOrig="225" w14:anchorId="4EF7BD23">
           <v:shape id="_x0000_i1049" type="#_x0000_t75" style="width:42.1pt;height:18.35pt" o:ole="">
-            <v:imagedata r:id="rId7" o:title=""/>
+            <v:imagedata r:id="rId8" o:title=""/>
           </v:shape>
-          <w:control r:id="rId10" w:name="DefaultOcxName21" w:shapeid="_x0000_i1049"/>
+          <w:control r:id="rId11" w:name="DefaultOcxName21" w:shapeid="_x0000_i1049"/>
         </w:object>
       </w:r>
       <w:r>
@@ -1065,9 +963,9 @@
       <w:r>
         <w:object w:dxaOrig="225" w:dyaOrig="225" w14:anchorId="111FC41B">
           <v:shape id="_x0000_i1052" type="#_x0000_t75" style="width:42.1pt;height:18.35pt" o:ole="">
-            <v:imagedata r:id="rId7" o:title=""/>
+            <v:imagedata r:id="rId8" o:title=""/>
           </v:shape>
-          <w:control r:id="rId11" w:name="DefaultOcxName3" w:shapeid="_x0000_i1052"/>
+          <w:control r:id="rId12" w:name="DefaultOcxName3" w:shapeid="_x0000_i1052"/>
         </w:object>
       </w:r>
     </w:p>
@@ -1089,7 +987,6 @@
           <w:szCs w:val="26"/>
         </w:rPr>
       </w:pPr>
-      <w:proofErr w:type="spellStart"/>
       <w:r>
         <w:rPr>
           <w:b/>
@@ -1099,7 +996,6 @@
         </w:rPr>
         <w:t>Transport</w:t>
       </w:r>
-      <w:proofErr w:type="spellEnd"/>
     </w:p>
     <w:p>
       <w:pPr>
@@ -1127,11 +1023,9 @@
           <w:numId w:val="6"/>
         </w:numPr>
       </w:pPr>
-      <w:proofErr w:type="spellStart"/>
       <w:r>
         <w:t>Car</w:t>
       </w:r>
-      <w:proofErr w:type="spellEnd"/>
     </w:p>
     <w:p>
       <w:pPr>
@@ -1141,11 +1035,9 @@
           <w:numId w:val="6"/>
         </w:numPr>
       </w:pPr>
-      <w:proofErr w:type="spellStart"/>
       <w:r>
         <w:t>Bus</w:t>
       </w:r>
-      <w:proofErr w:type="spellEnd"/>
     </w:p>
     <w:p>
       <w:pPr>
@@ -1155,11 +1047,9 @@
           <w:numId w:val="6"/>
         </w:numPr>
       </w:pPr>
-      <w:proofErr w:type="spellStart"/>
       <w:r>
         <w:t>Train</w:t>
       </w:r>
-      <w:proofErr w:type="spellEnd"/>
     </w:p>
     <w:p>
       <w:pPr>
@@ -1169,11 +1059,9 @@
           <w:numId w:val="6"/>
         </w:numPr>
       </w:pPr>
-      <w:proofErr w:type="spellStart"/>
       <w:r>
         <w:t>Plane</w:t>
       </w:r>
-      <w:proofErr w:type="spellEnd"/>
     </w:p>
     <w:p>
       <w:pPr>
@@ -1183,21 +1071,8 @@
           <w:numId w:val="4"/>
         </w:numPr>
       </w:pPr>
-      <w:proofErr w:type="spellStart"/>
-      <w:r>
-        <w:t>Provide</w:t>
-      </w:r>
-      <w:proofErr w:type="spellEnd"/>
-      <w:r>
-        <w:t xml:space="preserve"> 12-month </w:t>
-      </w:r>
-      <w:proofErr w:type="spellStart"/>
-      <w:r>
-        <w:t>mileage</w:t>
-      </w:r>
-      <w:proofErr w:type="spellEnd"/>
-      <w:r>
-        <w:t>:</w:t>
+      <w:r>
+        <w:t>Provide 12-month mileage:</w:t>
       </w:r>
     </w:p>
     <w:p>
@@ -1208,30 +1083,39 @@
           <w:numId w:val="16"/>
         </w:numPr>
       </w:pPr>
-      <w:proofErr w:type="spellStart"/>
-      <w:r>
-        <w:t>Journeys</w:t>
-      </w:r>
-      <w:proofErr w:type="spellEnd"/>
-      <w:r>
+      <w:r>
+        <w:t>Journeys by car:</w:t>
+      </w:r>
+    </w:p>
+    <w:p>
+      <w:pPr>
+        <w:pStyle w:val="a4"/>
+        <w:numPr>
+          <w:ilvl w:val="0"/>
+          <w:numId w:val="16"/>
+        </w:numPr>
+        <w:rPr>
+          <w:lang w:val="en-US"/>
+        </w:rPr>
+      </w:pPr>
+      <w:r>
+        <w:rPr>
+          <w:lang w:val="en-US"/>
+        </w:rPr>
+        <w:t xml:space="preserve">Provide 12-month car mileage: - </w:t>
+      </w:r>
+      <w:r>
+        <w:rPr>
+          <w:lang w:val="en-US"/>
+        </w:rPr>
+        <w:t>Input</w:t>
+      </w:r>
+      <w:r>
+        <w:rPr>
+          <w:lang w:val="en-US"/>
+        </w:rPr>
         <w:t xml:space="preserve"> </w:t>
       </w:r>
-      <w:proofErr w:type="spellStart"/>
-      <w:r>
-        <w:t>by</w:t>
-      </w:r>
-      <w:proofErr w:type="spellEnd"/>
-      <w:r>
-        <w:t xml:space="preserve"> </w:t>
-      </w:r>
-      <w:proofErr w:type="spellStart"/>
-      <w:r>
-        <w:t>car</w:t>
-      </w:r>
-      <w:proofErr w:type="spellEnd"/>
-      <w:r>
-        <w:t>:</w:t>
-      </w:r>
     </w:p>
     <w:p>
       <w:pPr>
@@ -1240,27 +1124,9 @@
           <w:ilvl w:val="0"/>
           <w:numId w:val="16"/>
         </w:numPr>
-        <w:rPr>
-          <w:lang w:val="en-US"/>
-        </w:rPr>
-      </w:pPr>
-      <w:r>
-        <w:rPr>
-          <w:lang w:val="en-US"/>
-        </w:rPr>
-        <w:t xml:space="preserve">Provide 12-month car mileage: - </w:t>
-      </w:r>
-      <w:r>
-        <w:rPr>
-          <w:lang w:val="en-US"/>
-        </w:rPr>
-        <w:t>Input</w:t>
-      </w:r>
-      <w:r>
-        <w:rPr>
-          <w:lang w:val="en-US"/>
-        </w:rPr>
-        <w:t xml:space="preserve"> </w:t>
+      </w:pPr>
+      <w:r>
+        <w:t>Journeys by bus:</w:t>
       </w:r>
     </w:p>
     <w:p>
@@ -1270,30 +1136,15 @@
           <w:ilvl w:val="0"/>
           <w:numId w:val="16"/>
         </w:numPr>
-      </w:pPr>
-      <w:proofErr w:type="spellStart"/>
-      <w:r>
-        <w:t>Journeys</w:t>
-      </w:r>
-      <w:proofErr w:type="spellEnd"/>
-      <w:r>
-        <w:t xml:space="preserve"> </w:t>
-      </w:r>
-      <w:proofErr w:type="spellStart"/>
-      <w:r>
-        <w:t>by</w:t>
-      </w:r>
-      <w:proofErr w:type="spellEnd"/>
-      <w:r>
-        <w:t xml:space="preserve"> </w:t>
-      </w:r>
-      <w:proofErr w:type="spellStart"/>
-      <w:r>
-        <w:t>bus</w:t>
-      </w:r>
-      <w:proofErr w:type="spellEnd"/>
-      <w:r>
-        <w:t>:</w:t>
+        <w:rPr>
+          <w:lang w:val="en-US"/>
+        </w:rPr>
+      </w:pPr>
+      <w:r>
+        <w:rPr>
+          <w:lang w:val="en-US"/>
+        </w:rPr>
+        <w:t xml:space="preserve">Provide your regular mileage each month: - Input </w:t>
       </w:r>
     </w:p>
     <w:p>
@@ -1303,15 +1154,9 @@
           <w:ilvl w:val="0"/>
           <w:numId w:val="16"/>
         </w:numPr>
-        <w:rPr>
-          <w:lang w:val="en-US"/>
-        </w:rPr>
-      </w:pPr>
-      <w:r>
-        <w:rPr>
-          <w:lang w:val="en-US"/>
-        </w:rPr>
-        <w:t xml:space="preserve">Provide your regular mileage each month: - Input </w:t>
+      </w:pPr>
+      <w:r>
+        <w:t>Journeys by train:</w:t>
       </w:r>
     </w:p>
     <w:p>
@@ -1321,30 +1166,15 @@
           <w:ilvl w:val="0"/>
           <w:numId w:val="16"/>
         </w:numPr>
-      </w:pPr>
-      <w:proofErr w:type="spellStart"/>
-      <w:r>
-        <w:t>Journeys</w:t>
-      </w:r>
-      <w:proofErr w:type="spellEnd"/>
-      <w:r>
-        <w:t xml:space="preserve"> </w:t>
-      </w:r>
-      <w:proofErr w:type="spellStart"/>
-      <w:r>
-        <w:t>by</w:t>
-      </w:r>
-      <w:proofErr w:type="spellEnd"/>
-      <w:r>
-        <w:t xml:space="preserve"> </w:t>
-      </w:r>
-      <w:proofErr w:type="spellStart"/>
-      <w:r>
-        <w:t>train</w:t>
-      </w:r>
-      <w:proofErr w:type="spellEnd"/>
-      <w:r>
-        <w:t>:</w:t>
+        <w:rPr>
+          <w:lang w:val="en-US"/>
+        </w:rPr>
+      </w:pPr>
+      <w:r>
+        <w:rPr>
+          <w:lang w:val="en-US"/>
+        </w:rPr>
+        <w:t xml:space="preserve">Provide your regular mileage in the year: - Input </w:t>
       </w:r>
     </w:p>
     <w:p>
@@ -1354,48 +1184,9 @@
           <w:ilvl w:val="0"/>
           <w:numId w:val="16"/>
         </w:numPr>
-        <w:rPr>
-          <w:lang w:val="en-US"/>
-        </w:rPr>
-      </w:pPr>
-      <w:r>
-        <w:rPr>
-          <w:lang w:val="en-US"/>
-        </w:rPr>
-        <w:t xml:space="preserve">Provide your regular mileage in the year: - Input </w:t>
-      </w:r>
-    </w:p>
-    <w:p>
-      <w:pPr>
-        <w:pStyle w:val="a4"/>
-        <w:numPr>
-          <w:ilvl w:val="0"/>
-          <w:numId w:val="16"/>
-        </w:numPr>
-      </w:pPr>
-      <w:proofErr w:type="spellStart"/>
-      <w:r>
-        <w:t>Journeys</w:t>
-      </w:r>
-      <w:proofErr w:type="spellEnd"/>
-      <w:r>
-        <w:t xml:space="preserve"> </w:t>
-      </w:r>
-      <w:proofErr w:type="spellStart"/>
-      <w:r>
-        <w:t>by</w:t>
-      </w:r>
-      <w:proofErr w:type="spellEnd"/>
-      <w:r>
-        <w:t xml:space="preserve"> </w:t>
-      </w:r>
-      <w:proofErr w:type="spellStart"/>
-      <w:r>
-        <w:t>plane</w:t>
-      </w:r>
-      <w:proofErr w:type="spellEnd"/>
-      <w:r>
-        <w:t>:</w:t>
+      </w:pPr>
+      <w:r>
+        <w:t>Journeys by plane:</w:t>
       </w:r>
     </w:p>
     <w:p>
@@ -1431,7 +1222,6 @@
           <w:szCs w:val="26"/>
         </w:rPr>
       </w:pPr>
-      <w:proofErr w:type="spellStart"/>
       <w:r>
         <w:rPr>
           <w:b/>
@@ -1441,7 +1231,6 @@
         </w:rPr>
         <w:t>Food</w:t>
       </w:r>
-      <w:proofErr w:type="spellEnd"/>
     </w:p>
     <w:p>
       <w:pPr>
@@ -1469,11 +1258,9 @@
           <w:numId w:val="7"/>
         </w:numPr>
       </w:pPr>
-      <w:proofErr w:type="spellStart"/>
       <w:r>
         <w:t>None</w:t>
       </w:r>
-      <w:proofErr w:type="spellEnd"/>
     </w:p>
     <w:p>
       <w:pPr>
@@ -1483,11 +1270,9 @@
           <w:numId w:val="7"/>
         </w:numPr>
       </w:pPr>
-      <w:proofErr w:type="spellStart"/>
       <w:r>
         <w:t>Some</w:t>
       </w:r>
-      <w:proofErr w:type="spellEnd"/>
     </w:p>
     <w:p>
       <w:pPr>
@@ -1497,11 +1282,9 @@
           <w:numId w:val="7"/>
         </w:numPr>
       </w:pPr>
-      <w:proofErr w:type="spellStart"/>
       <w:r>
         <w:t>Most</w:t>
       </w:r>
-      <w:proofErr w:type="spellEnd"/>
     </w:p>
     <w:p>
       <w:pPr>
@@ -1511,11 +1294,9 @@
           <w:numId w:val="7"/>
         </w:numPr>
       </w:pPr>
-      <w:proofErr w:type="spellStart"/>
       <w:r>
         <w:t>All</w:t>
       </w:r>
-      <w:proofErr w:type="spellEnd"/>
     </w:p>
     <w:p>
       <w:pPr>
@@ -1546,27 +1327,9 @@
           <w:numId w:val="8"/>
         </w:numPr>
       </w:pPr>
-      <w:proofErr w:type="spellStart"/>
-      <w:r>
-        <w:t>Above-average</w:t>
-      </w:r>
-      <w:proofErr w:type="spellEnd"/>
-      <w:r>
-        <w:t xml:space="preserve"> </w:t>
-      </w:r>
-      <w:proofErr w:type="spellStart"/>
-      <w:r>
-        <w:t>meat</w:t>
-      </w:r>
-      <w:proofErr w:type="spellEnd"/>
-      <w:r>
-        <w:t>/</w:t>
-      </w:r>
-      <w:proofErr w:type="spellStart"/>
-      <w:r>
-        <w:t>dairy</w:t>
-      </w:r>
-      <w:proofErr w:type="spellEnd"/>
+      <w:r>
+        <w:t>Above-average meat/dairy</w:t>
+      </w:r>
     </w:p>
     <w:p>
       <w:pPr>
@@ -1576,111 +1339,95 @@
           <w:numId w:val="8"/>
         </w:numPr>
       </w:pPr>
-      <w:proofErr w:type="spellStart"/>
+      <w:r>
+        <w:t>Average meat/dairy</w:t>
+      </w:r>
+    </w:p>
+    <w:p>
+      <w:pPr>
+        <w:pStyle w:val="a4"/>
+        <w:numPr>
+          <w:ilvl w:val="0"/>
+          <w:numId w:val="8"/>
+        </w:numPr>
+      </w:pPr>
+      <w:r>
+        <w:t>Below-average meat/dairy</w:t>
+      </w:r>
+    </w:p>
+    <w:p>
+      <w:pPr>
+        <w:pStyle w:val="a4"/>
+        <w:numPr>
+          <w:ilvl w:val="0"/>
+          <w:numId w:val="8"/>
+        </w:numPr>
+      </w:pPr>
+      <w:r>
+        <w:t>Lacto-vegetarian</w:t>
+      </w:r>
+    </w:p>
+    <w:p>
+      <w:pPr>
+        <w:pStyle w:val="a4"/>
+        <w:numPr>
+          <w:ilvl w:val="0"/>
+          <w:numId w:val="8"/>
+        </w:numPr>
+      </w:pPr>
+      <w:r>
+        <w:t>Vegan</w:t>
+      </w:r>
+    </w:p>
+    <w:p>
+      <w:pPr>
+        <w:pStyle w:val="a4"/>
+      </w:pPr>
+    </w:p>
+    <w:p>
+      <w:pPr>
+        <w:pStyle w:val="a4"/>
+        <w:ind w:firstLine="360"/>
+        <w:rPr>
+          <w:lang w:val="en-US"/>
+        </w:rPr>
+      </w:pPr>
+      <w:r>
+        <w:rPr>
+          <w:lang w:val="en-US"/>
+        </w:rPr>
+        <w:t xml:space="preserve">8. </w:t>
+      </w:r>
+      <w:r>
+        <w:rPr>
+          <w:lang w:val="en-US"/>
+        </w:rPr>
+        <w:t>How much of your food is packaged / processed (e.g. 'ready meals', tins)?</w:t>
+      </w:r>
+    </w:p>
+    <w:p>
+      <w:pPr>
+        <w:pStyle w:val="a4"/>
+        <w:numPr>
+          <w:ilvl w:val="0"/>
+          <w:numId w:val="9"/>
+        </w:numPr>
+      </w:pPr>
+      <w:r>
+        <w:t>Above average</w:t>
+      </w:r>
+    </w:p>
+    <w:p>
+      <w:pPr>
+        <w:pStyle w:val="a4"/>
+        <w:numPr>
+          <w:ilvl w:val="0"/>
+          <w:numId w:val="9"/>
+        </w:numPr>
+      </w:pPr>
       <w:r>
         <w:t>Average</w:t>
       </w:r>
-      <w:proofErr w:type="spellEnd"/>
-      <w:r>
-        <w:t xml:space="preserve"> </w:t>
-      </w:r>
-      <w:proofErr w:type="spellStart"/>
-      <w:r>
-        <w:t>meat</w:t>
-      </w:r>
-      <w:proofErr w:type="spellEnd"/>
-      <w:r>
-        <w:t>/</w:t>
-      </w:r>
-      <w:proofErr w:type="spellStart"/>
-      <w:r>
-        <w:t>dairy</w:t>
-      </w:r>
-      <w:proofErr w:type="spellEnd"/>
-    </w:p>
-    <w:p>
-      <w:pPr>
-        <w:pStyle w:val="a4"/>
-        <w:numPr>
-          <w:ilvl w:val="0"/>
-          <w:numId w:val="8"/>
-        </w:numPr>
-      </w:pPr>
-      <w:proofErr w:type="spellStart"/>
-      <w:r>
-        <w:t>Below-average</w:t>
-      </w:r>
-      <w:proofErr w:type="spellEnd"/>
-      <w:r>
-        <w:t xml:space="preserve"> </w:t>
-      </w:r>
-      <w:proofErr w:type="spellStart"/>
-      <w:r>
-        <w:t>meat</w:t>
-      </w:r>
-      <w:proofErr w:type="spellEnd"/>
-      <w:r>
-        <w:t>/</w:t>
-      </w:r>
-      <w:proofErr w:type="spellStart"/>
-      <w:r>
-        <w:t>dairy</w:t>
-      </w:r>
-      <w:proofErr w:type="spellEnd"/>
-    </w:p>
-    <w:p>
-      <w:pPr>
-        <w:pStyle w:val="a4"/>
-        <w:numPr>
-          <w:ilvl w:val="0"/>
-          <w:numId w:val="8"/>
-        </w:numPr>
-      </w:pPr>
-      <w:proofErr w:type="spellStart"/>
-      <w:r>
-        <w:t>Lacto-vegetarian</w:t>
-      </w:r>
-      <w:proofErr w:type="spellEnd"/>
-    </w:p>
-    <w:p>
-      <w:pPr>
-        <w:pStyle w:val="a4"/>
-        <w:numPr>
-          <w:ilvl w:val="0"/>
-          <w:numId w:val="8"/>
-        </w:numPr>
-      </w:pPr>
-      <w:proofErr w:type="spellStart"/>
-      <w:r>
-        <w:t>Vegan</w:t>
-      </w:r>
-      <w:proofErr w:type="spellEnd"/>
-    </w:p>
-    <w:p>
-      <w:pPr>
-        <w:pStyle w:val="a4"/>
-      </w:pPr>
-    </w:p>
-    <w:p>
-      <w:pPr>
-        <w:pStyle w:val="a4"/>
-        <w:ind w:firstLine="360"/>
-        <w:rPr>
-          <w:lang w:val="en-US"/>
-        </w:rPr>
-      </w:pPr>
-      <w:r>
-        <w:rPr>
-          <w:lang w:val="en-US"/>
-        </w:rPr>
-        <w:t xml:space="preserve">8. </w:t>
-      </w:r>
-      <w:r>
-        <w:rPr>
-          <w:lang w:val="en-US"/>
-        </w:rPr>
-        <w:t>How much of your food is packaged / processed (e.g. 'ready meals', tins)?</w:t>
-      </w:r>
     </w:p>
     <w:p>
       <w:pPr>
@@ -1690,19 +1437,9 @@
           <w:numId w:val="9"/>
         </w:numPr>
       </w:pPr>
-      <w:proofErr w:type="spellStart"/>
-      <w:r>
-        <w:t>Above</w:t>
-      </w:r>
-      <w:proofErr w:type="spellEnd"/>
-      <w:r>
-        <w:t xml:space="preserve"> </w:t>
-      </w:r>
-      <w:proofErr w:type="spellStart"/>
-      <w:r>
-        <w:t>average</w:t>
-      </w:r>
-      <w:proofErr w:type="spellEnd"/>
+      <w:r>
+        <w:t>Below average</w:t>
+      </w:r>
     </w:p>
     <w:p>
       <w:pPr>
@@ -1712,83 +1449,36 @@
           <w:numId w:val="9"/>
         </w:numPr>
       </w:pPr>
-      <w:proofErr w:type="spellStart"/>
-      <w:r>
-        <w:t>Average</w:t>
-      </w:r>
-      <w:proofErr w:type="spellEnd"/>
-    </w:p>
-    <w:p>
-      <w:pPr>
-        <w:pStyle w:val="a4"/>
-        <w:numPr>
-          <w:ilvl w:val="0"/>
-          <w:numId w:val="9"/>
-        </w:numPr>
-      </w:pPr>
-      <w:proofErr w:type="spellStart"/>
-      <w:r>
-        <w:t>Below</w:t>
-      </w:r>
-      <w:proofErr w:type="spellEnd"/>
-      <w:r>
-        <w:t xml:space="preserve"> </w:t>
-      </w:r>
-      <w:proofErr w:type="spellStart"/>
-      <w:r>
-        <w:t>average</w:t>
-      </w:r>
-      <w:proofErr w:type="spellEnd"/>
-    </w:p>
-    <w:p>
-      <w:pPr>
-        <w:pStyle w:val="a4"/>
-        <w:numPr>
-          <w:ilvl w:val="0"/>
-          <w:numId w:val="9"/>
-        </w:numPr>
-      </w:pPr>
-      <w:proofErr w:type="spellStart"/>
-      <w:r>
-        <w:t>Very</w:t>
-      </w:r>
-      <w:proofErr w:type="spellEnd"/>
-      <w:r>
-        <w:t xml:space="preserve"> </w:t>
-      </w:r>
-      <w:proofErr w:type="spellStart"/>
-      <w:r>
-        <w:t>little</w:t>
-      </w:r>
-      <w:proofErr w:type="spellEnd"/>
-    </w:p>
-    <w:p>
-      <w:pPr>
-        <w:pStyle w:val="a4"/>
-      </w:pPr>
-    </w:p>
-    <w:p>
-      <w:pPr>
-        <w:pStyle w:val="a4"/>
-        <w:rPr>
-          <w:b/>
-          <w:bCs/>
-          <w:sz w:val="26"/>
-          <w:szCs w:val="26"/>
-        </w:rPr>
-      </w:pPr>
-    </w:p>
-    <w:p>
-      <w:pPr>
-        <w:pStyle w:val="a4"/>
-        <w:rPr>
-          <w:b/>
-          <w:bCs/>
-          <w:sz w:val="26"/>
-          <w:szCs w:val="26"/>
-        </w:rPr>
-      </w:pPr>
-      <w:proofErr w:type="spellStart"/>
+      <w:r>
+        <w:t>Very little</w:t>
+      </w:r>
+    </w:p>
+    <w:p>
+      <w:pPr>
+        <w:pStyle w:val="a4"/>
+      </w:pPr>
+    </w:p>
+    <w:p>
+      <w:pPr>
+        <w:pStyle w:val="a4"/>
+        <w:rPr>
+          <w:b/>
+          <w:bCs/>
+          <w:sz w:val="26"/>
+          <w:szCs w:val="26"/>
+        </w:rPr>
+      </w:pPr>
+    </w:p>
+    <w:p>
+      <w:pPr>
+        <w:pStyle w:val="a4"/>
+        <w:rPr>
+          <w:b/>
+          <w:bCs/>
+          <w:sz w:val="26"/>
+          <w:szCs w:val="26"/>
+        </w:rPr>
+      </w:pPr>
       <w:r>
         <w:rPr>
           <w:b/>
@@ -1799,7 +1489,6 @@
         <w:lastRenderedPageBreak/>
         <w:t>Recycling</w:t>
       </w:r>
-      <w:proofErr w:type="spellEnd"/>
     </w:p>
     <w:p>
       <w:pPr>
@@ -1809,37 +1498,104 @@
           <w:numId w:val="13"/>
         </w:numPr>
       </w:pPr>
-      <w:proofErr w:type="spellStart"/>
-      <w:r>
-        <w:t>Miscellaneous</w:t>
-      </w:r>
-      <w:proofErr w:type="spellEnd"/>
-      <w:r>
+      <w:r>
+        <w:t>Miscellaneous personal lifestyle choices:</w:t>
+      </w:r>
+    </w:p>
+    <w:p>
+      <w:pPr>
+        <w:pStyle w:val="a4"/>
+        <w:numPr>
+          <w:ilvl w:val="0"/>
+          <w:numId w:val="12"/>
+        </w:numPr>
+        <w:rPr>
+          <w:lang w:val="en-US"/>
+        </w:rPr>
+      </w:pPr>
+      <w:r>
+        <w:rPr>
+          <w:lang w:val="en-US"/>
+        </w:rPr>
+        <w:t>What is your miscellaneous spending?</w:t>
+      </w:r>
+      <w:r>
+        <w:rPr>
+          <w:lang w:val="en-US"/>
+        </w:rPr>
+        <w:br/>
+      </w:r>
+      <w:r>
+        <w:rPr>
+          <w:lang w:val="en-US"/>
+        </w:rPr>
+        <w:t xml:space="preserve">- </w:t>
+      </w:r>
+      <w:r>
+        <w:rPr>
+          <w:lang w:val="en-US"/>
+        </w:rPr>
+        <w:t xml:space="preserve">Above-average </w:t>
+      </w:r>
+      <w:r>
+        <w:rPr>
+          <w:lang w:val="en-US"/>
+        </w:rPr>
+        <w:br/>
+      </w:r>
+      <w:r>
+        <w:rPr>
+          <w:lang w:val="en-US"/>
+        </w:rPr>
+        <w:t xml:space="preserve">- </w:t>
+      </w:r>
+      <w:r>
+        <w:rPr>
+          <w:lang w:val="en-US"/>
+        </w:rPr>
+        <w:t xml:space="preserve">Average </w:t>
+      </w:r>
+      <w:r>
+        <w:rPr>
+          <w:lang w:val="en-US"/>
+        </w:rPr>
+        <w:br/>
+      </w:r>
+      <w:r>
+        <w:rPr>
+          <w:lang w:val="en-US"/>
+        </w:rPr>
+        <w:t xml:space="preserve">- </w:t>
+      </w:r>
+      <w:r>
+        <w:rPr>
+          <w:lang w:val="en-US"/>
+        </w:rPr>
+        <w:t xml:space="preserve">Below-average </w:t>
+      </w:r>
+      <w:r>
+        <w:rPr>
+          <w:lang w:val="en-US"/>
+        </w:rPr>
         <w:t xml:space="preserve"> </w:t>
       </w:r>
-      <w:proofErr w:type="spellStart"/>
-      <w:r>
-        <w:t>personal</w:t>
-      </w:r>
-      <w:proofErr w:type="spellEnd"/>
-      <w:r>
-        <w:t xml:space="preserve"> </w:t>
-      </w:r>
-      <w:proofErr w:type="spellStart"/>
-      <w:r>
-        <w:t>lifestyle</w:t>
-      </w:r>
-      <w:proofErr w:type="spellEnd"/>
-      <w:r>
-        <w:t xml:space="preserve"> </w:t>
-      </w:r>
-      <w:proofErr w:type="spellStart"/>
-      <w:r>
-        <w:t>choices</w:t>
-      </w:r>
-      <w:proofErr w:type="spellEnd"/>
-      <w:r>
-        <w:t>:</w:t>
+      <w:r>
+        <w:rPr>
+          <w:lang w:val="en-US"/>
+        </w:rPr>
+        <w:br/>
+      </w:r>
+      <w:r>
+        <w:rPr>
+          <w:lang w:val="en-US"/>
+        </w:rPr>
+        <w:t xml:space="preserve">- </w:t>
+      </w:r>
+      <w:r>
+        <w:rPr>
+          <w:lang w:val="en-US"/>
+        </w:rPr>
+        <w:t xml:space="preserve">Much below-average </w:t>
       </w:r>
     </w:p>
     <w:p>
@@ -1857,85 +1613,31 @@
         <w:rPr>
           <w:lang w:val="en-US"/>
         </w:rPr>
-        <w:t>What is your miscellaneous spending?</w:t>
-      </w:r>
-      <w:r>
-        <w:rPr>
-          <w:lang w:val="en-US"/>
-        </w:rPr>
-        <w:br/>
-      </w:r>
-      <w:r>
-        <w:rPr>
-          <w:lang w:val="en-US"/>
-        </w:rPr>
-        <w:t xml:space="preserve">- </w:t>
-      </w:r>
-      <w:r>
-        <w:rPr>
-          <w:lang w:val="en-US"/>
-        </w:rPr>
-        <w:t xml:space="preserve">Above-average </w:t>
-      </w:r>
-      <w:r>
-        <w:rPr>
-          <w:lang w:val="en-US"/>
-        </w:rPr>
-        <w:br/>
-      </w:r>
-      <w:r>
-        <w:rPr>
-          <w:lang w:val="en-US"/>
-        </w:rPr>
-        <w:t xml:space="preserve">- </w:t>
-      </w:r>
-      <w:r>
-        <w:rPr>
-          <w:lang w:val="en-US"/>
-        </w:rPr>
-        <w:t xml:space="preserve">Average </w:t>
-      </w:r>
-      <w:r>
-        <w:rPr>
-          <w:lang w:val="en-US"/>
-        </w:rPr>
-        <w:br/>
-      </w:r>
-      <w:r>
-        <w:rPr>
-          <w:lang w:val="en-US"/>
-        </w:rPr>
-        <w:t xml:space="preserve">- </w:t>
-      </w:r>
-      <w:r>
-        <w:rPr>
-          <w:lang w:val="en-US"/>
-        </w:rPr>
-        <w:t xml:space="preserve">Below-average </w:t>
-      </w:r>
-      <w:r>
-        <w:rPr>
-          <w:lang w:val="en-US"/>
-        </w:rPr>
-        <w:t xml:space="preserve"> </w:t>
-      </w:r>
-      <w:r>
-        <w:rPr>
-          <w:lang w:val="en-US"/>
-        </w:rPr>
-        <w:br/>
-      </w:r>
-      <w:r>
-        <w:rPr>
-          <w:lang w:val="en-US"/>
-        </w:rPr>
-        <w:t xml:space="preserve">- </w:t>
-      </w:r>
-      <w:r>
-        <w:rPr>
-          <w:lang w:val="en-US"/>
-        </w:rPr>
-        <w:t xml:space="preserve">Much below-average </w:t>
+        <w:t>Do you recycle paper, glass and metal?</w:t>
+      </w:r>
+    </w:p>
+    <w:p>
+      <w:pPr>
+        <w:pStyle w:val="a4"/>
+        <w:ind w:left="720"/>
+      </w:pPr>
+      <w:r>
+        <w:rPr>
+          <w:lang w:val="en-US"/>
+        </w:rPr>
+        <w:t>- No</w:t>
+      </w:r>
+    </w:p>
+    <w:p>
+      <w:pPr>
+        <w:pStyle w:val="a4"/>
+        <w:ind w:left="720"/>
+      </w:pPr>
+      <w:r>
+        <w:rPr>
+          <w:lang w:val="en-US"/>
+        </w:rPr>
+        <w:t>- Yes</w:t>
       </w:r>
     </w:p>
     <w:p>
@@ -1953,13 +1655,16 @@
         <w:rPr>
           <w:lang w:val="en-US"/>
         </w:rPr>
-        <w:t>Do you recycle paper, glass and metal?</w:t>
+        <w:t>Do you recycle plastic apart from bags?</w:t>
       </w:r>
     </w:p>
     <w:p>
       <w:pPr>
         <w:pStyle w:val="a4"/>
         <w:ind w:left="720"/>
+        <w:rPr>
+          <w:lang w:val="en-US"/>
+        </w:rPr>
       </w:pPr>
       <w:r>
         <w:rPr>
@@ -1972,6 +1677,9 @@
       <w:pPr>
         <w:pStyle w:val="a4"/>
         <w:ind w:left="720"/>
+        <w:rPr>
+          <w:lang w:val="en-US"/>
+        </w:rPr>
       </w:pPr>
       <w:r>
         <w:rPr>
@@ -1983,35 +1691,11 @@
     <w:p>
       <w:pPr>
         <w:pStyle w:val="a4"/>
-        <w:numPr>
-          <w:ilvl w:val="0"/>
-          <w:numId w:val="12"/>
-        </w:numPr>
-        <w:rPr>
-          <w:lang w:val="en-US"/>
-        </w:rPr>
-      </w:pPr>
-      <w:r>
-        <w:rPr>
-          <w:lang w:val="en-US"/>
-        </w:rPr>
-        <w:t>Do you recycle plastic apart from bags?</w:t>
-      </w:r>
-    </w:p>
-    <w:p>
-      <w:pPr>
-        <w:pStyle w:val="a4"/>
         <w:ind w:left="720"/>
         <w:rPr>
           <w:lang w:val="en-US"/>
         </w:rPr>
       </w:pPr>
-      <w:r>
-        <w:rPr>
-          <w:lang w:val="en-US"/>
-        </w:rPr>
-        <w:t>- No</w:t>
-      </w:r>
     </w:p>
     <w:p>
       <w:pPr>
@@ -2021,30 +1705,6 @@
           <w:lang w:val="en-US"/>
         </w:rPr>
       </w:pPr>
-      <w:r>
-        <w:rPr>
-          <w:lang w:val="en-US"/>
-        </w:rPr>
-        <w:t>- Yes</w:t>
-      </w:r>
-    </w:p>
-    <w:p>
-      <w:pPr>
-        <w:pStyle w:val="a4"/>
-        <w:ind w:left="720"/>
-        <w:rPr>
-          <w:lang w:val="en-US"/>
-        </w:rPr>
-      </w:pPr>
-    </w:p>
-    <w:p>
-      <w:pPr>
-        <w:pStyle w:val="a4"/>
-        <w:ind w:left="720"/>
-        <w:rPr>
-          <w:lang w:val="en-US"/>
-        </w:rPr>
-      </w:pPr>
     </w:p>
     <w:p>
       <w:pPr>
@@ -2099,29 +1759,7 @@
           <w:szCs w:val="26"/>
           <w:lang w:val="en-US"/>
         </w:rPr>
-        <w:t xml:space="preserve">Your total is num </w:t>
-      </w:r>
-      <w:proofErr w:type="spellStart"/>
-      <w:r>
-        <w:rPr>
-          <w:b/>
-          <w:bCs/>
-          <w:sz w:val="26"/>
-          <w:szCs w:val="26"/>
-          <w:lang w:val="en-US"/>
-        </w:rPr>
-        <w:t>tonnes</w:t>
-      </w:r>
-      <w:proofErr w:type="spellEnd"/>
-      <w:r>
-        <w:rPr>
-          <w:b/>
-          <w:bCs/>
-          <w:sz w:val="26"/>
-          <w:szCs w:val="26"/>
-          <w:lang w:val="en-US"/>
-        </w:rPr>
-        <w:t xml:space="preserve"> C02</w:t>
+        <w:t>Your total is num tonnes C02</w:t>
       </w:r>
     </w:p>
     <w:p>
@@ -2160,7 +1798,7 @@
                     <pic:cNvPicPr/>
                   </pic:nvPicPr>
                   <pic:blipFill>
-                    <a:blip r:embed="rId12"/>
+                    <a:blip r:embed="rId13"/>
                     <a:stretch>
                       <a:fillRect/>
                     </a:stretch>
@@ -2570,14 +2208,7 @@
         <w:rPr>
           <w:lang w:val="en-US"/>
         </w:rPr>
-        <w:t xml:space="preserve">Input – to write the </w:t>
-      </w:r>
-      <w:proofErr w:type="gramStart"/>
-      <w:r>
-        <w:rPr>
-          <w:lang w:val="en-US"/>
-        </w:rPr>
-        <w:t>number</w:t>
+        <w:t>Input – to write the number</w:t>
       </w:r>
       <w:r>
         <w:rPr>
@@ -2585,7 +2216,6 @@
         </w:rPr>
         <w:t xml:space="preserve">  (</w:t>
       </w:r>
-      <w:proofErr w:type="gramEnd"/>
       <w:r>
         <w:rPr>
           <w:rFonts w:ascii="Verdana" w:hAnsi="Verdana"/>
@@ -2754,27 +2384,14 @@
           <w:numId w:val="5"/>
         </w:numPr>
       </w:pPr>
-      <w:proofErr w:type="spellStart"/>
-      <w:proofErr w:type="gramStart"/>
-      <w:r>
-        <w:t>No</w:t>
-      </w:r>
-      <w:proofErr w:type="spellEnd"/>
-      <w:r>
-        <w:t xml:space="preserve">  </w:t>
-      </w:r>
-      <w:r>
-        <w:rPr>
-          <w:lang w:val="en-US"/>
-        </w:rPr>
-        <w:t>(</w:t>
-      </w:r>
-      <w:proofErr w:type="gramEnd"/>
-      <w:r>
-        <w:rPr>
-          <w:lang w:val="en-US"/>
-        </w:rPr>
-        <w:t>0)</w:t>
+      <w:r>
+        <w:t xml:space="preserve">No  </w:t>
+      </w:r>
+      <w:r>
+        <w:rPr>
+          <w:lang w:val="en-US"/>
+        </w:rPr>
+        <w:t>(0)</w:t>
       </w:r>
     </w:p>
     <w:p>
@@ -2791,11 +2408,9 @@
         </w:rPr>
         <w:t>Y</w:t>
       </w:r>
-      <w:proofErr w:type="spellStart"/>
       <w:r>
         <w:t>es</w:t>
       </w:r>
-      <w:proofErr w:type="spellEnd"/>
       <w:r>
         <w:tab/>
       </w:r>
@@ -2804,21 +2419,8 @@
       <w:pPr>
         <w:pStyle w:val="a4"/>
       </w:pPr>
-      <w:proofErr w:type="spellStart"/>
-      <w:r>
-        <w:t>If</w:t>
-      </w:r>
-      <w:proofErr w:type="spellEnd"/>
-      <w:r>
-        <w:t xml:space="preserve"> </w:t>
-      </w:r>
-      <w:proofErr w:type="spellStart"/>
-      <w:r>
-        <w:t>yes</w:t>
-      </w:r>
-      <w:proofErr w:type="spellEnd"/>
-      <w:r>
-        <w:t>:</w:t>
+      <w:r>
+        <w:t>If yes:</w:t>
       </w:r>
     </w:p>
     <w:p>
@@ -2839,28 +2441,14 @@
           <w:lang w:val="en-US"/>
         </w:rPr>
         <w:br/>
-        <w:t xml:space="preserve">The number of </w:t>
-      </w:r>
-      <w:proofErr w:type="spellStart"/>
-      <w:r>
-        <w:rPr>
-          <w:lang w:val="en-US"/>
-        </w:rPr>
-        <w:t>litres</w:t>
-      </w:r>
-      <w:proofErr w:type="spellEnd"/>
-      <w:r>
-        <w:rPr>
-          <w:lang w:val="en-US"/>
-        </w:rPr>
-        <w:t xml:space="preserve"> of heating oil:   </w:t>
+        <w:t>The number of litres of heating oil:   </w:t>
       </w:r>
       <w:r>
         <w:object w:dxaOrig="225" w:dyaOrig="225" w14:anchorId="5B2A2979">
           <v:shape id="_x0000_i1055" type="#_x0000_t75" style="width:42.1pt;height:18.35pt" o:ole="">
-            <v:imagedata r:id="rId7" o:title=""/>
+            <v:imagedata r:id="rId8" o:title=""/>
           </v:shape>
-          <w:control r:id="rId13" w:name="DefaultOcxName41" w:shapeid="_x0000_i1055"/>
+          <w:control r:id="rId14" w:name="DefaultOcxName41" w:shapeid="_x0000_i1055"/>
         </w:object>
       </w:r>
       <w:r>
@@ -2878,9 +2466,8 @@
           <w:shd w:val="clear" w:color="auto" w:fill="E0F0FF"/>
           <w:lang w:val="en-US"/>
         </w:rPr>
-        <w:t xml:space="preserve">2.96 kg / </w:t>
-      </w:r>
-      <w:proofErr w:type="spellStart"/>
+        <w:t>2.96 kg / litre</w:t>
+      </w:r>
       <w:r>
         <w:rPr>
           <w:rFonts w:ascii="Verdana" w:hAnsi="Verdana"/>
@@ -2890,9 +2477,29 @@
           <w:shd w:val="clear" w:color="auto" w:fill="E0F0FF"/>
           <w:lang w:val="en-US"/>
         </w:rPr>
-        <w:t>litre</w:t>
-      </w:r>
-      <w:proofErr w:type="spellEnd"/>
+        <w:t xml:space="preserve"> / 1000</w:t>
+      </w:r>
+      <w:r>
+        <w:rPr>
+          <w:lang w:val="en-US"/>
+        </w:rPr>
+        <w:br/>
+        <w:t>The number of kilograms of coal:         </w:t>
+      </w:r>
+      <w:r>
+        <w:object w:dxaOrig="225" w:dyaOrig="225" w14:anchorId="7B85E178">
+          <v:shape id="_x0000_i1058" type="#_x0000_t75" style="width:42.1pt;height:18.35pt" o:ole="">
+            <v:imagedata r:id="rId8" o:title=""/>
+          </v:shape>
+          <w:control r:id="rId15" w:name="DefaultOcxName111" w:shapeid="_x0000_i1058"/>
+        </w:object>
+      </w:r>
+      <w:r>
+        <w:rPr>
+          <w:lang w:val="en-US"/>
+        </w:rPr>
+        <w:t xml:space="preserve"> </w:t>
+      </w:r>
       <w:r>
         <w:rPr>
           <w:rFonts w:ascii="Verdana" w:hAnsi="Verdana"/>
@@ -2902,28 +2509,7 @@
           <w:shd w:val="clear" w:color="auto" w:fill="E0F0FF"/>
           <w:lang w:val="en-US"/>
         </w:rPr>
-        <w:t xml:space="preserve"> / 1000</w:t>
-      </w:r>
-      <w:r>
-        <w:rPr>
-          <w:lang w:val="en-US"/>
-        </w:rPr>
-        <w:br/>
-        <w:t>The number of kilograms of coal:         </w:t>
-      </w:r>
-      <w:r>
-        <w:object w:dxaOrig="225" w:dyaOrig="225" w14:anchorId="7B85E178">
-          <v:shape id="_x0000_i1058" type="#_x0000_t75" style="width:42.1pt;height:18.35pt" o:ole="">
-            <v:imagedata r:id="rId7" o:title=""/>
-          </v:shape>
-          <w:control r:id="rId14" w:name="DefaultOcxName111" w:shapeid="_x0000_i1058"/>
-        </w:object>
-      </w:r>
-      <w:r>
-        <w:rPr>
-          <w:lang w:val="en-US"/>
-        </w:rPr>
-        <w:t xml:space="preserve"> </w:t>
+        <w:t>3.26 kg / kg</w:t>
       </w:r>
       <w:r>
         <w:rPr>
@@ -2934,7 +2520,22 @@
           <w:shd w:val="clear" w:color="auto" w:fill="E0F0FF"/>
           <w:lang w:val="en-US"/>
         </w:rPr>
-        <w:t>3.26 kg / kg</w:t>
+        <w:t xml:space="preserve"> / 1000</w:t>
+      </w:r>
+      <w:r>
+        <w:rPr>
+          <w:lang w:val="en-US"/>
+        </w:rPr>
+        <w:br/>
+        <w:t>The number of kilograms of wood:         </w:t>
+      </w:r>
+      <w:r>
+        <w:object w:dxaOrig="225" w:dyaOrig="225" w14:anchorId="5A27A29E">
+          <v:shape id="_x0000_i1061" type="#_x0000_t75" style="width:42.1pt;height:18.35pt" o:ole="">
+            <v:imagedata r:id="rId8" o:title=""/>
+          </v:shape>
+          <w:control r:id="rId16" w:name="DefaultOcxName211" w:shapeid="_x0000_i1061"/>
+        </w:object>
       </w:r>
       <w:r>
         <w:rPr>
@@ -2945,22 +2546,7 @@
           <w:shd w:val="clear" w:color="auto" w:fill="E0F0FF"/>
           <w:lang w:val="en-US"/>
         </w:rPr>
-        <w:t xml:space="preserve"> / 1000</w:t>
-      </w:r>
-      <w:r>
-        <w:rPr>
-          <w:lang w:val="en-US"/>
-        </w:rPr>
-        <w:br/>
-        <w:t>The number of kilograms of wood:         </w:t>
-      </w:r>
-      <w:r>
-        <w:object w:dxaOrig="225" w:dyaOrig="225" w14:anchorId="5A27A29E">
-          <v:shape id="_x0000_i1061" type="#_x0000_t75" style="width:42.1pt;height:18.35pt" o:ole="">
-            <v:imagedata r:id="rId7" o:title=""/>
-          </v:shape>
-          <w:control r:id="rId15" w:name="DefaultOcxName211" w:shapeid="_x0000_i1061"/>
-        </w:object>
+        <w:t xml:space="preserve"> 0.10 kg / kg</w:t>
       </w:r>
       <w:r>
         <w:rPr>
@@ -2971,7 +2557,22 @@
           <w:shd w:val="clear" w:color="auto" w:fill="E0F0FF"/>
           <w:lang w:val="en-US"/>
         </w:rPr>
-        <w:t xml:space="preserve"> 0.10 kg / kg</w:t>
+        <w:t xml:space="preserve"> / 1000</w:t>
+      </w:r>
+      <w:r>
+        <w:rPr>
+          <w:lang w:val="en-US"/>
+        </w:rPr>
+        <w:br/>
+        <w:t>The number of kilograms of bottled gas:   </w:t>
+      </w:r>
+      <w:r>
+        <w:object w:dxaOrig="225" w:dyaOrig="225" w14:anchorId="3D966223">
+          <v:shape id="_x0000_i1064" type="#_x0000_t75" style="width:42.1pt;height:18.35pt" o:ole="">
+            <v:imagedata r:id="rId8" o:title=""/>
+          </v:shape>
+          <w:control r:id="rId17" w:name="DefaultOcxName31" w:shapeid="_x0000_i1064"/>
+        </w:object>
       </w:r>
       <w:r>
         <w:rPr>
@@ -2982,22 +2583,7 @@
           <w:shd w:val="clear" w:color="auto" w:fill="E0F0FF"/>
           <w:lang w:val="en-US"/>
         </w:rPr>
-        <w:t xml:space="preserve"> / 1000</w:t>
-      </w:r>
-      <w:r>
-        <w:rPr>
-          <w:lang w:val="en-US"/>
-        </w:rPr>
-        <w:br/>
-        <w:t>The number of kilograms of bottled gas:   </w:t>
-      </w:r>
-      <w:r>
-        <w:object w:dxaOrig="225" w:dyaOrig="225" w14:anchorId="3D966223">
-          <v:shape id="_x0000_i1064" type="#_x0000_t75" style="width:42.1pt;height:18.35pt" o:ole="">
-            <v:imagedata r:id="rId7" o:title=""/>
-          </v:shape>
-          <w:control r:id="rId16" w:name="DefaultOcxName31" w:shapeid="_x0000_i1064"/>
-        </w:object>
+        <w:t xml:space="preserve">  3.68 kg / kg</w:t>
       </w:r>
       <w:r>
         <w:rPr>
@@ -3008,17 +2594,6 @@
           <w:shd w:val="clear" w:color="auto" w:fill="E0F0FF"/>
           <w:lang w:val="en-US"/>
         </w:rPr>
-        <w:t xml:space="preserve">  3.68 kg / kg</w:t>
-      </w:r>
-      <w:r>
-        <w:rPr>
-          <w:rFonts w:ascii="Verdana" w:hAnsi="Verdana"/>
-          <w:color w:val="000000"/>
-          <w:sz w:val="21"/>
-          <w:szCs w:val="21"/>
-          <w:shd w:val="clear" w:color="auto" w:fill="E0F0FF"/>
-          <w:lang w:val="en-US"/>
-        </w:rPr>
         <w:t xml:space="preserve"> / 1000</w:t>
       </w:r>
     </w:p>
@@ -3040,7 +2615,6 @@
           <w:szCs w:val="26"/>
         </w:rPr>
       </w:pPr>
-      <w:proofErr w:type="spellStart"/>
       <w:r>
         <w:rPr>
           <w:b/>
@@ -3050,7 +2624,6 @@
         </w:rPr>
         <w:t>Transport</w:t>
       </w:r>
-      <w:proofErr w:type="spellEnd"/>
     </w:p>
     <w:p>
       <w:pPr>
@@ -3084,11 +2657,9 @@
           <w:numId w:val="6"/>
         </w:numPr>
       </w:pPr>
-      <w:proofErr w:type="spellStart"/>
       <w:r>
         <w:t>Car</w:t>
       </w:r>
-      <w:proofErr w:type="spellEnd"/>
     </w:p>
     <w:p>
       <w:pPr>
@@ -3098,11 +2669,9 @@
           <w:numId w:val="6"/>
         </w:numPr>
       </w:pPr>
-      <w:proofErr w:type="spellStart"/>
       <w:r>
         <w:t>Bus</w:t>
       </w:r>
-      <w:proofErr w:type="spellEnd"/>
     </w:p>
     <w:p>
       <w:pPr>
@@ -3112,11 +2681,9 @@
           <w:numId w:val="6"/>
         </w:numPr>
       </w:pPr>
-      <w:proofErr w:type="spellStart"/>
       <w:r>
         <w:t>Train</w:t>
       </w:r>
-      <w:proofErr w:type="spellEnd"/>
     </w:p>
     <w:p>
       <w:pPr>
@@ -3126,11 +2693,9 @@
           <w:numId w:val="6"/>
         </w:numPr>
       </w:pPr>
-      <w:proofErr w:type="spellStart"/>
       <w:r>
         <w:t>Plane</w:t>
       </w:r>
-      <w:proofErr w:type="spellEnd"/>
     </w:p>
     <w:p>
       <w:pPr>
@@ -3140,21 +2705,8 @@
           <w:numId w:val="14"/>
         </w:numPr>
       </w:pPr>
-      <w:proofErr w:type="spellStart"/>
-      <w:r>
-        <w:t>Provide</w:t>
-      </w:r>
-      <w:proofErr w:type="spellEnd"/>
-      <w:r>
-        <w:t xml:space="preserve"> </w:t>
-      </w:r>
-      <w:proofErr w:type="spellStart"/>
-      <w:r>
-        <w:t>mileage</w:t>
-      </w:r>
-      <w:proofErr w:type="spellEnd"/>
-      <w:r>
-        <w:t>:</w:t>
+      <w:r>
+        <w:t>Provide mileage:</w:t>
       </w:r>
     </w:p>
     <w:p>
@@ -3165,29 +2717,8 @@
           <w:numId w:val="7"/>
         </w:numPr>
       </w:pPr>
-      <w:proofErr w:type="spellStart"/>
-      <w:r>
-        <w:t>Journeys</w:t>
-      </w:r>
-      <w:proofErr w:type="spellEnd"/>
-      <w:r>
-        <w:t xml:space="preserve"> </w:t>
-      </w:r>
-      <w:proofErr w:type="spellStart"/>
-      <w:r>
-        <w:t>by</w:t>
-      </w:r>
-      <w:proofErr w:type="spellEnd"/>
-      <w:r>
-        <w:t xml:space="preserve"> </w:t>
-      </w:r>
-      <w:proofErr w:type="spellStart"/>
-      <w:r>
-        <w:t>car</w:t>
-      </w:r>
-      <w:proofErr w:type="spellEnd"/>
-      <w:r>
-        <w:t>:</w:t>
+      <w:r>
+        <w:t>Journeys by car:</w:t>
       </w:r>
     </w:p>
     <w:p>
@@ -3255,29 +2786,8 @@
           <w:numId w:val="7"/>
         </w:numPr>
       </w:pPr>
-      <w:proofErr w:type="spellStart"/>
-      <w:r>
-        <w:t>Journeys</w:t>
-      </w:r>
-      <w:proofErr w:type="spellEnd"/>
-      <w:r>
-        <w:t xml:space="preserve"> </w:t>
-      </w:r>
-      <w:proofErr w:type="spellStart"/>
-      <w:r>
-        <w:t>by</w:t>
-      </w:r>
-      <w:proofErr w:type="spellEnd"/>
-      <w:r>
-        <w:t xml:space="preserve"> </w:t>
-      </w:r>
-      <w:proofErr w:type="spellStart"/>
-      <w:r>
-        <w:t>bus</w:t>
-      </w:r>
-      <w:proofErr w:type="spellEnd"/>
-      <w:r>
-        <w:t>:</w:t>
+      <w:r>
+        <w:t>Journeys by bus:</w:t>
       </w:r>
     </w:p>
     <w:p>
@@ -3303,29 +2813,8 @@
           <w:numId w:val="7"/>
         </w:numPr>
       </w:pPr>
-      <w:proofErr w:type="spellStart"/>
-      <w:r>
-        <w:t>Journeys</w:t>
-      </w:r>
-      <w:proofErr w:type="spellEnd"/>
-      <w:r>
-        <w:t xml:space="preserve"> </w:t>
-      </w:r>
-      <w:proofErr w:type="spellStart"/>
-      <w:r>
-        <w:t>by</w:t>
-      </w:r>
-      <w:proofErr w:type="spellEnd"/>
-      <w:r>
-        <w:t xml:space="preserve"> </w:t>
-      </w:r>
-      <w:proofErr w:type="spellStart"/>
-      <w:r>
-        <w:t>train</w:t>
-      </w:r>
-      <w:proofErr w:type="spellEnd"/>
-      <w:r>
-        <w:t>:</w:t>
+      <w:r>
+        <w:t>Journeys by train:</w:t>
       </w:r>
     </w:p>
     <w:p>
@@ -3362,29 +2851,8 @@
           <w:numId w:val="7"/>
         </w:numPr>
       </w:pPr>
-      <w:proofErr w:type="spellStart"/>
-      <w:r>
-        <w:t>Journeys</w:t>
-      </w:r>
-      <w:proofErr w:type="spellEnd"/>
-      <w:r>
-        <w:t xml:space="preserve"> </w:t>
-      </w:r>
-      <w:proofErr w:type="spellStart"/>
-      <w:r>
-        <w:t>by</w:t>
-      </w:r>
-      <w:proofErr w:type="spellEnd"/>
-      <w:r>
-        <w:t xml:space="preserve"> </w:t>
-      </w:r>
-      <w:proofErr w:type="spellStart"/>
-      <w:r>
-        <w:t>plane</w:t>
-      </w:r>
-      <w:proofErr w:type="spellEnd"/>
-      <w:r>
-        <w:t>:</w:t>
+      <w:r>
+        <w:t>Journeys by plane:</w:t>
       </w:r>
     </w:p>
     <w:p>
@@ -3432,7 +2900,6 @@
           <w:szCs w:val="26"/>
         </w:rPr>
       </w:pPr>
-      <w:proofErr w:type="spellStart"/>
       <w:r>
         <w:rPr>
           <w:b/>
@@ -3442,7 +2909,6 @@
         </w:rPr>
         <w:t>Food</w:t>
       </w:r>
-      <w:proofErr w:type="spellEnd"/>
     </w:p>
     <w:p>
       <w:pPr>
@@ -3470,11 +2936,9 @@
           <w:numId w:val="7"/>
         </w:numPr>
       </w:pPr>
-      <w:proofErr w:type="spellStart"/>
       <w:r>
         <w:t>None</w:t>
       </w:r>
-      <w:proofErr w:type="spellEnd"/>
       <w:r>
         <w:rPr>
           <w:lang w:val="en-US"/>
@@ -3490,11 +2954,9 @@
           <w:numId w:val="7"/>
         </w:numPr>
       </w:pPr>
-      <w:proofErr w:type="spellStart"/>
       <w:r>
         <w:t>Some</w:t>
       </w:r>
-      <w:proofErr w:type="spellEnd"/>
       <w:r>
         <w:rPr>
           <w:lang w:val="en-US"/>
@@ -3510,11 +2972,9 @@
           <w:numId w:val="7"/>
         </w:numPr>
       </w:pPr>
-      <w:proofErr w:type="spellStart"/>
       <w:r>
         <w:t>Most</w:t>
       </w:r>
-      <w:proofErr w:type="spellEnd"/>
       <w:r>
         <w:rPr>
           <w:lang w:val="en-US"/>
@@ -3530,11 +2990,9 @@
           <w:numId w:val="7"/>
         </w:numPr>
       </w:pPr>
-      <w:proofErr w:type="spellStart"/>
       <w:r>
         <w:t>All</w:t>
       </w:r>
-      <w:proofErr w:type="spellEnd"/>
       <w:r>
         <w:rPr>
           <w:lang w:val="en-US"/>
@@ -3571,27 +3029,9 @@
           <w:numId w:val="8"/>
         </w:numPr>
       </w:pPr>
-      <w:proofErr w:type="spellStart"/>
-      <w:r>
-        <w:t>Above-average</w:t>
-      </w:r>
-      <w:proofErr w:type="spellEnd"/>
-      <w:r>
-        <w:t xml:space="preserve"> </w:t>
-      </w:r>
-      <w:proofErr w:type="spellStart"/>
-      <w:r>
-        <w:t>meat</w:t>
-      </w:r>
-      <w:proofErr w:type="spellEnd"/>
-      <w:r>
-        <w:t>/</w:t>
-      </w:r>
-      <w:proofErr w:type="spellStart"/>
-      <w:r>
-        <w:t>dairy</w:t>
-      </w:r>
-      <w:proofErr w:type="spellEnd"/>
+      <w:r>
+        <w:t>Above-average meat/dairy</w:t>
+      </w:r>
       <w:r>
         <w:rPr>
           <w:lang w:val="en-US"/>
@@ -3607,27 +3047,9 @@
           <w:numId w:val="8"/>
         </w:numPr>
       </w:pPr>
-      <w:proofErr w:type="spellStart"/>
-      <w:r>
-        <w:t>Average</w:t>
-      </w:r>
-      <w:proofErr w:type="spellEnd"/>
-      <w:r>
-        <w:t xml:space="preserve"> </w:t>
-      </w:r>
-      <w:proofErr w:type="spellStart"/>
-      <w:r>
-        <w:t>meat</w:t>
-      </w:r>
-      <w:proofErr w:type="spellEnd"/>
-      <w:r>
-        <w:t>/</w:t>
-      </w:r>
-      <w:proofErr w:type="spellStart"/>
-      <w:r>
-        <w:t>dairy</w:t>
-      </w:r>
-      <w:proofErr w:type="spellEnd"/>
+      <w:r>
+        <w:t>Average meat/dairy</w:t>
+      </w:r>
       <w:r>
         <w:rPr>
           <w:lang w:val="en-US"/>
@@ -3643,27 +3065,9 @@
           <w:numId w:val="8"/>
         </w:numPr>
       </w:pPr>
-      <w:proofErr w:type="spellStart"/>
-      <w:r>
-        <w:t>Below-average</w:t>
-      </w:r>
-      <w:proofErr w:type="spellEnd"/>
-      <w:r>
-        <w:t xml:space="preserve"> </w:t>
-      </w:r>
-      <w:proofErr w:type="spellStart"/>
-      <w:r>
-        <w:t>meat</w:t>
-      </w:r>
-      <w:proofErr w:type="spellEnd"/>
-      <w:r>
-        <w:t>/</w:t>
-      </w:r>
-      <w:proofErr w:type="spellStart"/>
-      <w:r>
-        <w:t>dairy</w:t>
-      </w:r>
-      <w:proofErr w:type="spellEnd"/>
+      <w:r>
+        <w:t>Below-average meat/dairy</w:t>
+      </w:r>
       <w:r>
         <w:rPr>
           <w:lang w:val="en-US"/>
@@ -3679,11 +3083,9 @@
           <w:numId w:val="8"/>
         </w:numPr>
       </w:pPr>
-      <w:proofErr w:type="spellStart"/>
       <w:r>
         <w:t>Lacto-vegetarian</w:t>
       </w:r>
-      <w:proofErr w:type="spellEnd"/>
       <w:r>
         <w:rPr>
           <w:lang w:val="en-US"/>
@@ -3699,11 +3101,9 @@
           <w:numId w:val="8"/>
         </w:numPr>
       </w:pPr>
-      <w:proofErr w:type="spellStart"/>
       <w:r>
         <w:t>Vegan</w:t>
       </w:r>
-      <w:proofErr w:type="spellEnd"/>
       <w:r>
         <w:rPr>
           <w:lang w:val="en-US"/>
@@ -3745,19 +3145,9 @@
           <w:numId w:val="9"/>
         </w:numPr>
       </w:pPr>
-      <w:proofErr w:type="spellStart"/>
-      <w:r>
-        <w:t>Above</w:t>
-      </w:r>
-      <w:proofErr w:type="spellEnd"/>
-      <w:r>
-        <w:t xml:space="preserve"> </w:t>
-      </w:r>
-      <w:proofErr w:type="spellStart"/>
-      <w:r>
-        <w:t>average</w:t>
-      </w:r>
-      <w:proofErr w:type="spellEnd"/>
+      <w:r>
+        <w:t>Above average</w:t>
+      </w:r>
       <w:r>
         <w:rPr>
           <w:lang w:val="en-US"/>
@@ -3773,12 +3163,10 @@
           <w:numId w:val="9"/>
         </w:numPr>
       </w:pPr>
-      <w:proofErr w:type="spellStart"/>
       <w:r>
         <w:lastRenderedPageBreak/>
         <w:t>Average</w:t>
       </w:r>
-      <w:proofErr w:type="spellEnd"/>
       <w:r>
         <w:rPr>
           <w:lang w:val="en-US"/>
@@ -3794,19 +3182,9 @@
           <w:numId w:val="9"/>
         </w:numPr>
       </w:pPr>
-      <w:proofErr w:type="spellStart"/>
-      <w:r>
-        <w:t>Below</w:t>
-      </w:r>
-      <w:proofErr w:type="spellEnd"/>
-      <w:r>
-        <w:t xml:space="preserve"> </w:t>
-      </w:r>
-      <w:proofErr w:type="spellStart"/>
-      <w:r>
-        <w:t>average</w:t>
-      </w:r>
-      <w:proofErr w:type="spellEnd"/>
+      <w:r>
+        <w:t>Below average</w:t>
+      </w:r>
       <w:r>
         <w:rPr>
           <w:lang w:val="en-US"/>
@@ -3822,19 +3200,9 @@
           <w:numId w:val="9"/>
         </w:numPr>
       </w:pPr>
-      <w:proofErr w:type="spellStart"/>
-      <w:r>
-        <w:t>Very</w:t>
-      </w:r>
-      <w:proofErr w:type="spellEnd"/>
-      <w:r>
-        <w:t xml:space="preserve"> </w:t>
-      </w:r>
-      <w:proofErr w:type="spellStart"/>
-      <w:r>
-        <w:t>little</w:t>
-      </w:r>
-      <w:proofErr w:type="spellEnd"/>
+      <w:r>
+        <w:t>Very little</w:t>
+      </w:r>
       <w:r>
         <w:rPr>
           <w:lang w:val="en-US"/>
@@ -3868,7 +3236,6 @@
           <w:szCs w:val="26"/>
         </w:rPr>
       </w:pPr>
-      <w:proofErr w:type="spellStart"/>
       <w:r>
         <w:rPr>
           <w:b/>
@@ -3878,7 +3245,6 @@
         </w:rPr>
         <w:t>Recycling</w:t>
       </w:r>
-      <w:proofErr w:type="spellEnd"/>
     </w:p>
     <w:p>
       <w:pPr>
@@ -3888,37 +3254,8 @@
           <w:numId w:val="15"/>
         </w:numPr>
       </w:pPr>
-      <w:proofErr w:type="spellStart"/>
-      <w:r>
-        <w:t>Miscellaneous</w:t>
-      </w:r>
-      <w:proofErr w:type="spellEnd"/>
-      <w:r>
-        <w:t xml:space="preserve"> </w:t>
-      </w:r>
-      <w:proofErr w:type="spellStart"/>
-      <w:r>
-        <w:t>personal</w:t>
-      </w:r>
-      <w:proofErr w:type="spellEnd"/>
-      <w:r>
-        <w:t xml:space="preserve"> </w:t>
-      </w:r>
-      <w:proofErr w:type="spellStart"/>
-      <w:r>
-        <w:t>lifestyle</w:t>
-      </w:r>
-      <w:proofErr w:type="spellEnd"/>
-      <w:r>
-        <w:t xml:space="preserve"> </w:t>
-      </w:r>
-      <w:proofErr w:type="spellStart"/>
-      <w:r>
-        <w:t>choices</w:t>
-      </w:r>
-      <w:proofErr w:type="spellEnd"/>
-      <w:r>
-        <w:t>:</w:t>
+      <w:r>
+        <w:t>Miscellaneous personal lifestyle choices:</w:t>
       </w:r>
     </w:p>
     <w:p>
@@ -4002,27 +3339,13 @@
         <w:rPr>
           <w:lang w:val="en-US"/>
         </w:rPr>
-        <w:t>Below-</w:t>
-      </w:r>
-      <w:proofErr w:type="gramStart"/>
-      <w:r>
-        <w:rPr>
-          <w:lang w:val="en-US"/>
-        </w:rPr>
-        <w:t xml:space="preserve">average  </w:t>
-      </w:r>
-      <w:r>
-        <w:rPr>
-          <w:lang w:val="en-US"/>
-        </w:rPr>
-        <w:t>(</w:t>
-      </w:r>
-      <w:proofErr w:type="gramEnd"/>
-      <w:r>
-        <w:rPr>
-          <w:lang w:val="en-US"/>
-        </w:rPr>
-        <w:t>2,4)</w:t>
+        <w:t xml:space="preserve">Below-average  </w:t>
+      </w:r>
+      <w:r>
+        <w:rPr>
+          <w:lang w:val="en-US"/>
+        </w:rPr>
+        <w:t>(2,4)</w:t>
       </w:r>
       <w:r>
         <w:rPr>
@@ -4159,21 +3482,7 @@
         <w:rPr>
           <w:lang w:val="en-US"/>
         </w:rPr>
-        <w:t xml:space="preserve">Total = sum of every question + 1,1 (health, education, </w:t>
-      </w:r>
-      <w:proofErr w:type="spellStart"/>
-      <w:r>
-        <w:rPr>
-          <w:lang w:val="en-US"/>
-        </w:rPr>
-        <w:t>etc</w:t>
-      </w:r>
-      <w:proofErr w:type="spellEnd"/>
-      <w:r>
-        <w:rPr>
-          <w:lang w:val="en-US"/>
-        </w:rPr>
-        <w:t>).</w:t>
+        <w:t>Total = sum of every question + 1,1 (health, education, etc).</w:t>
       </w:r>
     </w:p>
     <w:p>
@@ -4261,29 +3570,7 @@
           <w:szCs w:val="26"/>
           <w:lang w:val="en-US"/>
         </w:rPr>
-        <w:t xml:space="preserve"> </w:t>
-      </w:r>
-      <w:proofErr w:type="spellStart"/>
-      <w:r>
-        <w:rPr>
-          <w:b/>
-          <w:bCs/>
-          <w:sz w:val="26"/>
-          <w:szCs w:val="26"/>
-          <w:lang w:val="en-US"/>
-        </w:rPr>
-        <w:t>tonnes</w:t>
-      </w:r>
-      <w:proofErr w:type="spellEnd"/>
-      <w:r>
-        <w:rPr>
-          <w:b/>
-          <w:bCs/>
-          <w:sz w:val="26"/>
-          <w:szCs w:val="26"/>
-          <w:lang w:val="en-US"/>
-        </w:rPr>
-        <w:t xml:space="preserve"> C02</w:t>
+        <w:t xml:space="preserve"> tonnes C02</w:t>
       </w:r>
     </w:p>
     <w:p>
@@ -4322,7 +3609,7 @@
                     <pic:cNvPicPr/>
                   </pic:nvPicPr>
                   <pic:blipFill>
-                    <a:blip r:embed="rId12"/>
+                    <a:blip r:embed="rId13"/>
                     <a:stretch>
                       <a:fillRect/>
                     </a:stretch>
@@ -4526,25 +3813,7 @@
           <w:szCs w:val="26"/>
           <w:lang w:val="en-US"/>
         </w:rPr>
-        <w:t xml:space="preserve">We are using for icons in footer – </w:t>
-      </w:r>
-      <w:proofErr w:type="spellStart"/>
-      <w:r>
-        <w:rPr>
-          <w:sz w:val="26"/>
-          <w:szCs w:val="26"/>
-          <w:lang w:val="en-US"/>
-        </w:rPr>
-        <w:t>fontsAwesome</w:t>
-      </w:r>
-      <w:proofErr w:type="spellEnd"/>
-      <w:r>
-        <w:rPr>
-          <w:sz w:val="26"/>
-          <w:szCs w:val="26"/>
-          <w:lang w:val="en-US"/>
-        </w:rPr>
-        <w:t>.</w:t>
+        <w:t>We are using for icons in footer – fontsAwesome.</w:t>
       </w:r>
     </w:p>
     <w:p>
@@ -4570,49 +3839,20 @@
         <w:rPr>
           <w:lang w:val="en-US"/>
         </w:rPr>
-        <w:t>&lt;</w:t>
-      </w:r>
-      <w:proofErr w:type="spellStart"/>
-      <w:r>
-        <w:rPr>
-          <w:lang w:val="en-US"/>
-        </w:rPr>
-        <w:t>i</w:t>
-      </w:r>
-      <w:proofErr w:type="spellEnd"/>
-      <w:r>
-        <w:rPr>
-          <w:lang w:val="en-US"/>
-        </w:rPr>
-        <w:t xml:space="preserve"> class="fa-brands fa-</w:t>
-      </w:r>
-      <w:proofErr w:type="spellStart"/>
-      <w:r>
-        <w:rPr>
-          <w:lang w:val="en-US"/>
-        </w:rPr>
-        <w:t>instagram</w:t>
-      </w:r>
-      <w:proofErr w:type="spellEnd"/>
-      <w:r>
-        <w:rPr>
-          <w:lang w:val="en-US"/>
-        </w:rPr>
-        <w:t>"&gt;&lt;/</w:t>
-      </w:r>
-      <w:proofErr w:type="spellStart"/>
-      <w:r>
-        <w:rPr>
-          <w:lang w:val="en-US"/>
-        </w:rPr>
-        <w:t>i</w:t>
-      </w:r>
-      <w:proofErr w:type="spellEnd"/>
-      <w:r>
-        <w:rPr>
-          <w:lang w:val="en-US"/>
-        </w:rPr>
-        <w:t>&gt;</w:t>
+        <w:t>&lt;i class="fa-brands fa-instagram"&gt;&lt;/i&gt;</w:t>
+      </w:r>
+    </w:p>
+    <w:p>
+      <w:pPr>
+        <w:rPr>
+          <w:lang w:val="en-US"/>
+        </w:rPr>
+      </w:pPr>
+      <w:r>
+        <w:rPr>
+          <w:lang w:val="en-US"/>
+        </w:rPr>
+        <w:t>&lt;i class="fa-brands fa-square-instagram"&gt;&lt;/i&gt;</w:t>
       </w:r>
     </w:p>
     <w:p>
@@ -4638,49 +3878,7 @@
         <w:rPr>
           <w:lang w:val="en-US"/>
         </w:rPr>
-        <w:t>&lt;</w:t>
-      </w:r>
-      <w:proofErr w:type="spellStart"/>
-      <w:r>
-        <w:rPr>
-          <w:lang w:val="en-US"/>
-        </w:rPr>
-        <w:t>i</w:t>
-      </w:r>
-      <w:proofErr w:type="spellEnd"/>
-      <w:r>
-        <w:rPr>
-          <w:lang w:val="en-US"/>
-        </w:rPr>
-        <w:t xml:space="preserve"> class="fa-brands fa-</w:t>
-      </w:r>
-      <w:proofErr w:type="spellStart"/>
-      <w:r>
-        <w:rPr>
-          <w:lang w:val="en-US"/>
-        </w:rPr>
-        <w:t>facebook</w:t>
-      </w:r>
-      <w:proofErr w:type="spellEnd"/>
-      <w:r>
-        <w:rPr>
-          <w:lang w:val="en-US"/>
-        </w:rPr>
-        <w:t>"&gt;&lt;/</w:t>
-      </w:r>
-      <w:proofErr w:type="spellStart"/>
-      <w:r>
-        <w:rPr>
-          <w:lang w:val="en-US"/>
-        </w:rPr>
-        <w:t>i</w:t>
-      </w:r>
-      <w:proofErr w:type="spellEnd"/>
-      <w:r>
-        <w:rPr>
-          <w:lang w:val="en-US"/>
-        </w:rPr>
-        <w:t>&gt;</w:t>
+        <w:t>&lt;i class="fa-brands fa-facebook"&gt;&lt;/i&gt;</w:t>
       </w:r>
     </w:p>
     <w:p>
@@ -4706,35 +3904,7 @@
         <w:rPr>
           <w:lang w:val="en-US"/>
         </w:rPr>
-        <w:t>&lt;</w:t>
-      </w:r>
-      <w:proofErr w:type="spellStart"/>
-      <w:r>
-        <w:rPr>
-          <w:lang w:val="en-US"/>
-        </w:rPr>
-        <w:t>i</w:t>
-      </w:r>
-      <w:proofErr w:type="spellEnd"/>
-      <w:r>
-        <w:rPr>
-          <w:lang w:val="en-US"/>
-        </w:rPr>
-        <w:t xml:space="preserve"> class="fa-brands fa-twitter"&gt;&lt;/</w:t>
-      </w:r>
-      <w:proofErr w:type="spellStart"/>
-      <w:r>
-        <w:rPr>
-          <w:lang w:val="en-US"/>
-        </w:rPr>
-        <w:t>i</w:t>
-      </w:r>
-      <w:proofErr w:type="spellEnd"/>
-      <w:r>
-        <w:rPr>
-          <w:lang w:val="en-US"/>
-        </w:rPr>
-        <w:t>&gt;</w:t>
+        <w:t>&lt;i class="fa-brands fa-twitter"&gt;&lt;/i&gt;</w:t>
       </w:r>
     </w:p>
     <w:p>
@@ -4760,35 +3930,7 @@
         <w:rPr>
           <w:lang w:val="en-US"/>
         </w:rPr>
-        <w:t>&lt;</w:t>
-      </w:r>
-      <w:proofErr w:type="spellStart"/>
-      <w:r>
-        <w:rPr>
-          <w:lang w:val="en-US"/>
-        </w:rPr>
-        <w:t>i</w:t>
-      </w:r>
-      <w:proofErr w:type="spellEnd"/>
-      <w:r>
-        <w:rPr>
-          <w:lang w:val="en-US"/>
-        </w:rPr>
-        <w:t xml:space="preserve"> class="fa-solid fa-arrow-right"&gt;&lt;/</w:t>
-      </w:r>
-      <w:proofErr w:type="spellStart"/>
-      <w:r>
-        <w:rPr>
-          <w:lang w:val="en-US"/>
-        </w:rPr>
-        <w:t>i</w:t>
-      </w:r>
-      <w:proofErr w:type="spellEnd"/>
-      <w:r>
-        <w:rPr>
-          <w:lang w:val="en-US"/>
-        </w:rPr>
-        <w:t>&gt;</w:t>
+        <w:t>&lt;i class="fa-solid fa-arrow-right"&gt;&lt;/i&gt;</w:t>
       </w:r>
     </w:p>
     <w:p>
@@ -4861,9 +4003,18 @@
           <w:shd w:val="clear" w:color="auto" w:fill="F1F3F4"/>
           <w:lang w:val="en-US"/>
         </w:rPr>
-        <w:t xml:space="preserve">&lt;link </w:t>
-      </w:r>
-      <w:proofErr w:type="spellStart"/>
+        <w:t>&lt;link rel="preconnect" href="https://fonts.googleapis.com"&gt;</w:t>
+      </w:r>
+      <w:r>
+        <w:rPr>
+          <w:rFonts w:ascii="Courier New" w:hAnsi="Courier New" w:cs="Courier New"/>
+          <w:spacing w:val="2"/>
+          <w:sz w:val="18"/>
+          <w:szCs w:val="18"/>
+          <w:lang w:val="en-US"/>
+        </w:rPr>
+        <w:br/>
+      </w:r>
       <w:r>
         <w:rPr>
           <w:rFonts w:ascii="Courier New" w:hAnsi="Courier New" w:cs="Courier New"/>
@@ -4873,184 +4024,7 @@
           <w:shd w:val="clear" w:color="auto" w:fill="F1F3F4"/>
           <w:lang w:val="en-US"/>
         </w:rPr>
-        <w:t>rel</w:t>
-      </w:r>
-      <w:proofErr w:type="spellEnd"/>
-      <w:r>
-        <w:rPr>
-          <w:rFonts w:ascii="Courier New" w:hAnsi="Courier New" w:cs="Courier New"/>
-          <w:spacing w:val="2"/>
-          <w:sz w:val="18"/>
-          <w:szCs w:val="18"/>
-          <w:shd w:val="clear" w:color="auto" w:fill="F1F3F4"/>
-          <w:lang w:val="en-US"/>
-        </w:rPr>
-        <w:t>="</w:t>
-      </w:r>
-      <w:proofErr w:type="spellStart"/>
-      <w:r>
-        <w:rPr>
-          <w:rFonts w:ascii="Courier New" w:hAnsi="Courier New" w:cs="Courier New"/>
-          <w:spacing w:val="2"/>
-          <w:sz w:val="18"/>
-          <w:szCs w:val="18"/>
-          <w:shd w:val="clear" w:color="auto" w:fill="F1F3F4"/>
-          <w:lang w:val="en-US"/>
-        </w:rPr>
-        <w:t>preconnect</w:t>
-      </w:r>
-      <w:proofErr w:type="spellEnd"/>
-      <w:r>
-        <w:rPr>
-          <w:rFonts w:ascii="Courier New" w:hAnsi="Courier New" w:cs="Courier New"/>
-          <w:spacing w:val="2"/>
-          <w:sz w:val="18"/>
-          <w:szCs w:val="18"/>
-          <w:shd w:val="clear" w:color="auto" w:fill="F1F3F4"/>
-          <w:lang w:val="en-US"/>
-        </w:rPr>
-        <w:t xml:space="preserve">" </w:t>
-      </w:r>
-      <w:proofErr w:type="spellStart"/>
-      <w:r>
-        <w:rPr>
-          <w:rFonts w:ascii="Courier New" w:hAnsi="Courier New" w:cs="Courier New"/>
-          <w:spacing w:val="2"/>
-          <w:sz w:val="18"/>
-          <w:szCs w:val="18"/>
-          <w:shd w:val="clear" w:color="auto" w:fill="F1F3F4"/>
-          <w:lang w:val="en-US"/>
-        </w:rPr>
-        <w:t>href</w:t>
-      </w:r>
-      <w:proofErr w:type="spellEnd"/>
-      <w:r>
-        <w:rPr>
-          <w:rFonts w:ascii="Courier New" w:hAnsi="Courier New" w:cs="Courier New"/>
-          <w:spacing w:val="2"/>
-          <w:sz w:val="18"/>
-          <w:szCs w:val="18"/>
-          <w:shd w:val="clear" w:color="auto" w:fill="F1F3F4"/>
-          <w:lang w:val="en-US"/>
-        </w:rPr>
-        <w:t>="https://fonts.googleapis.com"&gt;</w:t>
-      </w:r>
-      <w:r>
-        <w:rPr>
-          <w:rFonts w:ascii="Courier New" w:hAnsi="Courier New" w:cs="Courier New"/>
-          <w:spacing w:val="2"/>
-          <w:sz w:val="18"/>
-          <w:szCs w:val="18"/>
-          <w:lang w:val="en-US"/>
-        </w:rPr>
-        <w:br/>
-      </w:r>
-      <w:r>
-        <w:rPr>
-          <w:rFonts w:ascii="Courier New" w:hAnsi="Courier New" w:cs="Courier New"/>
-          <w:spacing w:val="2"/>
-          <w:sz w:val="18"/>
-          <w:szCs w:val="18"/>
-          <w:shd w:val="clear" w:color="auto" w:fill="F1F3F4"/>
-          <w:lang w:val="en-US"/>
-        </w:rPr>
-        <w:t xml:space="preserve">&lt;link </w:t>
-      </w:r>
-      <w:proofErr w:type="spellStart"/>
-      <w:r>
-        <w:rPr>
-          <w:rFonts w:ascii="Courier New" w:hAnsi="Courier New" w:cs="Courier New"/>
-          <w:spacing w:val="2"/>
-          <w:sz w:val="18"/>
-          <w:szCs w:val="18"/>
-          <w:shd w:val="clear" w:color="auto" w:fill="F1F3F4"/>
-          <w:lang w:val="en-US"/>
-        </w:rPr>
-        <w:t>rel</w:t>
-      </w:r>
-      <w:proofErr w:type="spellEnd"/>
-      <w:r>
-        <w:rPr>
-          <w:rFonts w:ascii="Courier New" w:hAnsi="Courier New" w:cs="Courier New"/>
-          <w:spacing w:val="2"/>
-          <w:sz w:val="18"/>
-          <w:szCs w:val="18"/>
-          <w:shd w:val="clear" w:color="auto" w:fill="F1F3F4"/>
-          <w:lang w:val="en-US"/>
-        </w:rPr>
-        <w:t>="</w:t>
-      </w:r>
-      <w:proofErr w:type="spellStart"/>
-      <w:r>
-        <w:rPr>
-          <w:rFonts w:ascii="Courier New" w:hAnsi="Courier New" w:cs="Courier New"/>
-          <w:spacing w:val="2"/>
-          <w:sz w:val="18"/>
-          <w:szCs w:val="18"/>
-          <w:shd w:val="clear" w:color="auto" w:fill="F1F3F4"/>
-          <w:lang w:val="en-US"/>
-        </w:rPr>
-        <w:t>preconnect</w:t>
-      </w:r>
-      <w:proofErr w:type="spellEnd"/>
-      <w:r>
-        <w:rPr>
-          <w:rFonts w:ascii="Courier New" w:hAnsi="Courier New" w:cs="Courier New"/>
-          <w:spacing w:val="2"/>
-          <w:sz w:val="18"/>
-          <w:szCs w:val="18"/>
-          <w:shd w:val="clear" w:color="auto" w:fill="F1F3F4"/>
-          <w:lang w:val="en-US"/>
-        </w:rPr>
-        <w:t xml:space="preserve">" </w:t>
-      </w:r>
-      <w:proofErr w:type="spellStart"/>
-      <w:r>
-        <w:rPr>
-          <w:rFonts w:ascii="Courier New" w:hAnsi="Courier New" w:cs="Courier New"/>
-          <w:spacing w:val="2"/>
-          <w:sz w:val="18"/>
-          <w:szCs w:val="18"/>
-          <w:shd w:val="clear" w:color="auto" w:fill="F1F3F4"/>
-          <w:lang w:val="en-US"/>
-        </w:rPr>
-        <w:t>href</w:t>
-      </w:r>
-      <w:proofErr w:type="spellEnd"/>
-      <w:r>
-        <w:rPr>
-          <w:rFonts w:ascii="Courier New" w:hAnsi="Courier New" w:cs="Courier New"/>
-          <w:spacing w:val="2"/>
-          <w:sz w:val="18"/>
-          <w:szCs w:val="18"/>
-          <w:shd w:val="clear" w:color="auto" w:fill="F1F3F4"/>
-          <w:lang w:val="en-US"/>
-        </w:rPr>
-        <w:t xml:space="preserve">="https://fonts.gstatic.com" </w:t>
-      </w:r>
-      <w:proofErr w:type="spellStart"/>
-      <w:r>
-        <w:rPr>
-          <w:rFonts w:ascii="Courier New" w:hAnsi="Courier New" w:cs="Courier New"/>
-          <w:spacing w:val="2"/>
-          <w:sz w:val="18"/>
-          <w:szCs w:val="18"/>
-          <w:shd w:val="clear" w:color="auto" w:fill="F1F3F4"/>
-          <w:lang w:val="en-US"/>
-        </w:rPr>
-        <w:t>crossorigin</w:t>
-      </w:r>
-      <w:proofErr w:type="spellEnd"/>
-      <w:r>
-        <w:rPr>
-          <w:rFonts w:ascii="Courier New" w:hAnsi="Courier New" w:cs="Courier New"/>
-          <w:spacing w:val="2"/>
-          <w:sz w:val="18"/>
-          <w:szCs w:val="18"/>
-          <w:shd w:val="clear" w:color="auto" w:fill="F1F3F4"/>
-          <w:lang w:val="en-US"/>
-        </w:rPr>
-        <w:t>&gt;</w:t>
+        <w:t>&lt;link rel="preconnect" href="https://fonts.gstatic.com" crossorigin&gt;</w:t>
       </w:r>
       <w:r>
         <w:rPr>
@@ -5120,31 +4094,7 @@
           <w:shd w:val="clear" w:color="auto" w:fill="F1F3F4"/>
           <w:lang w:val="en-US"/>
         </w:rPr>
-        <w:t xml:space="preserve">display=swap" </w:t>
-      </w:r>
-      <w:proofErr w:type="spellStart"/>
-      <w:r>
-        <w:rPr>
-          <w:rFonts w:ascii="Courier New" w:hAnsi="Courier New" w:cs="Courier New"/>
-          <w:spacing w:val="2"/>
-          <w:sz w:val="18"/>
-          <w:szCs w:val="18"/>
-          <w:shd w:val="clear" w:color="auto" w:fill="F1F3F4"/>
-          <w:lang w:val="en-US"/>
-        </w:rPr>
-        <w:t>rel</w:t>
-      </w:r>
-      <w:proofErr w:type="spellEnd"/>
-      <w:r>
-        <w:rPr>
-          <w:rFonts w:ascii="Courier New" w:hAnsi="Courier New" w:cs="Courier New"/>
-          <w:spacing w:val="2"/>
-          <w:sz w:val="18"/>
-          <w:szCs w:val="18"/>
-          <w:shd w:val="clear" w:color="auto" w:fill="F1F3F4"/>
-          <w:lang w:val="en-US"/>
-        </w:rPr>
-        <w:t>="stylesheet"&gt;</w:t>
+        <w:t>display=swap" rel="stylesheet"&gt;</w:t>
       </w:r>
     </w:p>
     <w:p>

</xml_diff>

<commit_message>
Adding calculator.css to the project
</commit_message>
<xml_diff>
--- a/instructions/CarbonCheck_v2.docx
+++ b/instructions/CarbonCheck_v2.docx
@@ -2225,7 +2225,7 @@
           <w:shd w:val="clear" w:color="auto" w:fill="E0F0FF"/>
           <w:lang w:val="en-US"/>
         </w:rPr>
-        <w:t>This is needed for sharing out your gas, electricity and car use between the members of your household.</w:t>
+        <w:t>This is needed for sharing out your gas, electricity use between the members of your household.</w:t>
       </w:r>
       <w:r>
         <w:rPr>
@@ -3482,7 +3482,25 @@
         <w:rPr>
           <w:lang w:val="en-US"/>
         </w:rPr>
-        <w:t>Total = sum of every question + 1,1 (health, education, etc).</w:t>
+        <w:t>Total = sum of every question</w:t>
+      </w:r>
+      <w:r>
+        <w:rPr>
+          <w:lang w:val="en-US"/>
+        </w:rPr>
+        <w:t xml:space="preserve"> =</w:t>
+      </w:r>
+      <w:r>
+        <w:rPr>
+          <w:lang w:val="en-US"/>
+        </w:rPr>
+        <w:t xml:space="preserve"> 1,1 (health, education, etc)</w:t>
+      </w:r>
+      <w:r>
+        <w:rPr>
+          <w:lang w:val="en-US"/>
+        </w:rPr>
+        <w:t xml:space="preserve"> + (2.electricity / amount of persons) + 3 question / amount of person + every answer on question.</w:t>
       </w:r>
     </w:p>
     <w:p>
@@ -3795,7 +3813,6 @@
           <w:szCs w:val="50"/>
           <w:lang w:val="en-US"/>
         </w:rPr>
-        <w:lastRenderedPageBreak/>
         <w:t>Design</w:t>
       </w:r>
     </w:p>

</xml_diff>

<commit_message>
Updating year in footer, deleting png icons from folder
</commit_message>
<xml_diff>
--- a/instructions/CarbonCheck_v2.docx
+++ b/instructions/CarbonCheck_v2.docx
@@ -4199,6 +4199,71 @@
           <w:lang w:val="en-US"/>
         </w:rPr>
       </w:pPr>
+    </w:p>
+    <w:p>
+      <w:pPr>
+        <w:rPr>
+          <w:lang w:val="en-US"/>
+        </w:rPr>
+      </w:pPr>
+      <w:r>
+        <w:rPr>
+          <w:lang w:val="en-US"/>
+        </w:rPr>
+        <w:t>ProgressBar</w:t>
+      </w:r>
+    </w:p>
+    <w:p>
+      <w:pPr>
+        <w:rPr>
+          <w:lang w:val="en-US"/>
+        </w:rPr>
+      </w:pPr>
+      <w:r>
+        <w:rPr>
+          <w:lang w:val="en-US"/>
+        </w:rPr>
+        <w:t>Home – 3</w:t>
+      </w:r>
+    </w:p>
+    <w:p>
+      <w:pPr>
+        <w:rPr>
+          <w:lang w:val="en-US"/>
+        </w:rPr>
+      </w:pPr>
+      <w:r>
+        <w:rPr>
+          <w:lang w:val="en-US"/>
+        </w:rPr>
+        <w:t>Transport – 2</w:t>
+      </w:r>
+    </w:p>
+    <w:p>
+      <w:pPr>
+        <w:rPr>
+          <w:lang w:val="en-US"/>
+        </w:rPr>
+      </w:pPr>
+      <w:r>
+        <w:rPr>
+          <w:lang w:val="en-US"/>
+        </w:rPr>
+        <w:t>Food – 3</w:t>
+      </w:r>
+    </w:p>
+    <w:p>
+      <w:pPr>
+        <w:rPr>
+          <w:lang w:val="en-US"/>
+        </w:rPr>
+      </w:pPr>
+      <w:r>
+        <w:rPr>
+          <w:lang w:val="en-US"/>
+        </w:rPr>
+        <w:t>Recycling - 2</w:t>
+      </w:r>
     </w:p>
     <w:sectPr>
       <w:pgSz w:w="11906" w:h="16838"/>

</xml_diff>

<commit_message>
Changing structre of  form-step inside calculator.html
</commit_message>
<xml_diff>
--- a/instructions/CarbonCheck_v2.docx
+++ b/instructions/CarbonCheck_v2.docx
@@ -4203,14 +4203,42 @@
     <w:p>
       <w:pPr>
         <w:rPr>
-          <w:lang w:val="en-US"/>
-        </w:rPr>
-      </w:pPr>
-      <w:r>
-        <w:rPr>
-          <w:lang w:val="en-US"/>
-        </w:rPr>
-        <w:t>ProgressBar</w:t>
+          <w:b/>
+          <w:bCs/>
+          <w:sz w:val="28"/>
+          <w:szCs w:val="28"/>
+          <w:lang w:val="en-US"/>
+        </w:rPr>
+      </w:pPr>
+      <w:r>
+        <w:rPr>
+          <w:b/>
+          <w:bCs/>
+          <w:sz w:val="28"/>
+          <w:szCs w:val="28"/>
+          <w:lang w:val="en-US"/>
+        </w:rPr>
+        <w:t>Progress</w:t>
+      </w:r>
+      <w:r>
+        <w:rPr>
+          <w:b/>
+          <w:bCs/>
+          <w:sz w:val="28"/>
+          <w:szCs w:val="28"/>
+          <w:lang w:val="en-US"/>
+        </w:rPr>
+        <w:t xml:space="preserve"> </w:t>
+      </w:r>
+      <w:r>
+        <w:rPr>
+          <w:b/>
+          <w:bCs/>
+          <w:sz w:val="28"/>
+          <w:szCs w:val="28"/>
+          <w:lang w:val="en-US"/>
+        </w:rPr>
+        <w:t>Bar</w:t>
       </w:r>
     </w:p>
     <w:p>
@@ -4225,6 +4253,78 @@
         </w:rPr>
         <w:t>Home – 3</w:t>
       </w:r>
+      <w:r>
+        <w:rPr>
+          <w:lang w:val="en-US"/>
+        </w:rPr>
+        <w:t xml:space="preserve"> =&gt; (</w:t>
+      </w:r>
+      <w:r>
+        <w:rPr>
+          <w:lang w:val="en-US"/>
+        </w:rPr>
+        <w:t xml:space="preserve">8 </w:t>
+      </w:r>
+      <w:r>
+        <w:rPr>
+          <w:lang w:val="en-US"/>
+        </w:rPr>
+        <w:t>+</w:t>
+      </w:r>
+      <w:r>
+        <w:rPr>
+          <w:lang w:val="en-US"/>
+        </w:rPr>
+        <w:t xml:space="preserve"> 8</w:t>
+      </w:r>
+      <w:r>
+        <w:rPr>
+          <w:lang w:val="en-US"/>
+        </w:rPr>
+        <w:t xml:space="preserve"> + </w:t>
+      </w:r>
+      <w:r>
+        <w:rPr>
+          <w:lang w:val="en-US"/>
+        </w:rPr>
+        <w:t>9</w:t>
+      </w:r>
+      <w:r>
+        <w:rPr>
+          <w:lang w:val="en-US"/>
+        </w:rPr>
+        <w:t xml:space="preserve">) =&gt; </w:t>
+      </w:r>
+      <w:r>
+        <w:rPr>
+          <w:lang w:val="en-US"/>
+        </w:rPr>
+        <w:t>8</w:t>
+      </w:r>
+      <w:r>
+        <w:rPr>
+          <w:lang w:val="en-US"/>
+        </w:rPr>
+        <w:t xml:space="preserve"> = </w:t>
+      </w:r>
+      <w:r>
+        <w:rPr>
+          <w:lang w:val="en-US"/>
+        </w:rPr>
+        <w:t>16</w:t>
+      </w:r>
+      <w:r>
+        <w:rPr>
+          <w:lang w:val="en-US"/>
+        </w:rPr>
+        <w:t xml:space="preserve"> =</w:t>
+      </w:r>
+      <w:r>
+        <w:rPr>
+          <w:lang w:val="en-US"/>
+        </w:rPr>
+        <w:t xml:space="preserve"> 25</w:t>
+      </w:r>
     </w:p>
     <w:p>
       <w:pPr>
@@ -4238,6 +4338,54 @@
         </w:rPr>
         <w:t>Transport – 2</w:t>
       </w:r>
+      <w:r>
+        <w:rPr>
+          <w:lang w:val="en-US"/>
+        </w:rPr>
+        <w:t xml:space="preserve"> =&gt; (</w:t>
+      </w:r>
+      <w:r>
+        <w:rPr>
+          <w:lang w:val="en-US"/>
+        </w:rPr>
+        <w:t>12</w:t>
+      </w:r>
+      <w:r>
+        <w:rPr>
+          <w:lang w:val="en-US"/>
+        </w:rPr>
+        <w:t xml:space="preserve"> + </w:t>
+      </w:r>
+      <w:r>
+        <w:rPr>
+          <w:lang w:val="en-US"/>
+        </w:rPr>
+        <w:t>13</w:t>
+      </w:r>
+      <w:r>
+        <w:rPr>
+          <w:lang w:val="en-US"/>
+        </w:rPr>
+        <w:t xml:space="preserve">) =&gt; </w:t>
+      </w:r>
+      <w:r>
+        <w:rPr>
+          <w:lang w:val="en-US"/>
+        </w:rPr>
+        <w:t>37</w:t>
+      </w:r>
+      <w:r>
+        <w:rPr>
+          <w:lang w:val="en-US"/>
+        </w:rPr>
+        <w:t xml:space="preserve"> = </w:t>
+      </w:r>
+      <w:r>
+        <w:rPr>
+          <w:lang w:val="en-US"/>
+        </w:rPr>
+        <w:t>50</w:t>
+      </w:r>
     </w:p>
     <w:p>
       <w:pPr>
@@ -4251,18 +4399,127 @@
         </w:rPr>
         <w:t>Food – 3</w:t>
       </w:r>
-    </w:p>
-    <w:p>
-      <w:pPr>
-        <w:rPr>
-          <w:lang w:val="en-US"/>
-        </w:rPr>
-      </w:pPr>
-      <w:r>
-        <w:rPr>
-          <w:lang w:val="en-US"/>
-        </w:rPr>
-        <w:t>Recycling - 2</w:t>
+      <w:r>
+        <w:rPr>
+          <w:lang w:val="en-US"/>
+        </w:rPr>
+        <w:t xml:space="preserve"> =&gt; </w:t>
+      </w:r>
+      <w:r>
+        <w:rPr>
+          <w:lang w:val="en-US"/>
+        </w:rPr>
+        <w:t xml:space="preserve">(8 + 8 + 9) </w:t>
+      </w:r>
+      <w:r>
+        <w:rPr>
+          <w:lang w:val="en-US"/>
+        </w:rPr>
+        <w:t xml:space="preserve"> =&gt; </w:t>
+      </w:r>
+      <w:r>
+        <w:rPr>
+          <w:lang w:val="en-US"/>
+        </w:rPr>
+        <w:t>58</w:t>
+      </w:r>
+      <w:r>
+        <w:rPr>
+          <w:lang w:val="en-US"/>
+        </w:rPr>
+        <w:t xml:space="preserve"> = </w:t>
+      </w:r>
+      <w:r>
+        <w:rPr>
+          <w:lang w:val="en-US"/>
+        </w:rPr>
+        <w:t>66</w:t>
+      </w:r>
+      <w:r>
+        <w:rPr>
+          <w:lang w:val="en-US"/>
+        </w:rPr>
+        <w:t xml:space="preserve"> = </w:t>
+      </w:r>
+      <w:r>
+        <w:rPr>
+          <w:lang w:val="en-US"/>
+        </w:rPr>
+        <w:t>75</w:t>
+      </w:r>
+    </w:p>
+    <w:p>
+      <w:pPr>
+        <w:rPr>
+          <w:lang w:val="en-US"/>
+        </w:rPr>
+      </w:pPr>
+      <w:r>
+        <w:rPr>
+          <w:lang w:val="en-US"/>
+        </w:rPr>
+        <w:t xml:space="preserve">Recycling </w:t>
+      </w:r>
+      <w:r>
+        <w:rPr>
+          <w:lang w:val="en-US"/>
+        </w:rPr>
+        <w:t>–</w:t>
+      </w:r>
+      <w:r>
+        <w:rPr>
+          <w:lang w:val="en-US"/>
+        </w:rPr>
+        <w:t xml:space="preserve"> </w:t>
+      </w:r>
+      <w:r>
+        <w:rPr>
+          <w:lang w:val="en-US"/>
+        </w:rPr>
+        <w:t xml:space="preserve">1 =&gt; </w:t>
+      </w:r>
+      <w:r>
+        <w:rPr>
+          <w:lang w:val="en-US"/>
+        </w:rPr>
+        <w:t>(</w:t>
+      </w:r>
+      <w:r>
+        <w:rPr>
+          <w:lang w:val="en-US"/>
+        </w:rPr>
+        <w:t>25</w:t>
+      </w:r>
+      <w:r>
+        <w:rPr>
+          <w:lang w:val="en-US"/>
+        </w:rPr>
+        <w:t>)</w:t>
+      </w:r>
+      <w:r>
+        <w:rPr>
+          <w:lang w:val="en-US"/>
+        </w:rPr>
+        <w:t xml:space="preserve"> =&gt; </w:t>
+      </w:r>
+      <w:r>
+        <w:rPr>
+          <w:lang w:val="en-US"/>
+        </w:rPr>
+        <w:t>100</w:t>
+      </w:r>
+    </w:p>
+    <w:p>
+      <w:pPr>
+        <w:rPr>
+          <w:lang w:val="en-US"/>
+        </w:rPr>
+      </w:pPr>
+      <w:r>
+        <w:rPr>
+          <w:lang w:val="en-US"/>
+        </w:rPr>
+        <w:t>100/4 = 25</w:t>
       </w:r>
     </w:p>
     <w:sectPr>

</xml_diff>

<commit_message>
Added content of 2nd form-step
</commit_message>
<xml_diff>
--- a/instructions/CarbonCheck_v2.docx
+++ b/instructions/CarbonCheck_v2.docx
@@ -4520,6 +4520,89 @@
           <w:lang w:val="en-US"/>
         </w:rPr>
         <w:t>100/4 = 25</w:t>
+      </w:r>
+    </w:p>
+    <w:p>
+      <w:pPr>
+        <w:rPr>
+          <w:lang w:val="en-US"/>
+        </w:rPr>
+      </w:pPr>
+    </w:p>
+    <w:p>
+      <w:pPr>
+        <w:rPr>
+          <w:lang w:val="en-US"/>
+        </w:rPr>
+      </w:pPr>
+      <w:r>
+        <w:rPr>
+          <w:lang w:val="en-US"/>
+        </w:rPr>
+        <w:t>Actual</w:t>
+      </w:r>
+    </w:p>
+    <w:p>
+      <w:pPr>
+        <w:rPr>
+          <w:lang w:val="en-US"/>
+        </w:rPr>
+      </w:pPr>
+      <w:r>
+        <w:rPr>
+          <w:lang w:val="en-US"/>
+        </w:rPr>
+        <w:t xml:space="preserve">Home – 3 =&gt; (8 + 8 + 9) =&gt; </w:t>
+      </w:r>
+      <w:r>
+        <w:rPr>
+          <w:lang w:val="en-US"/>
+        </w:rPr>
+        <w:t>5</w:t>
+      </w:r>
+      <w:r>
+        <w:rPr>
+          <w:lang w:val="en-US"/>
+        </w:rPr>
+        <w:t xml:space="preserve"> = 1</w:t>
+      </w:r>
+      <w:r>
+        <w:rPr>
+          <w:lang w:val="en-US"/>
+        </w:rPr>
+        <w:t>2</w:t>
+      </w:r>
+      <w:r>
+        <w:rPr>
+          <w:lang w:val="en-US"/>
+        </w:rPr>
+        <w:t xml:space="preserve"> = 25</w:t>
+      </w:r>
+    </w:p>
+    <w:p>
+      <w:pPr>
+        <w:rPr>
+          <w:lang w:val="en-US"/>
+        </w:rPr>
+      </w:pPr>
+      <w:r>
+        <w:rPr>
+          <w:lang w:val="en-US"/>
+        </w:rPr>
+        <w:t>Transport – 2 =&gt; (12 + 13) =&gt; 37 = 50</w:t>
+      </w:r>
+    </w:p>
+    <w:p>
+      <w:pPr>
+        <w:rPr>
+          <w:lang w:val="en-US"/>
+        </w:rPr>
+      </w:pPr>
+      <w:r>
+        <w:rPr>
+          <w:lang w:val="en-US"/>
+        </w:rPr>
+        <w:t>Food – 3 =&gt; (8 + 8 + 9)  =&gt; 58 = 66</w:t>
       </w:r>
     </w:p>
     <w:sectPr>

</xml_diff>

<commit_message>
Added content of 3nd form-step
</commit_message>
<xml_diff>
--- a/instructions/CarbonCheck_v2.docx
+++ b/instructions/CarbonCheck_v2.docx
@@ -4576,7 +4576,13 @@
         <w:rPr>
           <w:lang w:val="en-US"/>
         </w:rPr>
-        <w:t xml:space="preserve"> = 25</w:t>
+        <w:t xml:space="preserve"> = </w:t>
+      </w:r>
+      <w:r>
+        <w:rPr>
+          <w:lang w:val="en-US"/>
+        </w:rPr>
+        <w:t>23</w:t>
       </w:r>
     </w:p>
     <w:p>

</xml_diff>

<commit_message>
Added content of 4th form-step
</commit_message>
<xml_diff>
--- a/instructions/CarbonCheck_v2.docx
+++ b/instructions/CarbonCheck_v2.docx
@@ -4595,7 +4595,19 @@
         <w:rPr>
           <w:lang w:val="en-US"/>
         </w:rPr>
-        <w:t>Transport – 2 =&gt; (12 + 13) =&gt; 37 = 50</w:t>
+        <w:t>Transport – 2 =&gt; (12 + 13) =&gt; 3</w:t>
+      </w:r>
+      <w:r>
+        <w:rPr>
+          <w:lang w:val="en-US"/>
+        </w:rPr>
+        <w:t>5</w:t>
+      </w:r>
+      <w:r>
+        <w:rPr>
+          <w:lang w:val="en-US"/>
+        </w:rPr>
+        <w:t xml:space="preserve"> = 50</w:t>
       </w:r>
     </w:p>
     <w:p>

</xml_diff>

<commit_message>
Added content of 7th form-step
</commit_message>
<xml_diff>
--- a/instructions/CarbonCheck_v2.docx
+++ b/instructions/CarbonCheck_v2.docx
@@ -4621,6 +4621,12 @@
           <w:lang w:val="en-US"/>
         </w:rPr>
         <w:t>Food – 3 =&gt; (8 + 8 + 9)  =&gt; 58 = 66</w:t>
+      </w:r>
+      <w:r>
+        <w:rPr>
+          <w:lang w:val="en-US"/>
+        </w:rPr>
+        <w:t xml:space="preserve"> = 75</w:t>
       </w:r>
     </w:p>
     <w:sectPr>

</xml_diff>

<commit_message>
Added content of 9th form-step
</commit_message>
<xml_diff>
--- a/instructions/CarbonCheck_v2.docx
+++ b/instructions/CarbonCheck_v2.docx
@@ -4476,13 +4476,7 @@
         <w:rPr>
           <w:lang w:val="en-US"/>
         </w:rPr>
-        <w:t xml:space="preserve">1 =&gt; </w:t>
-      </w:r>
-      <w:r>
-        <w:rPr>
-          <w:lang w:val="en-US"/>
-        </w:rPr>
-        <w:t>(</w:t>
+        <w:t>1 =&gt; (</w:t>
       </w:r>
       <w:r>
         <w:rPr>
@@ -4494,13 +4488,7 @@
         <w:rPr>
           <w:lang w:val="en-US"/>
         </w:rPr>
-        <w:t>)</w:t>
-      </w:r>
-      <w:r>
-        <w:rPr>
-          <w:lang w:val="en-US"/>
-        </w:rPr>
-        <w:t xml:space="preserve"> =&gt; </w:t>
+        <w:t xml:space="preserve">) =&gt; </w:t>
       </w:r>
       <w:r>
         <w:rPr>
@@ -4552,7 +4540,26 @@
         <w:rPr>
           <w:lang w:val="en-US"/>
         </w:rPr>
-        <w:t xml:space="preserve">Home – 3 =&gt; (8 + 8 + 9) =&gt; </w:t>
+        <w:t xml:space="preserve">Home – 3 =&gt; (8 + 8 + 9) =&gt; 5 = 12 = </w:t>
+      </w:r>
+      <w:r>
+        <w:rPr>
+          <w:lang w:val="en-US"/>
+        </w:rPr>
+        <w:t>23</w:t>
+      </w:r>
+    </w:p>
+    <w:p>
+      <w:pPr>
+        <w:rPr>
+          <w:lang w:val="en-US"/>
+        </w:rPr>
+      </w:pPr>
+      <w:r>
+        <w:rPr>
+          <w:lang w:val="en-US"/>
+        </w:rPr>
+        <w:t>Transport – 2 =&gt; (12 + 13) =&gt; 3</w:t>
       </w:r>
       <w:r>
         <w:rPr>
@@ -4564,69 +4571,24 @@
         <w:rPr>
           <w:lang w:val="en-US"/>
         </w:rPr>
-        <w:t xml:space="preserve"> = 1</w:t>
-      </w:r>
-      <w:r>
-        <w:rPr>
-          <w:lang w:val="en-US"/>
-        </w:rPr>
+        <w:t xml:space="preserve"> = 50</w:t>
+      </w:r>
+    </w:p>
+    <w:p>
+      <w:r>
+        <w:rPr>
+          <w:lang w:val="en-US"/>
+        </w:rPr>
+        <w:t>Food – 3 =&gt; (8 + 8 + 9)  =&gt; 58 = 66</w:t>
+      </w:r>
+      <w:r>
+        <w:rPr>
+          <w:lang w:val="en-US"/>
+        </w:rPr>
+        <w:t xml:space="preserve"> = 7</w:t>
+      </w:r>
+      <w:r>
         <w:t>2</w:t>
-      </w:r>
-      <w:r>
-        <w:rPr>
-          <w:lang w:val="en-US"/>
-        </w:rPr>
-        <w:t xml:space="preserve"> = </w:t>
-      </w:r>
-      <w:r>
-        <w:rPr>
-          <w:lang w:val="en-US"/>
-        </w:rPr>
-        <w:t>23</w:t>
-      </w:r>
-    </w:p>
-    <w:p>
-      <w:pPr>
-        <w:rPr>
-          <w:lang w:val="en-US"/>
-        </w:rPr>
-      </w:pPr>
-      <w:r>
-        <w:rPr>
-          <w:lang w:val="en-US"/>
-        </w:rPr>
-        <w:t>Transport – 2 =&gt; (12 + 13) =&gt; 3</w:t>
-      </w:r>
-      <w:r>
-        <w:rPr>
-          <w:lang w:val="en-US"/>
-        </w:rPr>
-        <w:t>5</w:t>
-      </w:r>
-      <w:r>
-        <w:rPr>
-          <w:lang w:val="en-US"/>
-        </w:rPr>
-        <w:t xml:space="preserve"> = 50</w:t>
-      </w:r>
-    </w:p>
-    <w:p>
-      <w:pPr>
-        <w:rPr>
-          <w:lang w:val="en-US"/>
-        </w:rPr>
-      </w:pPr>
-      <w:r>
-        <w:rPr>
-          <w:lang w:val="en-US"/>
-        </w:rPr>
-        <w:t>Food – 3 =&gt; (8 + 8 + 9)  =&gt; 58 = 66</w:t>
-      </w:r>
-      <w:r>
-        <w:rPr>
-          <w:lang w:val="en-US"/>
-        </w:rPr>
-        <w:t xml:space="preserve"> = 75</w:t>
       </w:r>
     </w:p>
     <w:sectPr>

</xml_diff>

<commit_message>
Working on calculator in js till step 3
</commit_message>
<xml_diff>
--- a/instructions/CarbonCheck_v2.docx
+++ b/instructions/CarbonCheck_v2.docx
@@ -719,9 +719,43 @@
           <w:numId w:val="5"/>
         </w:numPr>
       </w:pPr>
-      <w:r>
-        <w:t>Input – to write the number</w:t>
-      </w:r>
+      <w:proofErr w:type="spellStart"/>
+      <w:r>
+        <w:t>Input</w:t>
+      </w:r>
+      <w:proofErr w:type="spellEnd"/>
+      <w:r>
+        <w:t xml:space="preserve"> – </w:t>
+      </w:r>
+      <w:proofErr w:type="spellStart"/>
+      <w:r>
+        <w:t>to</w:t>
+      </w:r>
+      <w:proofErr w:type="spellEnd"/>
+      <w:r>
+        <w:t xml:space="preserve"> </w:t>
+      </w:r>
+      <w:proofErr w:type="spellStart"/>
+      <w:r>
+        <w:t>write</w:t>
+      </w:r>
+      <w:proofErr w:type="spellEnd"/>
+      <w:r>
+        <w:t xml:space="preserve"> </w:t>
+      </w:r>
+      <w:proofErr w:type="spellStart"/>
+      <w:r>
+        <w:t>the</w:t>
+      </w:r>
+      <w:proofErr w:type="spellEnd"/>
+      <w:r>
+        <w:t xml:space="preserve"> </w:t>
+      </w:r>
+      <w:proofErr w:type="spellStart"/>
+      <w:r>
+        <w:t>number</w:t>
+      </w:r>
+      <w:proofErr w:type="spellEnd"/>
     </w:p>
     <w:p>
       <w:pPr>
@@ -843,8 +877,13 @@
           <w:numId w:val="5"/>
         </w:numPr>
       </w:pPr>
-      <w:r>
-        <w:t xml:space="preserve">No  </w:t>
+      <w:proofErr w:type="spellStart"/>
+      <w:r>
+        <w:t>No</w:t>
+      </w:r>
+      <w:proofErr w:type="spellEnd"/>
+      <w:r>
+        <w:t xml:space="preserve">  </w:t>
       </w:r>
     </w:p>
     <w:p>
@@ -861,9 +900,11 @@
         </w:rPr>
         <w:t>Y</w:t>
       </w:r>
+      <w:proofErr w:type="spellStart"/>
       <w:r>
         <w:t>es</w:t>
       </w:r>
+      <w:proofErr w:type="spellEnd"/>
       <w:r>
         <w:tab/>
       </w:r>
@@ -872,8 +913,21 @@
       <w:pPr>
         <w:pStyle w:val="a4"/>
       </w:pPr>
-      <w:r>
-        <w:t>If yes:</w:t>
+      <w:proofErr w:type="spellStart"/>
+      <w:r>
+        <w:t>If</w:t>
+      </w:r>
+      <w:proofErr w:type="spellEnd"/>
+      <w:r>
+        <w:t xml:space="preserve"> </w:t>
+      </w:r>
+      <w:proofErr w:type="spellStart"/>
+      <w:r>
+        <w:t>yes</w:t>
+      </w:r>
+      <w:proofErr w:type="spellEnd"/>
+      <w:r>
+        <w:t>:</w:t>
       </w:r>
     </w:p>
     <w:p>
@@ -894,7 +948,21 @@
           <w:lang w:val="en-US"/>
         </w:rPr>
         <w:br/>
-        <w:t>The number of litres of heating oil:   </w:t>
+        <w:t xml:space="preserve">The number of </w:t>
+      </w:r>
+      <w:proofErr w:type="spellStart"/>
+      <w:r>
+        <w:rPr>
+          <w:lang w:val="en-US"/>
+        </w:rPr>
+        <w:t>litres</w:t>
+      </w:r>
+      <w:proofErr w:type="spellEnd"/>
+      <w:r>
+        <w:rPr>
+          <w:lang w:val="en-US"/>
+        </w:rPr>
+        <w:t xml:space="preserve"> of heating oil:   </w:t>
       </w:r>
       <w:r>
         <w:object w:dxaOrig="225" w:dyaOrig="225" w14:anchorId="2F6D03F6">
@@ -987,6 +1055,7 @@
           <w:szCs w:val="26"/>
         </w:rPr>
       </w:pPr>
+      <w:proofErr w:type="spellStart"/>
       <w:r>
         <w:rPr>
           <w:b/>
@@ -996,6 +1065,7 @@
         </w:rPr>
         <w:t>Transport</w:t>
       </w:r>
+      <w:proofErr w:type="spellEnd"/>
     </w:p>
     <w:p>
       <w:pPr>
@@ -1023,9 +1093,11 @@
           <w:numId w:val="6"/>
         </w:numPr>
       </w:pPr>
+      <w:proofErr w:type="spellStart"/>
       <w:r>
         <w:t>Car</w:t>
       </w:r>
+      <w:proofErr w:type="spellEnd"/>
     </w:p>
     <w:p>
       <w:pPr>
@@ -1035,9 +1107,11 @@
           <w:numId w:val="6"/>
         </w:numPr>
       </w:pPr>
+      <w:proofErr w:type="spellStart"/>
       <w:r>
         <w:t>Bus</w:t>
       </w:r>
+      <w:proofErr w:type="spellEnd"/>
     </w:p>
     <w:p>
       <w:pPr>
@@ -1047,9 +1121,11 @@
           <w:numId w:val="6"/>
         </w:numPr>
       </w:pPr>
+      <w:proofErr w:type="spellStart"/>
       <w:r>
         <w:t>Train</w:t>
       </w:r>
+      <w:proofErr w:type="spellEnd"/>
     </w:p>
     <w:p>
       <w:pPr>
@@ -1059,9 +1135,11 @@
           <w:numId w:val="6"/>
         </w:numPr>
       </w:pPr>
+      <w:proofErr w:type="spellStart"/>
       <w:r>
         <w:t>Plane</w:t>
       </w:r>
+      <w:proofErr w:type="spellEnd"/>
     </w:p>
     <w:p>
       <w:pPr>
@@ -1071,8 +1149,21 @@
           <w:numId w:val="4"/>
         </w:numPr>
       </w:pPr>
-      <w:r>
-        <w:t>Provide 12-month mileage:</w:t>
+      <w:proofErr w:type="spellStart"/>
+      <w:r>
+        <w:t>Provide</w:t>
+      </w:r>
+      <w:proofErr w:type="spellEnd"/>
+      <w:r>
+        <w:t xml:space="preserve"> 12-month </w:t>
+      </w:r>
+      <w:proofErr w:type="spellStart"/>
+      <w:r>
+        <w:t>mileage</w:t>
+      </w:r>
+      <w:proofErr w:type="spellEnd"/>
+      <w:r>
+        <w:t>:</w:t>
       </w:r>
     </w:p>
     <w:p>
@@ -1083,8 +1174,29 @@
           <w:numId w:val="16"/>
         </w:numPr>
       </w:pPr>
-      <w:r>
-        <w:t>Journeys by car:</w:t>
+      <w:proofErr w:type="spellStart"/>
+      <w:r>
+        <w:t>Journeys</w:t>
+      </w:r>
+      <w:proofErr w:type="spellEnd"/>
+      <w:r>
+        <w:t xml:space="preserve"> </w:t>
+      </w:r>
+      <w:proofErr w:type="spellStart"/>
+      <w:r>
+        <w:t>by</w:t>
+      </w:r>
+      <w:proofErr w:type="spellEnd"/>
+      <w:r>
+        <w:t xml:space="preserve"> </w:t>
+      </w:r>
+      <w:proofErr w:type="spellStart"/>
+      <w:r>
+        <w:t>car</w:t>
+      </w:r>
+      <w:proofErr w:type="spellEnd"/>
+      <w:r>
+        <w:t>:</w:t>
       </w:r>
     </w:p>
     <w:p>
@@ -1125,8 +1237,29 @@
           <w:numId w:val="16"/>
         </w:numPr>
       </w:pPr>
-      <w:r>
-        <w:t>Journeys by bus:</w:t>
+      <w:proofErr w:type="spellStart"/>
+      <w:r>
+        <w:t>Journeys</w:t>
+      </w:r>
+      <w:proofErr w:type="spellEnd"/>
+      <w:r>
+        <w:t xml:space="preserve"> </w:t>
+      </w:r>
+      <w:proofErr w:type="spellStart"/>
+      <w:r>
+        <w:t>by</w:t>
+      </w:r>
+      <w:proofErr w:type="spellEnd"/>
+      <w:r>
+        <w:t xml:space="preserve"> </w:t>
+      </w:r>
+      <w:proofErr w:type="spellStart"/>
+      <w:r>
+        <w:t>bus</w:t>
+      </w:r>
+      <w:proofErr w:type="spellEnd"/>
+      <w:r>
+        <w:t>:</w:t>
       </w:r>
     </w:p>
     <w:p>
@@ -1155,8 +1288,29 @@
           <w:numId w:val="16"/>
         </w:numPr>
       </w:pPr>
-      <w:r>
-        <w:t>Journeys by train:</w:t>
+      <w:proofErr w:type="spellStart"/>
+      <w:r>
+        <w:t>Journeys</w:t>
+      </w:r>
+      <w:proofErr w:type="spellEnd"/>
+      <w:r>
+        <w:t xml:space="preserve"> </w:t>
+      </w:r>
+      <w:proofErr w:type="spellStart"/>
+      <w:r>
+        <w:t>by</w:t>
+      </w:r>
+      <w:proofErr w:type="spellEnd"/>
+      <w:r>
+        <w:t xml:space="preserve"> </w:t>
+      </w:r>
+      <w:proofErr w:type="spellStart"/>
+      <w:r>
+        <w:t>train</w:t>
+      </w:r>
+      <w:proofErr w:type="spellEnd"/>
+      <w:r>
+        <w:t>:</w:t>
       </w:r>
     </w:p>
     <w:p>
@@ -1185,8 +1339,29 @@
           <w:numId w:val="16"/>
         </w:numPr>
       </w:pPr>
-      <w:r>
-        <w:t>Journeys by plane:</w:t>
+      <w:proofErr w:type="spellStart"/>
+      <w:r>
+        <w:t>Journeys</w:t>
+      </w:r>
+      <w:proofErr w:type="spellEnd"/>
+      <w:r>
+        <w:t xml:space="preserve"> </w:t>
+      </w:r>
+      <w:proofErr w:type="spellStart"/>
+      <w:r>
+        <w:t>by</w:t>
+      </w:r>
+      <w:proofErr w:type="spellEnd"/>
+      <w:r>
+        <w:t xml:space="preserve"> </w:t>
+      </w:r>
+      <w:proofErr w:type="spellStart"/>
+      <w:r>
+        <w:t>plane</w:t>
+      </w:r>
+      <w:proofErr w:type="spellEnd"/>
+      <w:r>
+        <w:t>:</w:t>
       </w:r>
     </w:p>
     <w:p>
@@ -1222,6 +1397,7 @@
           <w:szCs w:val="26"/>
         </w:rPr>
       </w:pPr>
+      <w:proofErr w:type="spellStart"/>
       <w:r>
         <w:rPr>
           <w:b/>
@@ -1231,6 +1407,7 @@
         </w:rPr>
         <w:t>Food</w:t>
       </w:r>
+      <w:proofErr w:type="spellEnd"/>
     </w:p>
     <w:p>
       <w:pPr>
@@ -1258,9 +1435,11 @@
           <w:numId w:val="7"/>
         </w:numPr>
       </w:pPr>
+      <w:proofErr w:type="spellStart"/>
       <w:r>
         <w:t>None</w:t>
       </w:r>
+      <w:proofErr w:type="spellEnd"/>
     </w:p>
     <w:p>
       <w:pPr>
@@ -1270,9 +1449,11 @@
           <w:numId w:val="7"/>
         </w:numPr>
       </w:pPr>
+      <w:proofErr w:type="spellStart"/>
       <w:r>
         <w:t>Some</w:t>
       </w:r>
+      <w:proofErr w:type="spellEnd"/>
     </w:p>
     <w:p>
       <w:pPr>
@@ -1282,9 +1463,11 @@
           <w:numId w:val="7"/>
         </w:numPr>
       </w:pPr>
+      <w:proofErr w:type="spellStart"/>
       <w:r>
         <w:t>Most</w:t>
       </w:r>
+      <w:proofErr w:type="spellEnd"/>
     </w:p>
     <w:p>
       <w:pPr>
@@ -1294,9 +1477,11 @@
           <w:numId w:val="7"/>
         </w:numPr>
       </w:pPr>
+      <w:proofErr w:type="spellStart"/>
       <w:r>
         <w:t>All</w:t>
       </w:r>
+      <w:proofErr w:type="spellEnd"/>
     </w:p>
     <w:p>
       <w:pPr>
@@ -1327,9 +1512,27 @@
           <w:numId w:val="8"/>
         </w:numPr>
       </w:pPr>
-      <w:r>
-        <w:t>Above-average meat/dairy</w:t>
-      </w:r>
+      <w:proofErr w:type="spellStart"/>
+      <w:r>
+        <w:t>Above-average</w:t>
+      </w:r>
+      <w:proofErr w:type="spellEnd"/>
+      <w:r>
+        <w:t xml:space="preserve"> </w:t>
+      </w:r>
+      <w:proofErr w:type="spellStart"/>
+      <w:r>
+        <w:t>meat</w:t>
+      </w:r>
+      <w:proofErr w:type="spellEnd"/>
+      <w:r>
+        <w:t>/</w:t>
+      </w:r>
+      <w:proofErr w:type="spellStart"/>
+      <w:r>
+        <w:t>dairy</w:t>
+      </w:r>
+      <w:proofErr w:type="spellEnd"/>
     </w:p>
     <w:p>
       <w:pPr>
@@ -1339,9 +1542,27 @@
           <w:numId w:val="8"/>
         </w:numPr>
       </w:pPr>
-      <w:r>
-        <w:t>Average meat/dairy</w:t>
-      </w:r>
+      <w:proofErr w:type="spellStart"/>
+      <w:r>
+        <w:t>Average</w:t>
+      </w:r>
+      <w:proofErr w:type="spellEnd"/>
+      <w:r>
+        <w:t xml:space="preserve"> </w:t>
+      </w:r>
+      <w:proofErr w:type="spellStart"/>
+      <w:r>
+        <w:t>meat</w:t>
+      </w:r>
+      <w:proofErr w:type="spellEnd"/>
+      <w:r>
+        <w:t>/</w:t>
+      </w:r>
+      <w:proofErr w:type="spellStart"/>
+      <w:r>
+        <w:t>dairy</w:t>
+      </w:r>
+      <w:proofErr w:type="spellEnd"/>
     </w:p>
     <w:p>
       <w:pPr>
@@ -1351,9 +1572,27 @@
           <w:numId w:val="8"/>
         </w:numPr>
       </w:pPr>
-      <w:r>
-        <w:t>Below-average meat/dairy</w:t>
-      </w:r>
+      <w:proofErr w:type="spellStart"/>
+      <w:r>
+        <w:t>Below-average</w:t>
+      </w:r>
+      <w:proofErr w:type="spellEnd"/>
+      <w:r>
+        <w:t xml:space="preserve"> </w:t>
+      </w:r>
+      <w:proofErr w:type="spellStart"/>
+      <w:r>
+        <w:t>meat</w:t>
+      </w:r>
+      <w:proofErr w:type="spellEnd"/>
+      <w:r>
+        <w:t>/</w:t>
+      </w:r>
+      <w:proofErr w:type="spellStart"/>
+      <w:r>
+        <w:t>dairy</w:t>
+      </w:r>
+      <w:proofErr w:type="spellEnd"/>
     </w:p>
     <w:p>
       <w:pPr>
@@ -1363,9 +1602,11 @@
           <w:numId w:val="8"/>
         </w:numPr>
       </w:pPr>
+      <w:proofErr w:type="spellStart"/>
       <w:r>
         <w:t>Lacto-vegetarian</w:t>
       </w:r>
+      <w:proofErr w:type="spellEnd"/>
     </w:p>
     <w:p>
       <w:pPr>
@@ -1375,9 +1616,11 @@
           <w:numId w:val="8"/>
         </w:numPr>
       </w:pPr>
+      <w:proofErr w:type="spellStart"/>
       <w:r>
         <w:t>Vegan</w:t>
       </w:r>
+      <w:proofErr w:type="spellEnd"/>
     </w:p>
     <w:p>
       <w:pPr>
@@ -1413,9 +1656,19 @@
           <w:numId w:val="9"/>
         </w:numPr>
       </w:pPr>
-      <w:r>
-        <w:t>Above average</w:t>
-      </w:r>
+      <w:proofErr w:type="spellStart"/>
+      <w:r>
+        <w:t>Above</w:t>
+      </w:r>
+      <w:proofErr w:type="spellEnd"/>
+      <w:r>
+        <w:t xml:space="preserve"> </w:t>
+      </w:r>
+      <w:proofErr w:type="spellStart"/>
+      <w:r>
+        <w:t>average</w:t>
+      </w:r>
+      <w:proofErr w:type="spellEnd"/>
     </w:p>
     <w:p>
       <w:pPr>
@@ -1425,9 +1678,11 @@
           <w:numId w:val="9"/>
         </w:numPr>
       </w:pPr>
+      <w:proofErr w:type="spellStart"/>
       <w:r>
         <w:t>Average</w:t>
       </w:r>
+      <w:proofErr w:type="spellEnd"/>
     </w:p>
     <w:p>
       <w:pPr>
@@ -1437,9 +1692,19 @@
           <w:numId w:val="9"/>
         </w:numPr>
       </w:pPr>
-      <w:r>
-        <w:t>Below average</w:t>
-      </w:r>
+      <w:proofErr w:type="spellStart"/>
+      <w:r>
+        <w:t>Below</w:t>
+      </w:r>
+      <w:proofErr w:type="spellEnd"/>
+      <w:r>
+        <w:t xml:space="preserve"> </w:t>
+      </w:r>
+      <w:proofErr w:type="spellStart"/>
+      <w:r>
+        <w:t>average</w:t>
+      </w:r>
+      <w:proofErr w:type="spellEnd"/>
     </w:p>
     <w:p>
       <w:pPr>
@@ -1449,36 +1714,47 @@
           <w:numId w:val="9"/>
         </w:numPr>
       </w:pPr>
-      <w:r>
-        <w:t>Very little</w:t>
-      </w:r>
-    </w:p>
-    <w:p>
-      <w:pPr>
-        <w:pStyle w:val="a4"/>
-      </w:pPr>
-    </w:p>
-    <w:p>
-      <w:pPr>
-        <w:pStyle w:val="a4"/>
-        <w:rPr>
-          <w:b/>
-          <w:bCs/>
-          <w:sz w:val="26"/>
-          <w:szCs w:val="26"/>
-        </w:rPr>
-      </w:pPr>
-    </w:p>
-    <w:p>
-      <w:pPr>
-        <w:pStyle w:val="a4"/>
-        <w:rPr>
-          <w:b/>
-          <w:bCs/>
-          <w:sz w:val="26"/>
-          <w:szCs w:val="26"/>
-        </w:rPr>
-      </w:pPr>
+      <w:proofErr w:type="spellStart"/>
+      <w:r>
+        <w:t>Very</w:t>
+      </w:r>
+      <w:proofErr w:type="spellEnd"/>
+      <w:r>
+        <w:t xml:space="preserve"> </w:t>
+      </w:r>
+      <w:proofErr w:type="spellStart"/>
+      <w:r>
+        <w:t>little</w:t>
+      </w:r>
+      <w:proofErr w:type="spellEnd"/>
+    </w:p>
+    <w:p>
+      <w:pPr>
+        <w:pStyle w:val="a4"/>
+      </w:pPr>
+    </w:p>
+    <w:p>
+      <w:pPr>
+        <w:pStyle w:val="a4"/>
+        <w:rPr>
+          <w:b/>
+          <w:bCs/>
+          <w:sz w:val="26"/>
+          <w:szCs w:val="26"/>
+        </w:rPr>
+      </w:pPr>
+    </w:p>
+    <w:p>
+      <w:pPr>
+        <w:pStyle w:val="a4"/>
+        <w:rPr>
+          <w:b/>
+          <w:bCs/>
+          <w:sz w:val="26"/>
+          <w:szCs w:val="26"/>
+        </w:rPr>
+      </w:pPr>
+      <w:proofErr w:type="spellStart"/>
       <w:r>
         <w:rPr>
           <w:b/>
@@ -1489,6 +1765,7 @@
         <w:lastRenderedPageBreak/>
         <w:t>Recycling</w:t>
       </w:r>
+      <w:proofErr w:type="spellEnd"/>
     </w:p>
     <w:p>
       <w:pPr>
@@ -1498,8 +1775,37 @@
           <w:numId w:val="13"/>
         </w:numPr>
       </w:pPr>
-      <w:r>
-        <w:t>Miscellaneous personal lifestyle choices:</w:t>
+      <w:proofErr w:type="spellStart"/>
+      <w:r>
+        <w:t>Miscellaneous</w:t>
+      </w:r>
+      <w:proofErr w:type="spellEnd"/>
+      <w:r>
+        <w:t xml:space="preserve"> </w:t>
+      </w:r>
+      <w:proofErr w:type="spellStart"/>
+      <w:r>
+        <w:t>personal</w:t>
+      </w:r>
+      <w:proofErr w:type="spellEnd"/>
+      <w:r>
+        <w:t xml:space="preserve"> </w:t>
+      </w:r>
+      <w:proofErr w:type="spellStart"/>
+      <w:r>
+        <w:t>lifestyle</w:t>
+      </w:r>
+      <w:proofErr w:type="spellEnd"/>
+      <w:r>
+        <w:t xml:space="preserve"> </w:t>
+      </w:r>
+      <w:proofErr w:type="spellStart"/>
+      <w:r>
+        <w:t>choices</w:t>
+      </w:r>
+      <w:proofErr w:type="spellEnd"/>
+      <w:r>
+        <w:t>:</w:t>
       </w:r>
     </w:p>
     <w:p>
@@ -1759,7 +2065,29 @@
           <w:szCs w:val="26"/>
           <w:lang w:val="en-US"/>
         </w:rPr>
-        <w:t>Your total is num tonnes C02</w:t>
+        <w:t xml:space="preserve">Your total is num </w:t>
+      </w:r>
+      <w:proofErr w:type="spellStart"/>
+      <w:r>
+        <w:rPr>
+          <w:b/>
+          <w:bCs/>
+          <w:sz w:val="26"/>
+          <w:szCs w:val="26"/>
+          <w:lang w:val="en-US"/>
+        </w:rPr>
+        <w:t>tonnes</w:t>
+      </w:r>
+      <w:proofErr w:type="spellEnd"/>
+      <w:r>
+        <w:rPr>
+          <w:b/>
+          <w:bCs/>
+          <w:sz w:val="26"/>
+          <w:szCs w:val="26"/>
+          <w:lang w:val="en-US"/>
+        </w:rPr>
+        <w:t xml:space="preserve"> C02</w:t>
       </w:r>
     </w:p>
     <w:p>
@@ -2208,7 +2536,14 @@
         <w:rPr>
           <w:lang w:val="en-US"/>
         </w:rPr>
-        <w:t>Input – to write the number</w:t>
+        <w:t xml:space="preserve">Input – to write the </w:t>
+      </w:r>
+      <w:proofErr w:type="gramStart"/>
+      <w:r>
+        <w:rPr>
+          <w:lang w:val="en-US"/>
+        </w:rPr>
+        <w:t>number</w:t>
       </w:r>
       <w:r>
         <w:rPr>
@@ -2216,6 +2551,7 @@
         </w:rPr>
         <w:t xml:space="preserve">  (</w:t>
       </w:r>
+      <w:proofErr w:type="gramEnd"/>
       <w:r>
         <w:rPr>
           <w:rFonts w:ascii="Verdana" w:hAnsi="Verdana"/>
@@ -2384,14 +2720,27 @@
           <w:numId w:val="5"/>
         </w:numPr>
       </w:pPr>
-      <w:r>
-        <w:t xml:space="preserve">No  </w:t>
-      </w:r>
-      <w:r>
-        <w:rPr>
-          <w:lang w:val="en-US"/>
-        </w:rPr>
-        <w:t>(0)</w:t>
+      <w:proofErr w:type="spellStart"/>
+      <w:proofErr w:type="gramStart"/>
+      <w:r>
+        <w:t>No</w:t>
+      </w:r>
+      <w:proofErr w:type="spellEnd"/>
+      <w:r>
+        <w:t xml:space="preserve">  </w:t>
+      </w:r>
+      <w:r>
+        <w:rPr>
+          <w:lang w:val="en-US"/>
+        </w:rPr>
+        <w:t>(</w:t>
+      </w:r>
+      <w:proofErr w:type="gramEnd"/>
+      <w:r>
+        <w:rPr>
+          <w:lang w:val="en-US"/>
+        </w:rPr>
+        <w:t>0)</w:t>
       </w:r>
     </w:p>
     <w:p>
@@ -2408,9 +2757,11 @@
         </w:rPr>
         <w:t>Y</w:t>
       </w:r>
+      <w:proofErr w:type="spellStart"/>
       <w:r>
         <w:t>es</w:t>
       </w:r>
+      <w:proofErr w:type="spellEnd"/>
       <w:r>
         <w:tab/>
       </w:r>
@@ -2419,8 +2770,21 @@
       <w:pPr>
         <w:pStyle w:val="a4"/>
       </w:pPr>
-      <w:r>
-        <w:t>If yes:</w:t>
+      <w:proofErr w:type="spellStart"/>
+      <w:r>
+        <w:t>If</w:t>
+      </w:r>
+      <w:proofErr w:type="spellEnd"/>
+      <w:r>
+        <w:t xml:space="preserve"> </w:t>
+      </w:r>
+      <w:proofErr w:type="spellStart"/>
+      <w:r>
+        <w:t>yes</w:t>
+      </w:r>
+      <w:proofErr w:type="spellEnd"/>
+      <w:r>
+        <w:t>:</w:t>
       </w:r>
     </w:p>
     <w:p>
@@ -2441,7 +2805,21 @@
           <w:lang w:val="en-US"/>
         </w:rPr>
         <w:br/>
-        <w:t>The number of litres of heating oil:   </w:t>
+        <w:t xml:space="preserve">The number of </w:t>
+      </w:r>
+      <w:proofErr w:type="spellStart"/>
+      <w:r>
+        <w:rPr>
+          <w:lang w:val="en-US"/>
+        </w:rPr>
+        <w:t>litres</w:t>
+      </w:r>
+      <w:proofErr w:type="spellEnd"/>
+      <w:r>
+        <w:rPr>
+          <w:lang w:val="en-US"/>
+        </w:rPr>
+        <w:t xml:space="preserve"> of heating oil:   </w:t>
       </w:r>
       <w:r>
         <w:object w:dxaOrig="225" w:dyaOrig="225" w14:anchorId="5B2A2979">
@@ -2466,8 +2844,21 @@
           <w:shd w:val="clear" w:color="auto" w:fill="E0F0FF"/>
           <w:lang w:val="en-US"/>
         </w:rPr>
-        <w:t>2.96 kg / litre</w:t>
-      </w:r>
+        <w:t xml:space="preserve">2.96 kg / </w:t>
+      </w:r>
+      <w:proofErr w:type="spellStart"/>
+      <w:r>
+        <w:rPr>
+          <w:rFonts w:ascii="Verdana" w:hAnsi="Verdana"/>
+          <w:color w:val="000000"/>
+          <w:sz w:val="21"/>
+          <w:szCs w:val="21"/>
+          <w:shd w:val="clear" w:color="auto" w:fill="E0F0FF"/>
+          <w:lang w:val="en-US"/>
+        </w:rPr>
+        <w:t>litre</w:t>
+      </w:r>
+      <w:proofErr w:type="spellEnd"/>
       <w:r>
         <w:rPr>
           <w:rFonts w:ascii="Verdana" w:hAnsi="Verdana"/>
@@ -2615,6 +3006,7 @@
           <w:szCs w:val="26"/>
         </w:rPr>
       </w:pPr>
+      <w:proofErr w:type="spellStart"/>
       <w:r>
         <w:rPr>
           <w:b/>
@@ -2624,6 +3016,7 @@
         </w:rPr>
         <w:t>Transport</w:t>
       </w:r>
+      <w:proofErr w:type="spellEnd"/>
     </w:p>
     <w:p>
       <w:pPr>
@@ -2657,9 +3050,11 @@
           <w:numId w:val="6"/>
         </w:numPr>
       </w:pPr>
+      <w:proofErr w:type="spellStart"/>
       <w:r>
         <w:t>Car</w:t>
       </w:r>
+      <w:proofErr w:type="spellEnd"/>
     </w:p>
     <w:p>
       <w:pPr>
@@ -2669,9 +3064,11 @@
           <w:numId w:val="6"/>
         </w:numPr>
       </w:pPr>
+      <w:proofErr w:type="spellStart"/>
       <w:r>
         <w:t>Bus</w:t>
       </w:r>
+      <w:proofErr w:type="spellEnd"/>
     </w:p>
     <w:p>
       <w:pPr>
@@ -2681,9 +3078,11 @@
           <w:numId w:val="6"/>
         </w:numPr>
       </w:pPr>
+      <w:proofErr w:type="spellStart"/>
       <w:r>
         <w:t>Train</w:t>
       </w:r>
+      <w:proofErr w:type="spellEnd"/>
     </w:p>
     <w:p>
       <w:pPr>
@@ -2693,9 +3092,11 @@
           <w:numId w:val="6"/>
         </w:numPr>
       </w:pPr>
+      <w:proofErr w:type="spellStart"/>
       <w:r>
         <w:t>Plane</w:t>
       </w:r>
+      <w:proofErr w:type="spellEnd"/>
     </w:p>
     <w:p>
       <w:pPr>
@@ -2705,8 +3106,21 @@
           <w:numId w:val="14"/>
         </w:numPr>
       </w:pPr>
-      <w:r>
-        <w:t>Provide mileage:</w:t>
+      <w:proofErr w:type="spellStart"/>
+      <w:r>
+        <w:t>Provide</w:t>
+      </w:r>
+      <w:proofErr w:type="spellEnd"/>
+      <w:r>
+        <w:t xml:space="preserve"> </w:t>
+      </w:r>
+      <w:proofErr w:type="spellStart"/>
+      <w:r>
+        <w:t>mileage</w:t>
+      </w:r>
+      <w:proofErr w:type="spellEnd"/>
+      <w:r>
+        <w:t>:</w:t>
       </w:r>
     </w:p>
     <w:p>
@@ -2717,8 +3131,29 @@
           <w:numId w:val="7"/>
         </w:numPr>
       </w:pPr>
-      <w:r>
-        <w:t>Journeys by car:</w:t>
+      <w:proofErr w:type="spellStart"/>
+      <w:r>
+        <w:t>Journeys</w:t>
+      </w:r>
+      <w:proofErr w:type="spellEnd"/>
+      <w:r>
+        <w:t xml:space="preserve"> </w:t>
+      </w:r>
+      <w:proofErr w:type="spellStart"/>
+      <w:r>
+        <w:t>by</w:t>
+      </w:r>
+      <w:proofErr w:type="spellEnd"/>
+      <w:r>
+        <w:t xml:space="preserve"> </w:t>
+      </w:r>
+      <w:proofErr w:type="spellStart"/>
+      <w:r>
+        <w:t>car</w:t>
+      </w:r>
+      <w:proofErr w:type="spellEnd"/>
+      <w:r>
+        <w:t>:</w:t>
       </w:r>
     </w:p>
     <w:p>
@@ -2786,8 +3221,29 @@
           <w:numId w:val="7"/>
         </w:numPr>
       </w:pPr>
-      <w:r>
-        <w:t>Journeys by bus:</w:t>
+      <w:proofErr w:type="spellStart"/>
+      <w:r>
+        <w:t>Journeys</w:t>
+      </w:r>
+      <w:proofErr w:type="spellEnd"/>
+      <w:r>
+        <w:t xml:space="preserve"> </w:t>
+      </w:r>
+      <w:proofErr w:type="spellStart"/>
+      <w:r>
+        <w:t>by</w:t>
+      </w:r>
+      <w:proofErr w:type="spellEnd"/>
+      <w:r>
+        <w:t xml:space="preserve"> </w:t>
+      </w:r>
+      <w:proofErr w:type="spellStart"/>
+      <w:r>
+        <w:t>bus</w:t>
+      </w:r>
+      <w:proofErr w:type="spellEnd"/>
+      <w:r>
+        <w:t>:</w:t>
       </w:r>
     </w:p>
     <w:p>
@@ -2813,8 +3269,29 @@
           <w:numId w:val="7"/>
         </w:numPr>
       </w:pPr>
-      <w:r>
-        <w:t>Journeys by train:</w:t>
+      <w:proofErr w:type="spellStart"/>
+      <w:r>
+        <w:t>Journeys</w:t>
+      </w:r>
+      <w:proofErr w:type="spellEnd"/>
+      <w:r>
+        <w:t xml:space="preserve"> </w:t>
+      </w:r>
+      <w:proofErr w:type="spellStart"/>
+      <w:r>
+        <w:t>by</w:t>
+      </w:r>
+      <w:proofErr w:type="spellEnd"/>
+      <w:r>
+        <w:t xml:space="preserve"> </w:t>
+      </w:r>
+      <w:proofErr w:type="spellStart"/>
+      <w:r>
+        <w:t>train</w:t>
+      </w:r>
+      <w:proofErr w:type="spellEnd"/>
+      <w:r>
+        <w:t>:</w:t>
       </w:r>
     </w:p>
     <w:p>
@@ -2851,8 +3328,29 @@
           <w:numId w:val="7"/>
         </w:numPr>
       </w:pPr>
-      <w:r>
-        <w:t>Journeys by plane:</w:t>
+      <w:proofErr w:type="spellStart"/>
+      <w:r>
+        <w:t>Journeys</w:t>
+      </w:r>
+      <w:proofErr w:type="spellEnd"/>
+      <w:r>
+        <w:t xml:space="preserve"> </w:t>
+      </w:r>
+      <w:proofErr w:type="spellStart"/>
+      <w:r>
+        <w:t>by</w:t>
+      </w:r>
+      <w:proofErr w:type="spellEnd"/>
+      <w:r>
+        <w:t xml:space="preserve"> </w:t>
+      </w:r>
+      <w:proofErr w:type="spellStart"/>
+      <w:r>
+        <w:t>plane</w:t>
+      </w:r>
+      <w:proofErr w:type="spellEnd"/>
+      <w:r>
+        <w:t>:</w:t>
       </w:r>
     </w:p>
     <w:p>
@@ -2900,6 +3398,7 @@
           <w:szCs w:val="26"/>
         </w:rPr>
       </w:pPr>
+      <w:proofErr w:type="spellStart"/>
       <w:r>
         <w:rPr>
           <w:b/>
@@ -2909,6 +3408,7 @@
         </w:rPr>
         <w:t>Food</w:t>
       </w:r>
+      <w:proofErr w:type="spellEnd"/>
     </w:p>
     <w:p>
       <w:pPr>
@@ -2936,9 +3436,11 @@
           <w:numId w:val="7"/>
         </w:numPr>
       </w:pPr>
+      <w:proofErr w:type="spellStart"/>
       <w:r>
         <w:t>None</w:t>
       </w:r>
+      <w:proofErr w:type="spellEnd"/>
       <w:r>
         <w:rPr>
           <w:lang w:val="en-US"/>
@@ -2954,9 +3456,11 @@
           <w:numId w:val="7"/>
         </w:numPr>
       </w:pPr>
+      <w:proofErr w:type="spellStart"/>
       <w:r>
         <w:t>Some</w:t>
       </w:r>
+      <w:proofErr w:type="spellEnd"/>
       <w:r>
         <w:rPr>
           <w:lang w:val="en-US"/>
@@ -2972,9 +3476,11 @@
           <w:numId w:val="7"/>
         </w:numPr>
       </w:pPr>
+      <w:proofErr w:type="spellStart"/>
       <w:r>
         <w:t>Most</w:t>
       </w:r>
+      <w:proofErr w:type="spellEnd"/>
       <w:r>
         <w:rPr>
           <w:lang w:val="en-US"/>
@@ -2990,9 +3496,11 @@
           <w:numId w:val="7"/>
         </w:numPr>
       </w:pPr>
+      <w:proofErr w:type="spellStart"/>
       <w:r>
         <w:t>All</w:t>
       </w:r>
+      <w:proofErr w:type="spellEnd"/>
       <w:r>
         <w:rPr>
           <w:lang w:val="en-US"/>
@@ -3029,9 +3537,27 @@
           <w:numId w:val="8"/>
         </w:numPr>
       </w:pPr>
-      <w:r>
-        <w:t>Above-average meat/dairy</w:t>
-      </w:r>
+      <w:proofErr w:type="spellStart"/>
+      <w:r>
+        <w:t>Above-average</w:t>
+      </w:r>
+      <w:proofErr w:type="spellEnd"/>
+      <w:r>
+        <w:t xml:space="preserve"> </w:t>
+      </w:r>
+      <w:proofErr w:type="spellStart"/>
+      <w:r>
+        <w:t>meat</w:t>
+      </w:r>
+      <w:proofErr w:type="spellEnd"/>
+      <w:r>
+        <w:t>/</w:t>
+      </w:r>
+      <w:proofErr w:type="spellStart"/>
+      <w:r>
+        <w:t>dairy</w:t>
+      </w:r>
+      <w:proofErr w:type="spellEnd"/>
       <w:r>
         <w:rPr>
           <w:lang w:val="en-US"/>
@@ -3047,9 +3573,27 @@
           <w:numId w:val="8"/>
         </w:numPr>
       </w:pPr>
-      <w:r>
-        <w:t>Average meat/dairy</w:t>
-      </w:r>
+      <w:proofErr w:type="spellStart"/>
+      <w:r>
+        <w:t>Average</w:t>
+      </w:r>
+      <w:proofErr w:type="spellEnd"/>
+      <w:r>
+        <w:t xml:space="preserve"> </w:t>
+      </w:r>
+      <w:proofErr w:type="spellStart"/>
+      <w:r>
+        <w:t>meat</w:t>
+      </w:r>
+      <w:proofErr w:type="spellEnd"/>
+      <w:r>
+        <w:t>/</w:t>
+      </w:r>
+      <w:proofErr w:type="spellStart"/>
+      <w:r>
+        <w:t>dairy</w:t>
+      </w:r>
+      <w:proofErr w:type="spellEnd"/>
       <w:r>
         <w:rPr>
           <w:lang w:val="en-US"/>
@@ -3065,9 +3609,27 @@
           <w:numId w:val="8"/>
         </w:numPr>
       </w:pPr>
-      <w:r>
-        <w:t>Below-average meat/dairy</w:t>
-      </w:r>
+      <w:proofErr w:type="spellStart"/>
+      <w:r>
+        <w:t>Below-average</w:t>
+      </w:r>
+      <w:proofErr w:type="spellEnd"/>
+      <w:r>
+        <w:t xml:space="preserve"> </w:t>
+      </w:r>
+      <w:proofErr w:type="spellStart"/>
+      <w:r>
+        <w:t>meat</w:t>
+      </w:r>
+      <w:proofErr w:type="spellEnd"/>
+      <w:r>
+        <w:t>/</w:t>
+      </w:r>
+      <w:proofErr w:type="spellStart"/>
+      <w:r>
+        <w:t>dairy</w:t>
+      </w:r>
+      <w:proofErr w:type="spellEnd"/>
       <w:r>
         <w:rPr>
           <w:lang w:val="en-US"/>
@@ -3083,9 +3645,11 @@
           <w:numId w:val="8"/>
         </w:numPr>
       </w:pPr>
+      <w:proofErr w:type="spellStart"/>
       <w:r>
         <w:t>Lacto-vegetarian</w:t>
       </w:r>
+      <w:proofErr w:type="spellEnd"/>
       <w:r>
         <w:rPr>
           <w:lang w:val="en-US"/>
@@ -3101,9 +3665,11 @@
           <w:numId w:val="8"/>
         </w:numPr>
       </w:pPr>
+      <w:proofErr w:type="spellStart"/>
       <w:r>
         <w:t>Vegan</w:t>
       </w:r>
+      <w:proofErr w:type="spellEnd"/>
       <w:r>
         <w:rPr>
           <w:lang w:val="en-US"/>
@@ -3145,9 +3711,19 @@
           <w:numId w:val="9"/>
         </w:numPr>
       </w:pPr>
-      <w:r>
-        <w:t>Above average</w:t>
-      </w:r>
+      <w:proofErr w:type="spellStart"/>
+      <w:r>
+        <w:t>Above</w:t>
+      </w:r>
+      <w:proofErr w:type="spellEnd"/>
+      <w:r>
+        <w:t xml:space="preserve"> </w:t>
+      </w:r>
+      <w:proofErr w:type="spellStart"/>
+      <w:r>
+        <w:t>average</w:t>
+      </w:r>
+      <w:proofErr w:type="spellEnd"/>
       <w:r>
         <w:rPr>
           <w:lang w:val="en-US"/>
@@ -3163,10 +3739,12 @@
           <w:numId w:val="9"/>
         </w:numPr>
       </w:pPr>
+      <w:proofErr w:type="spellStart"/>
       <w:r>
         <w:lastRenderedPageBreak/>
         <w:t>Average</w:t>
       </w:r>
+      <w:proofErr w:type="spellEnd"/>
       <w:r>
         <w:rPr>
           <w:lang w:val="en-US"/>
@@ -3182,9 +3760,19 @@
           <w:numId w:val="9"/>
         </w:numPr>
       </w:pPr>
-      <w:r>
-        <w:t>Below average</w:t>
-      </w:r>
+      <w:proofErr w:type="spellStart"/>
+      <w:r>
+        <w:t>Below</w:t>
+      </w:r>
+      <w:proofErr w:type="spellEnd"/>
+      <w:r>
+        <w:t xml:space="preserve"> </w:t>
+      </w:r>
+      <w:proofErr w:type="spellStart"/>
+      <w:r>
+        <w:t>average</w:t>
+      </w:r>
+      <w:proofErr w:type="spellEnd"/>
       <w:r>
         <w:rPr>
           <w:lang w:val="en-US"/>
@@ -3200,9 +3788,19 @@
           <w:numId w:val="9"/>
         </w:numPr>
       </w:pPr>
-      <w:r>
-        <w:t>Very little</w:t>
-      </w:r>
+      <w:proofErr w:type="spellStart"/>
+      <w:r>
+        <w:t>Very</w:t>
+      </w:r>
+      <w:proofErr w:type="spellEnd"/>
+      <w:r>
+        <w:t xml:space="preserve"> </w:t>
+      </w:r>
+      <w:proofErr w:type="spellStart"/>
+      <w:r>
+        <w:t>little</w:t>
+      </w:r>
+      <w:proofErr w:type="spellEnd"/>
       <w:r>
         <w:rPr>
           <w:lang w:val="en-US"/>
@@ -3236,6 +3834,7 @@
           <w:szCs w:val="26"/>
         </w:rPr>
       </w:pPr>
+      <w:proofErr w:type="spellStart"/>
       <w:r>
         <w:rPr>
           <w:b/>
@@ -3245,6 +3844,7 @@
         </w:rPr>
         <w:t>Recycling</w:t>
       </w:r>
+      <w:proofErr w:type="spellEnd"/>
     </w:p>
     <w:p>
       <w:pPr>
@@ -3254,8 +3854,37 @@
           <w:numId w:val="15"/>
         </w:numPr>
       </w:pPr>
-      <w:r>
-        <w:t>Miscellaneous personal lifestyle choices:</w:t>
+      <w:proofErr w:type="spellStart"/>
+      <w:r>
+        <w:t>Miscellaneous</w:t>
+      </w:r>
+      <w:proofErr w:type="spellEnd"/>
+      <w:r>
+        <w:t xml:space="preserve"> </w:t>
+      </w:r>
+      <w:proofErr w:type="spellStart"/>
+      <w:r>
+        <w:t>personal</w:t>
+      </w:r>
+      <w:proofErr w:type="spellEnd"/>
+      <w:r>
+        <w:t xml:space="preserve"> </w:t>
+      </w:r>
+      <w:proofErr w:type="spellStart"/>
+      <w:r>
+        <w:t>lifestyle</w:t>
+      </w:r>
+      <w:proofErr w:type="spellEnd"/>
+      <w:r>
+        <w:t xml:space="preserve"> </w:t>
+      </w:r>
+      <w:proofErr w:type="spellStart"/>
+      <w:r>
+        <w:t>choices</w:t>
+      </w:r>
+      <w:proofErr w:type="spellEnd"/>
+      <w:r>
+        <w:t>:</w:t>
       </w:r>
     </w:p>
     <w:p>
@@ -3339,13 +3968,27 @@
         <w:rPr>
           <w:lang w:val="en-US"/>
         </w:rPr>
-        <w:t xml:space="preserve">Below-average  </w:t>
-      </w:r>
-      <w:r>
-        <w:rPr>
-          <w:lang w:val="en-US"/>
-        </w:rPr>
-        <w:t>(2,4)</w:t>
+        <w:t>Below-</w:t>
+      </w:r>
+      <w:proofErr w:type="gramStart"/>
+      <w:r>
+        <w:rPr>
+          <w:lang w:val="en-US"/>
+        </w:rPr>
+        <w:t xml:space="preserve">average  </w:t>
+      </w:r>
+      <w:r>
+        <w:rPr>
+          <w:lang w:val="en-US"/>
+        </w:rPr>
+        <w:t>(</w:t>
+      </w:r>
+      <w:proofErr w:type="gramEnd"/>
+      <w:r>
+        <w:rPr>
+          <w:lang w:val="en-US"/>
+        </w:rPr>
+        <w:t>2,4)</w:t>
       </w:r>
       <w:r>
         <w:rPr>
@@ -3494,13 +4137,41 @@
         <w:rPr>
           <w:lang w:val="en-US"/>
         </w:rPr>
-        <w:t xml:space="preserve"> 1,1 (health, education, etc)</w:t>
-      </w:r>
-      <w:r>
-        <w:rPr>
-          <w:lang w:val="en-US"/>
-        </w:rPr>
-        <w:t xml:space="preserve"> + (2.electricity / amount of persons) + 3 question / amount of person + every answer on question.</w:t>
+        <w:t xml:space="preserve"> 1,1 (health, education, </w:t>
+      </w:r>
+      <w:proofErr w:type="spellStart"/>
+      <w:r>
+        <w:rPr>
+          <w:lang w:val="en-US"/>
+        </w:rPr>
+        <w:t>etc</w:t>
+      </w:r>
+      <w:proofErr w:type="spellEnd"/>
+      <w:r>
+        <w:rPr>
+          <w:lang w:val="en-US"/>
+        </w:rPr>
+        <w:t>)</w:t>
+      </w:r>
+      <w:r>
+        <w:rPr>
+          <w:lang w:val="en-US"/>
+        </w:rPr>
+        <w:t xml:space="preserve"> + (</w:t>
+      </w:r>
+      <w:proofErr w:type="gramStart"/>
+      <w:r>
+        <w:rPr>
+          <w:lang w:val="en-US"/>
+        </w:rPr>
+        <w:t>2.electricity</w:t>
+      </w:r>
+      <w:proofErr w:type="gramEnd"/>
+      <w:r>
+        <w:rPr>
+          <w:lang w:val="en-US"/>
+        </w:rPr>
+        <w:t xml:space="preserve"> / amount of persons) + 3 question / amount of person + every answer on question.</w:t>
       </w:r>
     </w:p>
     <w:p>
@@ -3588,7 +4259,29 @@
           <w:szCs w:val="26"/>
           <w:lang w:val="en-US"/>
         </w:rPr>
-        <w:t xml:space="preserve"> tonnes C02</w:t>
+        <w:t xml:space="preserve"> </w:t>
+      </w:r>
+      <w:proofErr w:type="spellStart"/>
+      <w:r>
+        <w:rPr>
+          <w:b/>
+          <w:bCs/>
+          <w:sz w:val="26"/>
+          <w:szCs w:val="26"/>
+          <w:lang w:val="en-US"/>
+        </w:rPr>
+        <w:t>tonnes</w:t>
+      </w:r>
+      <w:proofErr w:type="spellEnd"/>
+      <w:r>
+        <w:rPr>
+          <w:b/>
+          <w:bCs/>
+          <w:sz w:val="26"/>
+          <w:szCs w:val="26"/>
+          <w:lang w:val="en-US"/>
+        </w:rPr>
+        <w:t xml:space="preserve"> C02</w:t>
       </w:r>
     </w:p>
     <w:p>
@@ -3830,7 +4523,25 @@
           <w:szCs w:val="26"/>
           <w:lang w:val="en-US"/>
         </w:rPr>
-        <w:t>We are using for icons in footer – fontsAwesome.</w:t>
+        <w:t xml:space="preserve">We are using for icons in footer – </w:t>
+      </w:r>
+      <w:proofErr w:type="spellStart"/>
+      <w:r>
+        <w:rPr>
+          <w:sz w:val="26"/>
+          <w:szCs w:val="26"/>
+          <w:lang w:val="en-US"/>
+        </w:rPr>
+        <w:t>fontsAwesome</w:t>
+      </w:r>
+      <w:proofErr w:type="spellEnd"/>
+      <w:r>
+        <w:rPr>
+          <w:sz w:val="26"/>
+          <w:szCs w:val="26"/>
+          <w:lang w:val="en-US"/>
+        </w:rPr>
+        <w:t>.</w:t>
       </w:r>
     </w:p>
     <w:p>
@@ -3856,20 +4567,104 @@
         <w:rPr>
           <w:lang w:val="en-US"/>
         </w:rPr>
-        <w:t>&lt;i class="fa-brands fa-instagram"&gt;&lt;/i&gt;</w:t>
-      </w:r>
-    </w:p>
-    <w:p>
-      <w:pPr>
-        <w:rPr>
-          <w:lang w:val="en-US"/>
-        </w:rPr>
-      </w:pPr>
-      <w:r>
-        <w:rPr>
-          <w:lang w:val="en-US"/>
-        </w:rPr>
-        <w:t>&lt;i class="fa-brands fa-square-instagram"&gt;&lt;/i&gt;</w:t>
+        <w:t>&lt;</w:t>
+      </w:r>
+      <w:proofErr w:type="spellStart"/>
+      <w:r>
+        <w:rPr>
+          <w:lang w:val="en-US"/>
+        </w:rPr>
+        <w:t>i</w:t>
+      </w:r>
+      <w:proofErr w:type="spellEnd"/>
+      <w:r>
+        <w:rPr>
+          <w:lang w:val="en-US"/>
+        </w:rPr>
+        <w:t xml:space="preserve"> class="fa-brands fa-</w:t>
+      </w:r>
+      <w:proofErr w:type="spellStart"/>
+      <w:r>
+        <w:rPr>
+          <w:lang w:val="en-US"/>
+        </w:rPr>
+        <w:t>instagram</w:t>
+      </w:r>
+      <w:proofErr w:type="spellEnd"/>
+      <w:r>
+        <w:rPr>
+          <w:lang w:val="en-US"/>
+        </w:rPr>
+        <w:t>"&gt;&lt;/</w:t>
+      </w:r>
+      <w:proofErr w:type="spellStart"/>
+      <w:r>
+        <w:rPr>
+          <w:lang w:val="en-US"/>
+        </w:rPr>
+        <w:t>i</w:t>
+      </w:r>
+      <w:proofErr w:type="spellEnd"/>
+      <w:r>
+        <w:rPr>
+          <w:lang w:val="en-US"/>
+        </w:rPr>
+        <w:t>&gt;</w:t>
+      </w:r>
+    </w:p>
+    <w:p>
+      <w:pPr>
+        <w:rPr>
+          <w:lang w:val="en-US"/>
+        </w:rPr>
+      </w:pPr>
+      <w:r>
+        <w:rPr>
+          <w:lang w:val="en-US"/>
+        </w:rPr>
+        <w:t>&lt;</w:t>
+      </w:r>
+      <w:proofErr w:type="spellStart"/>
+      <w:r>
+        <w:rPr>
+          <w:lang w:val="en-US"/>
+        </w:rPr>
+        <w:t>i</w:t>
+      </w:r>
+      <w:proofErr w:type="spellEnd"/>
+      <w:r>
+        <w:rPr>
+          <w:lang w:val="en-US"/>
+        </w:rPr>
+        <w:t xml:space="preserve"> class="fa-brands fa-square-</w:t>
+      </w:r>
+      <w:proofErr w:type="spellStart"/>
+      <w:r>
+        <w:rPr>
+          <w:lang w:val="en-US"/>
+        </w:rPr>
+        <w:t>instagram</w:t>
+      </w:r>
+      <w:proofErr w:type="spellEnd"/>
+      <w:r>
+        <w:rPr>
+          <w:lang w:val="en-US"/>
+        </w:rPr>
+        <w:t>"&gt;&lt;/</w:t>
+      </w:r>
+      <w:proofErr w:type="spellStart"/>
+      <w:r>
+        <w:rPr>
+          <w:lang w:val="en-US"/>
+        </w:rPr>
+        <w:t>i</w:t>
+      </w:r>
+      <w:proofErr w:type="spellEnd"/>
+      <w:r>
+        <w:rPr>
+          <w:lang w:val="en-US"/>
+        </w:rPr>
+        <w:t>&gt;</w:t>
       </w:r>
     </w:p>
     <w:p>
@@ -3895,7 +4690,49 @@
         <w:rPr>
           <w:lang w:val="en-US"/>
         </w:rPr>
-        <w:t>&lt;i class="fa-brands fa-facebook"&gt;&lt;/i&gt;</w:t>
+        <w:t>&lt;</w:t>
+      </w:r>
+      <w:proofErr w:type="spellStart"/>
+      <w:r>
+        <w:rPr>
+          <w:lang w:val="en-US"/>
+        </w:rPr>
+        <w:t>i</w:t>
+      </w:r>
+      <w:proofErr w:type="spellEnd"/>
+      <w:r>
+        <w:rPr>
+          <w:lang w:val="en-US"/>
+        </w:rPr>
+        <w:t xml:space="preserve"> class="fa-brands fa-</w:t>
+      </w:r>
+      <w:proofErr w:type="spellStart"/>
+      <w:r>
+        <w:rPr>
+          <w:lang w:val="en-US"/>
+        </w:rPr>
+        <w:t>facebook</w:t>
+      </w:r>
+      <w:proofErr w:type="spellEnd"/>
+      <w:r>
+        <w:rPr>
+          <w:lang w:val="en-US"/>
+        </w:rPr>
+        <w:t>"&gt;&lt;/</w:t>
+      </w:r>
+      <w:proofErr w:type="spellStart"/>
+      <w:r>
+        <w:rPr>
+          <w:lang w:val="en-US"/>
+        </w:rPr>
+        <w:t>i</w:t>
+      </w:r>
+      <w:proofErr w:type="spellEnd"/>
+      <w:r>
+        <w:rPr>
+          <w:lang w:val="en-US"/>
+        </w:rPr>
+        <w:t>&gt;</w:t>
       </w:r>
     </w:p>
     <w:p>
@@ -3921,7 +4758,35 @@
         <w:rPr>
           <w:lang w:val="en-US"/>
         </w:rPr>
-        <w:t>&lt;i class="fa-brands fa-twitter"&gt;&lt;/i&gt;</w:t>
+        <w:t>&lt;</w:t>
+      </w:r>
+      <w:proofErr w:type="spellStart"/>
+      <w:r>
+        <w:rPr>
+          <w:lang w:val="en-US"/>
+        </w:rPr>
+        <w:t>i</w:t>
+      </w:r>
+      <w:proofErr w:type="spellEnd"/>
+      <w:r>
+        <w:rPr>
+          <w:lang w:val="en-US"/>
+        </w:rPr>
+        <w:t xml:space="preserve"> class="fa-brands fa-twitter"&gt;&lt;/</w:t>
+      </w:r>
+      <w:proofErr w:type="spellStart"/>
+      <w:r>
+        <w:rPr>
+          <w:lang w:val="en-US"/>
+        </w:rPr>
+        <w:t>i</w:t>
+      </w:r>
+      <w:proofErr w:type="spellEnd"/>
+      <w:r>
+        <w:rPr>
+          <w:lang w:val="en-US"/>
+        </w:rPr>
+        <w:t>&gt;</w:t>
       </w:r>
     </w:p>
     <w:p>
@@ -3947,7 +4812,35 @@
         <w:rPr>
           <w:lang w:val="en-US"/>
         </w:rPr>
-        <w:t>&lt;i class="fa-solid fa-arrow-right"&gt;&lt;/i&gt;</w:t>
+        <w:t>&lt;</w:t>
+      </w:r>
+      <w:proofErr w:type="spellStart"/>
+      <w:r>
+        <w:rPr>
+          <w:lang w:val="en-US"/>
+        </w:rPr>
+        <w:t>i</w:t>
+      </w:r>
+      <w:proofErr w:type="spellEnd"/>
+      <w:r>
+        <w:rPr>
+          <w:lang w:val="en-US"/>
+        </w:rPr>
+        <w:t xml:space="preserve"> class="fa-solid fa-arrow-right"&gt;&lt;/</w:t>
+      </w:r>
+      <w:proofErr w:type="spellStart"/>
+      <w:r>
+        <w:rPr>
+          <w:lang w:val="en-US"/>
+        </w:rPr>
+        <w:t>i</w:t>
+      </w:r>
+      <w:proofErr w:type="spellEnd"/>
+      <w:r>
+        <w:rPr>
+          <w:lang w:val="en-US"/>
+        </w:rPr>
+        <w:t>&gt;</w:t>
       </w:r>
     </w:p>
     <w:p>
@@ -4020,18 +4913,9 @@
           <w:shd w:val="clear" w:color="auto" w:fill="F1F3F4"/>
           <w:lang w:val="en-US"/>
         </w:rPr>
-        <w:t>&lt;link rel="preconnect" href="https://fonts.googleapis.com"&gt;</w:t>
-      </w:r>
-      <w:r>
-        <w:rPr>
-          <w:rFonts w:ascii="Courier New" w:hAnsi="Courier New" w:cs="Courier New"/>
-          <w:spacing w:val="2"/>
-          <w:sz w:val="18"/>
-          <w:szCs w:val="18"/>
-          <w:lang w:val="en-US"/>
-        </w:rPr>
-        <w:br/>
-      </w:r>
+        <w:t xml:space="preserve">&lt;link </w:t>
+      </w:r>
+      <w:proofErr w:type="spellStart"/>
       <w:r>
         <w:rPr>
           <w:rFonts w:ascii="Courier New" w:hAnsi="Courier New" w:cs="Courier New"/>
@@ -4041,7 +4925,184 @@
           <w:shd w:val="clear" w:color="auto" w:fill="F1F3F4"/>
           <w:lang w:val="en-US"/>
         </w:rPr>
-        <w:t>&lt;link rel="preconnect" href="https://fonts.gstatic.com" crossorigin&gt;</w:t>
+        <w:t>rel</w:t>
+      </w:r>
+      <w:proofErr w:type="spellEnd"/>
+      <w:r>
+        <w:rPr>
+          <w:rFonts w:ascii="Courier New" w:hAnsi="Courier New" w:cs="Courier New"/>
+          <w:spacing w:val="2"/>
+          <w:sz w:val="18"/>
+          <w:szCs w:val="18"/>
+          <w:shd w:val="clear" w:color="auto" w:fill="F1F3F4"/>
+          <w:lang w:val="en-US"/>
+        </w:rPr>
+        <w:t>="</w:t>
+      </w:r>
+      <w:proofErr w:type="spellStart"/>
+      <w:r>
+        <w:rPr>
+          <w:rFonts w:ascii="Courier New" w:hAnsi="Courier New" w:cs="Courier New"/>
+          <w:spacing w:val="2"/>
+          <w:sz w:val="18"/>
+          <w:szCs w:val="18"/>
+          <w:shd w:val="clear" w:color="auto" w:fill="F1F3F4"/>
+          <w:lang w:val="en-US"/>
+        </w:rPr>
+        <w:t>preconnect</w:t>
+      </w:r>
+      <w:proofErr w:type="spellEnd"/>
+      <w:r>
+        <w:rPr>
+          <w:rFonts w:ascii="Courier New" w:hAnsi="Courier New" w:cs="Courier New"/>
+          <w:spacing w:val="2"/>
+          <w:sz w:val="18"/>
+          <w:szCs w:val="18"/>
+          <w:shd w:val="clear" w:color="auto" w:fill="F1F3F4"/>
+          <w:lang w:val="en-US"/>
+        </w:rPr>
+        <w:t xml:space="preserve">" </w:t>
+      </w:r>
+      <w:proofErr w:type="spellStart"/>
+      <w:r>
+        <w:rPr>
+          <w:rFonts w:ascii="Courier New" w:hAnsi="Courier New" w:cs="Courier New"/>
+          <w:spacing w:val="2"/>
+          <w:sz w:val="18"/>
+          <w:szCs w:val="18"/>
+          <w:shd w:val="clear" w:color="auto" w:fill="F1F3F4"/>
+          <w:lang w:val="en-US"/>
+        </w:rPr>
+        <w:t>href</w:t>
+      </w:r>
+      <w:proofErr w:type="spellEnd"/>
+      <w:r>
+        <w:rPr>
+          <w:rFonts w:ascii="Courier New" w:hAnsi="Courier New" w:cs="Courier New"/>
+          <w:spacing w:val="2"/>
+          <w:sz w:val="18"/>
+          <w:szCs w:val="18"/>
+          <w:shd w:val="clear" w:color="auto" w:fill="F1F3F4"/>
+          <w:lang w:val="en-US"/>
+        </w:rPr>
+        <w:t>="https://fonts.googleapis.com"&gt;</w:t>
+      </w:r>
+      <w:r>
+        <w:rPr>
+          <w:rFonts w:ascii="Courier New" w:hAnsi="Courier New" w:cs="Courier New"/>
+          <w:spacing w:val="2"/>
+          <w:sz w:val="18"/>
+          <w:szCs w:val="18"/>
+          <w:lang w:val="en-US"/>
+        </w:rPr>
+        <w:br/>
+      </w:r>
+      <w:r>
+        <w:rPr>
+          <w:rFonts w:ascii="Courier New" w:hAnsi="Courier New" w:cs="Courier New"/>
+          <w:spacing w:val="2"/>
+          <w:sz w:val="18"/>
+          <w:szCs w:val="18"/>
+          <w:shd w:val="clear" w:color="auto" w:fill="F1F3F4"/>
+          <w:lang w:val="en-US"/>
+        </w:rPr>
+        <w:t xml:space="preserve">&lt;link </w:t>
+      </w:r>
+      <w:proofErr w:type="spellStart"/>
+      <w:r>
+        <w:rPr>
+          <w:rFonts w:ascii="Courier New" w:hAnsi="Courier New" w:cs="Courier New"/>
+          <w:spacing w:val="2"/>
+          <w:sz w:val="18"/>
+          <w:szCs w:val="18"/>
+          <w:shd w:val="clear" w:color="auto" w:fill="F1F3F4"/>
+          <w:lang w:val="en-US"/>
+        </w:rPr>
+        <w:t>rel</w:t>
+      </w:r>
+      <w:proofErr w:type="spellEnd"/>
+      <w:r>
+        <w:rPr>
+          <w:rFonts w:ascii="Courier New" w:hAnsi="Courier New" w:cs="Courier New"/>
+          <w:spacing w:val="2"/>
+          <w:sz w:val="18"/>
+          <w:szCs w:val="18"/>
+          <w:shd w:val="clear" w:color="auto" w:fill="F1F3F4"/>
+          <w:lang w:val="en-US"/>
+        </w:rPr>
+        <w:t>="</w:t>
+      </w:r>
+      <w:proofErr w:type="spellStart"/>
+      <w:r>
+        <w:rPr>
+          <w:rFonts w:ascii="Courier New" w:hAnsi="Courier New" w:cs="Courier New"/>
+          <w:spacing w:val="2"/>
+          <w:sz w:val="18"/>
+          <w:szCs w:val="18"/>
+          <w:shd w:val="clear" w:color="auto" w:fill="F1F3F4"/>
+          <w:lang w:val="en-US"/>
+        </w:rPr>
+        <w:t>preconnect</w:t>
+      </w:r>
+      <w:proofErr w:type="spellEnd"/>
+      <w:r>
+        <w:rPr>
+          <w:rFonts w:ascii="Courier New" w:hAnsi="Courier New" w:cs="Courier New"/>
+          <w:spacing w:val="2"/>
+          <w:sz w:val="18"/>
+          <w:szCs w:val="18"/>
+          <w:shd w:val="clear" w:color="auto" w:fill="F1F3F4"/>
+          <w:lang w:val="en-US"/>
+        </w:rPr>
+        <w:t xml:space="preserve">" </w:t>
+      </w:r>
+      <w:proofErr w:type="spellStart"/>
+      <w:r>
+        <w:rPr>
+          <w:rFonts w:ascii="Courier New" w:hAnsi="Courier New" w:cs="Courier New"/>
+          <w:spacing w:val="2"/>
+          <w:sz w:val="18"/>
+          <w:szCs w:val="18"/>
+          <w:shd w:val="clear" w:color="auto" w:fill="F1F3F4"/>
+          <w:lang w:val="en-US"/>
+        </w:rPr>
+        <w:t>href</w:t>
+      </w:r>
+      <w:proofErr w:type="spellEnd"/>
+      <w:r>
+        <w:rPr>
+          <w:rFonts w:ascii="Courier New" w:hAnsi="Courier New" w:cs="Courier New"/>
+          <w:spacing w:val="2"/>
+          <w:sz w:val="18"/>
+          <w:szCs w:val="18"/>
+          <w:shd w:val="clear" w:color="auto" w:fill="F1F3F4"/>
+          <w:lang w:val="en-US"/>
+        </w:rPr>
+        <w:t xml:space="preserve">="https://fonts.gstatic.com" </w:t>
+      </w:r>
+      <w:proofErr w:type="spellStart"/>
+      <w:r>
+        <w:rPr>
+          <w:rFonts w:ascii="Courier New" w:hAnsi="Courier New" w:cs="Courier New"/>
+          <w:spacing w:val="2"/>
+          <w:sz w:val="18"/>
+          <w:szCs w:val="18"/>
+          <w:shd w:val="clear" w:color="auto" w:fill="F1F3F4"/>
+          <w:lang w:val="en-US"/>
+        </w:rPr>
+        <w:t>crossorigin</w:t>
+      </w:r>
+      <w:proofErr w:type="spellEnd"/>
+      <w:r>
+        <w:rPr>
+          <w:rFonts w:ascii="Courier New" w:hAnsi="Courier New" w:cs="Courier New"/>
+          <w:spacing w:val="2"/>
+          <w:sz w:val="18"/>
+          <w:szCs w:val="18"/>
+          <w:shd w:val="clear" w:color="auto" w:fill="F1F3F4"/>
+          <w:lang w:val="en-US"/>
+        </w:rPr>
+        <w:t>&gt;</w:t>
       </w:r>
       <w:r>
         <w:rPr>
@@ -4111,7 +5172,31 @@
           <w:shd w:val="clear" w:color="auto" w:fill="F1F3F4"/>
           <w:lang w:val="en-US"/>
         </w:rPr>
-        <w:t>display=swap" rel="stylesheet"&gt;</w:t>
+        <w:t xml:space="preserve">display=swap" </w:t>
+      </w:r>
+      <w:proofErr w:type="spellStart"/>
+      <w:r>
+        <w:rPr>
+          <w:rFonts w:ascii="Courier New" w:hAnsi="Courier New" w:cs="Courier New"/>
+          <w:spacing w:val="2"/>
+          <w:sz w:val="18"/>
+          <w:szCs w:val="18"/>
+          <w:shd w:val="clear" w:color="auto" w:fill="F1F3F4"/>
+          <w:lang w:val="en-US"/>
+        </w:rPr>
+        <w:t>rel</w:t>
+      </w:r>
+      <w:proofErr w:type="spellEnd"/>
+      <w:r>
+        <w:rPr>
+          <w:rFonts w:ascii="Courier New" w:hAnsi="Courier New" w:cs="Courier New"/>
+          <w:spacing w:val="2"/>
+          <w:sz w:val="18"/>
+          <w:szCs w:val="18"/>
+          <w:shd w:val="clear" w:color="auto" w:fill="F1F3F4"/>
+          <w:lang w:val="en-US"/>
+        </w:rPr>
+        <w:t>="stylesheet"&gt;</w:t>
       </w:r>
     </w:p>
     <w:p>
@@ -4409,13 +5494,27 @@
         <w:rPr>
           <w:lang w:val="en-US"/>
         </w:rPr>
-        <w:t xml:space="preserve">(8 + 8 + 9) </w:t>
-      </w:r>
-      <w:r>
-        <w:rPr>
-          <w:lang w:val="en-US"/>
-        </w:rPr>
-        <w:t xml:space="preserve"> =&gt; </w:t>
+        <w:t>(8 + 8 + 9</w:t>
+      </w:r>
+      <w:proofErr w:type="gramStart"/>
+      <w:r>
+        <w:rPr>
+          <w:lang w:val="en-US"/>
+        </w:rPr>
+        <w:t xml:space="preserve">) </w:t>
+      </w:r>
+      <w:r>
+        <w:rPr>
+          <w:lang w:val="en-US"/>
+        </w:rPr>
+        <w:t xml:space="preserve"> =</w:t>
+      </w:r>
+      <w:proofErr w:type="gramEnd"/>
+      <w:r>
+        <w:rPr>
+          <w:lang w:val="en-US"/>
+        </w:rPr>
+        <w:t xml:space="preserve">&gt; </w:t>
       </w:r>
       <w:r>
         <w:rPr>
@@ -4579,7 +5678,21 @@
         <w:rPr>
           <w:lang w:val="en-US"/>
         </w:rPr>
-        <w:t>Food – 3 =&gt; (8 + 8 + 9)  =&gt; 58 = 66</w:t>
+        <w:t>Food – 3 =&gt; (8 + 8 + 9</w:t>
+      </w:r>
+      <w:proofErr w:type="gramStart"/>
+      <w:r>
+        <w:rPr>
+          <w:lang w:val="en-US"/>
+        </w:rPr>
+        <w:t>)  =</w:t>
+      </w:r>
+      <w:proofErr w:type="gramEnd"/>
+      <w:r>
+        <w:rPr>
+          <w:lang w:val="en-US"/>
+        </w:rPr>
+        <w:t>&gt; 58 = 66</w:t>
       </w:r>
       <w:r>
         <w:rPr>

</xml_diff>

<commit_message>
Adding final result page intp html, css and js (without buttons)
</commit_message>
<xml_diff>
--- a/instructions/CarbonCheck_v2.docx
+++ b/instructions/CarbonCheck_v2.docx
@@ -719,43 +719,9 @@
           <w:numId w:val="5"/>
         </w:numPr>
       </w:pPr>
-      <w:proofErr w:type="spellStart"/>
-      <w:r>
-        <w:t>Input</w:t>
-      </w:r>
-      <w:proofErr w:type="spellEnd"/>
-      <w:r>
-        <w:t xml:space="preserve"> – </w:t>
-      </w:r>
-      <w:proofErr w:type="spellStart"/>
-      <w:r>
-        <w:t>to</w:t>
-      </w:r>
-      <w:proofErr w:type="spellEnd"/>
-      <w:r>
-        <w:t xml:space="preserve"> </w:t>
-      </w:r>
-      <w:proofErr w:type="spellStart"/>
-      <w:r>
-        <w:t>write</w:t>
-      </w:r>
-      <w:proofErr w:type="spellEnd"/>
-      <w:r>
-        <w:t xml:space="preserve"> </w:t>
-      </w:r>
-      <w:proofErr w:type="spellStart"/>
-      <w:r>
-        <w:t>the</w:t>
-      </w:r>
-      <w:proofErr w:type="spellEnd"/>
-      <w:r>
-        <w:t xml:space="preserve"> </w:t>
-      </w:r>
-      <w:proofErr w:type="spellStart"/>
-      <w:r>
-        <w:t>number</w:t>
-      </w:r>
-      <w:proofErr w:type="spellEnd"/>
+      <w:r>
+        <w:t>Input – to write the number</w:t>
+      </w:r>
     </w:p>
     <w:p>
       <w:pPr>
@@ -877,13 +843,8 @@
           <w:numId w:val="5"/>
         </w:numPr>
       </w:pPr>
-      <w:proofErr w:type="spellStart"/>
-      <w:r>
-        <w:t>No</w:t>
-      </w:r>
-      <w:proofErr w:type="spellEnd"/>
-      <w:r>
-        <w:t xml:space="preserve">  </w:t>
+      <w:r>
+        <w:t xml:space="preserve">No  </w:t>
       </w:r>
     </w:p>
     <w:p>
@@ -900,11 +861,9 @@
         </w:rPr>
         <w:t>Y</w:t>
       </w:r>
-      <w:proofErr w:type="spellStart"/>
       <w:r>
         <w:t>es</w:t>
       </w:r>
-      <w:proofErr w:type="spellEnd"/>
       <w:r>
         <w:tab/>
       </w:r>
@@ -913,21 +872,8 @@
       <w:pPr>
         <w:pStyle w:val="a4"/>
       </w:pPr>
-      <w:proofErr w:type="spellStart"/>
-      <w:r>
-        <w:t>If</w:t>
-      </w:r>
-      <w:proofErr w:type="spellEnd"/>
-      <w:r>
-        <w:t xml:space="preserve"> </w:t>
-      </w:r>
-      <w:proofErr w:type="spellStart"/>
-      <w:r>
-        <w:t>yes</w:t>
-      </w:r>
-      <w:proofErr w:type="spellEnd"/>
-      <w:r>
-        <w:t>:</w:t>
+      <w:r>
+        <w:t>If yes:</w:t>
       </w:r>
     </w:p>
     <w:p>
@@ -948,21 +894,7 @@
           <w:lang w:val="en-US"/>
         </w:rPr>
         <w:br/>
-        <w:t xml:space="preserve">The number of </w:t>
-      </w:r>
-      <w:proofErr w:type="spellStart"/>
-      <w:r>
-        <w:rPr>
-          <w:lang w:val="en-US"/>
-        </w:rPr>
-        <w:t>litres</w:t>
-      </w:r>
-      <w:proofErr w:type="spellEnd"/>
-      <w:r>
-        <w:rPr>
-          <w:lang w:val="en-US"/>
-        </w:rPr>
-        <w:t xml:space="preserve"> of heating oil:   </w:t>
+        <w:t>The number of litres of heating oil:   </w:t>
       </w:r>
       <w:r>
         <w:object w:dxaOrig="225" w:dyaOrig="225" w14:anchorId="2F6D03F6">
@@ -1055,7 +987,6 @@
           <w:szCs w:val="26"/>
         </w:rPr>
       </w:pPr>
-      <w:proofErr w:type="spellStart"/>
       <w:r>
         <w:rPr>
           <w:b/>
@@ -1065,7 +996,6 @@
         </w:rPr>
         <w:t>Transport</w:t>
       </w:r>
-      <w:proofErr w:type="spellEnd"/>
     </w:p>
     <w:p>
       <w:pPr>
@@ -1093,11 +1023,9 @@
           <w:numId w:val="6"/>
         </w:numPr>
       </w:pPr>
-      <w:proofErr w:type="spellStart"/>
       <w:r>
         <w:t>Car</w:t>
       </w:r>
-      <w:proofErr w:type="spellEnd"/>
     </w:p>
     <w:p>
       <w:pPr>
@@ -1107,11 +1035,9 @@
           <w:numId w:val="6"/>
         </w:numPr>
       </w:pPr>
-      <w:proofErr w:type="spellStart"/>
       <w:r>
         <w:t>Bus</w:t>
       </w:r>
-      <w:proofErr w:type="spellEnd"/>
     </w:p>
     <w:p>
       <w:pPr>
@@ -1121,11 +1047,9 @@
           <w:numId w:val="6"/>
         </w:numPr>
       </w:pPr>
-      <w:proofErr w:type="spellStart"/>
       <w:r>
         <w:t>Train</w:t>
       </w:r>
-      <w:proofErr w:type="spellEnd"/>
     </w:p>
     <w:p>
       <w:pPr>
@@ -1135,11 +1059,9 @@
           <w:numId w:val="6"/>
         </w:numPr>
       </w:pPr>
-      <w:proofErr w:type="spellStart"/>
       <w:r>
         <w:t>Plane</w:t>
       </w:r>
-      <w:proofErr w:type="spellEnd"/>
     </w:p>
     <w:p>
       <w:pPr>
@@ -1149,21 +1071,8 @@
           <w:numId w:val="4"/>
         </w:numPr>
       </w:pPr>
-      <w:proofErr w:type="spellStart"/>
-      <w:r>
-        <w:t>Provide</w:t>
-      </w:r>
-      <w:proofErr w:type="spellEnd"/>
-      <w:r>
-        <w:t xml:space="preserve"> 12-month </w:t>
-      </w:r>
-      <w:proofErr w:type="spellStart"/>
-      <w:r>
-        <w:t>mileage</w:t>
-      </w:r>
-      <w:proofErr w:type="spellEnd"/>
-      <w:r>
-        <w:t>:</w:t>
+      <w:r>
+        <w:t>Provide 12-month mileage:</w:t>
       </w:r>
     </w:p>
     <w:p>
@@ -1174,30 +1083,39 @@
           <w:numId w:val="16"/>
         </w:numPr>
       </w:pPr>
-      <w:proofErr w:type="spellStart"/>
-      <w:r>
-        <w:t>Journeys</w:t>
-      </w:r>
-      <w:proofErr w:type="spellEnd"/>
-      <w:r>
+      <w:r>
+        <w:t>Journeys by car:</w:t>
+      </w:r>
+    </w:p>
+    <w:p>
+      <w:pPr>
+        <w:pStyle w:val="a4"/>
+        <w:numPr>
+          <w:ilvl w:val="0"/>
+          <w:numId w:val="16"/>
+        </w:numPr>
+        <w:rPr>
+          <w:lang w:val="en-US"/>
+        </w:rPr>
+      </w:pPr>
+      <w:r>
+        <w:rPr>
+          <w:lang w:val="en-US"/>
+        </w:rPr>
+        <w:t xml:space="preserve">Provide 12-month car mileage: - </w:t>
+      </w:r>
+      <w:r>
+        <w:rPr>
+          <w:lang w:val="en-US"/>
+        </w:rPr>
+        <w:t>Input</w:t>
+      </w:r>
+      <w:r>
+        <w:rPr>
+          <w:lang w:val="en-US"/>
+        </w:rPr>
         <w:t xml:space="preserve"> </w:t>
       </w:r>
-      <w:proofErr w:type="spellStart"/>
-      <w:r>
-        <w:t>by</w:t>
-      </w:r>
-      <w:proofErr w:type="spellEnd"/>
-      <w:r>
-        <w:t xml:space="preserve"> </w:t>
-      </w:r>
-      <w:proofErr w:type="spellStart"/>
-      <w:r>
-        <w:t>car</w:t>
-      </w:r>
-      <w:proofErr w:type="spellEnd"/>
-      <w:r>
-        <w:t>:</w:t>
-      </w:r>
     </w:p>
     <w:p>
       <w:pPr>
@@ -1206,27 +1124,9 @@
           <w:ilvl w:val="0"/>
           <w:numId w:val="16"/>
         </w:numPr>
-        <w:rPr>
-          <w:lang w:val="en-US"/>
-        </w:rPr>
-      </w:pPr>
-      <w:r>
-        <w:rPr>
-          <w:lang w:val="en-US"/>
-        </w:rPr>
-        <w:t xml:space="preserve">Provide 12-month car mileage: - </w:t>
-      </w:r>
-      <w:r>
-        <w:rPr>
-          <w:lang w:val="en-US"/>
-        </w:rPr>
-        <w:t>Input</w:t>
-      </w:r>
-      <w:r>
-        <w:rPr>
-          <w:lang w:val="en-US"/>
-        </w:rPr>
-        <w:t xml:space="preserve"> </w:t>
+      </w:pPr>
+      <w:r>
+        <w:t>Journeys by bus:</w:t>
       </w:r>
     </w:p>
     <w:p>
@@ -1236,30 +1136,15 @@
           <w:ilvl w:val="0"/>
           <w:numId w:val="16"/>
         </w:numPr>
-      </w:pPr>
-      <w:proofErr w:type="spellStart"/>
-      <w:r>
-        <w:t>Journeys</w:t>
-      </w:r>
-      <w:proofErr w:type="spellEnd"/>
-      <w:r>
-        <w:t xml:space="preserve"> </w:t>
-      </w:r>
-      <w:proofErr w:type="spellStart"/>
-      <w:r>
-        <w:t>by</w:t>
-      </w:r>
-      <w:proofErr w:type="spellEnd"/>
-      <w:r>
-        <w:t xml:space="preserve"> </w:t>
-      </w:r>
-      <w:proofErr w:type="spellStart"/>
-      <w:r>
-        <w:t>bus</w:t>
-      </w:r>
-      <w:proofErr w:type="spellEnd"/>
-      <w:r>
-        <w:t>:</w:t>
+        <w:rPr>
+          <w:lang w:val="en-US"/>
+        </w:rPr>
+      </w:pPr>
+      <w:r>
+        <w:rPr>
+          <w:lang w:val="en-US"/>
+        </w:rPr>
+        <w:t xml:space="preserve">Provide your regular mileage each month: - Input </w:t>
       </w:r>
     </w:p>
     <w:p>
@@ -1269,15 +1154,9 @@
           <w:ilvl w:val="0"/>
           <w:numId w:val="16"/>
         </w:numPr>
-        <w:rPr>
-          <w:lang w:val="en-US"/>
-        </w:rPr>
-      </w:pPr>
-      <w:r>
-        <w:rPr>
-          <w:lang w:val="en-US"/>
-        </w:rPr>
-        <w:t xml:space="preserve">Provide your regular mileage each month: - Input </w:t>
+      </w:pPr>
+      <w:r>
+        <w:t>Journeys by train:</w:t>
       </w:r>
     </w:p>
     <w:p>
@@ -1287,30 +1166,15 @@
           <w:ilvl w:val="0"/>
           <w:numId w:val="16"/>
         </w:numPr>
-      </w:pPr>
-      <w:proofErr w:type="spellStart"/>
-      <w:r>
-        <w:t>Journeys</w:t>
-      </w:r>
-      <w:proofErr w:type="spellEnd"/>
-      <w:r>
-        <w:t xml:space="preserve"> </w:t>
-      </w:r>
-      <w:proofErr w:type="spellStart"/>
-      <w:r>
-        <w:t>by</w:t>
-      </w:r>
-      <w:proofErr w:type="spellEnd"/>
-      <w:r>
-        <w:t xml:space="preserve"> </w:t>
-      </w:r>
-      <w:proofErr w:type="spellStart"/>
-      <w:r>
-        <w:t>train</w:t>
-      </w:r>
-      <w:proofErr w:type="spellEnd"/>
-      <w:r>
-        <w:t>:</w:t>
+        <w:rPr>
+          <w:lang w:val="en-US"/>
+        </w:rPr>
+      </w:pPr>
+      <w:r>
+        <w:rPr>
+          <w:lang w:val="en-US"/>
+        </w:rPr>
+        <w:t xml:space="preserve">Provide your regular mileage in the year: - Input </w:t>
       </w:r>
     </w:p>
     <w:p>
@@ -1320,48 +1184,9 @@
           <w:ilvl w:val="0"/>
           <w:numId w:val="16"/>
         </w:numPr>
-        <w:rPr>
-          <w:lang w:val="en-US"/>
-        </w:rPr>
-      </w:pPr>
-      <w:r>
-        <w:rPr>
-          <w:lang w:val="en-US"/>
-        </w:rPr>
-        <w:t xml:space="preserve">Provide your regular mileage in the year: - Input </w:t>
-      </w:r>
-    </w:p>
-    <w:p>
-      <w:pPr>
-        <w:pStyle w:val="a4"/>
-        <w:numPr>
-          <w:ilvl w:val="0"/>
-          <w:numId w:val="16"/>
-        </w:numPr>
-      </w:pPr>
-      <w:proofErr w:type="spellStart"/>
-      <w:r>
-        <w:t>Journeys</w:t>
-      </w:r>
-      <w:proofErr w:type="spellEnd"/>
-      <w:r>
-        <w:t xml:space="preserve"> </w:t>
-      </w:r>
-      <w:proofErr w:type="spellStart"/>
-      <w:r>
-        <w:t>by</w:t>
-      </w:r>
-      <w:proofErr w:type="spellEnd"/>
-      <w:r>
-        <w:t xml:space="preserve"> </w:t>
-      </w:r>
-      <w:proofErr w:type="spellStart"/>
-      <w:r>
-        <w:t>plane</w:t>
-      </w:r>
-      <w:proofErr w:type="spellEnd"/>
-      <w:r>
-        <w:t>:</w:t>
+      </w:pPr>
+      <w:r>
+        <w:t>Journeys by plane:</w:t>
       </w:r>
     </w:p>
     <w:p>
@@ -1397,7 +1222,6 @@
           <w:szCs w:val="26"/>
         </w:rPr>
       </w:pPr>
-      <w:proofErr w:type="spellStart"/>
       <w:r>
         <w:rPr>
           <w:b/>
@@ -1407,7 +1231,6 @@
         </w:rPr>
         <w:t>Food</w:t>
       </w:r>
-      <w:proofErr w:type="spellEnd"/>
     </w:p>
     <w:p>
       <w:pPr>
@@ -1435,11 +1258,9 @@
           <w:numId w:val="7"/>
         </w:numPr>
       </w:pPr>
-      <w:proofErr w:type="spellStart"/>
       <w:r>
         <w:t>None</w:t>
       </w:r>
-      <w:proofErr w:type="spellEnd"/>
     </w:p>
     <w:p>
       <w:pPr>
@@ -1449,11 +1270,9 @@
           <w:numId w:val="7"/>
         </w:numPr>
       </w:pPr>
-      <w:proofErr w:type="spellStart"/>
       <w:r>
         <w:t>Some</w:t>
       </w:r>
-      <w:proofErr w:type="spellEnd"/>
     </w:p>
     <w:p>
       <w:pPr>
@@ -1463,11 +1282,9 @@
           <w:numId w:val="7"/>
         </w:numPr>
       </w:pPr>
-      <w:proofErr w:type="spellStart"/>
       <w:r>
         <w:t>Most</w:t>
       </w:r>
-      <w:proofErr w:type="spellEnd"/>
     </w:p>
     <w:p>
       <w:pPr>
@@ -1477,11 +1294,9 @@
           <w:numId w:val="7"/>
         </w:numPr>
       </w:pPr>
-      <w:proofErr w:type="spellStart"/>
       <w:r>
         <w:t>All</w:t>
       </w:r>
-      <w:proofErr w:type="spellEnd"/>
     </w:p>
     <w:p>
       <w:pPr>
@@ -1512,27 +1327,9 @@
           <w:numId w:val="8"/>
         </w:numPr>
       </w:pPr>
-      <w:proofErr w:type="spellStart"/>
-      <w:r>
-        <w:t>Above-average</w:t>
-      </w:r>
-      <w:proofErr w:type="spellEnd"/>
-      <w:r>
-        <w:t xml:space="preserve"> </w:t>
-      </w:r>
-      <w:proofErr w:type="spellStart"/>
-      <w:r>
-        <w:t>meat</w:t>
-      </w:r>
-      <w:proofErr w:type="spellEnd"/>
-      <w:r>
-        <w:t>/</w:t>
-      </w:r>
-      <w:proofErr w:type="spellStart"/>
-      <w:r>
-        <w:t>dairy</w:t>
-      </w:r>
-      <w:proofErr w:type="spellEnd"/>
+      <w:r>
+        <w:t>Above-average meat/dairy</w:t>
+      </w:r>
     </w:p>
     <w:p>
       <w:pPr>
@@ -1542,111 +1339,95 @@
           <w:numId w:val="8"/>
         </w:numPr>
       </w:pPr>
-      <w:proofErr w:type="spellStart"/>
+      <w:r>
+        <w:t>Average meat/dairy</w:t>
+      </w:r>
+    </w:p>
+    <w:p>
+      <w:pPr>
+        <w:pStyle w:val="a4"/>
+        <w:numPr>
+          <w:ilvl w:val="0"/>
+          <w:numId w:val="8"/>
+        </w:numPr>
+      </w:pPr>
+      <w:r>
+        <w:t>Below-average meat/dairy</w:t>
+      </w:r>
+    </w:p>
+    <w:p>
+      <w:pPr>
+        <w:pStyle w:val="a4"/>
+        <w:numPr>
+          <w:ilvl w:val="0"/>
+          <w:numId w:val="8"/>
+        </w:numPr>
+      </w:pPr>
+      <w:r>
+        <w:t>Lacto-vegetarian</w:t>
+      </w:r>
+    </w:p>
+    <w:p>
+      <w:pPr>
+        <w:pStyle w:val="a4"/>
+        <w:numPr>
+          <w:ilvl w:val="0"/>
+          <w:numId w:val="8"/>
+        </w:numPr>
+      </w:pPr>
+      <w:r>
+        <w:t>Vegan</w:t>
+      </w:r>
+    </w:p>
+    <w:p>
+      <w:pPr>
+        <w:pStyle w:val="a4"/>
+      </w:pPr>
+    </w:p>
+    <w:p>
+      <w:pPr>
+        <w:pStyle w:val="a4"/>
+        <w:ind w:firstLine="360"/>
+        <w:rPr>
+          <w:lang w:val="en-US"/>
+        </w:rPr>
+      </w:pPr>
+      <w:r>
+        <w:rPr>
+          <w:lang w:val="en-US"/>
+        </w:rPr>
+        <w:t xml:space="preserve">8. </w:t>
+      </w:r>
+      <w:r>
+        <w:rPr>
+          <w:lang w:val="en-US"/>
+        </w:rPr>
+        <w:t>How much of your food is packaged / processed (e.g. 'ready meals', tins)?</w:t>
+      </w:r>
+    </w:p>
+    <w:p>
+      <w:pPr>
+        <w:pStyle w:val="a4"/>
+        <w:numPr>
+          <w:ilvl w:val="0"/>
+          <w:numId w:val="9"/>
+        </w:numPr>
+      </w:pPr>
+      <w:r>
+        <w:t>Above average</w:t>
+      </w:r>
+    </w:p>
+    <w:p>
+      <w:pPr>
+        <w:pStyle w:val="a4"/>
+        <w:numPr>
+          <w:ilvl w:val="0"/>
+          <w:numId w:val="9"/>
+        </w:numPr>
+      </w:pPr>
       <w:r>
         <w:t>Average</w:t>
       </w:r>
-      <w:proofErr w:type="spellEnd"/>
-      <w:r>
-        <w:t xml:space="preserve"> </w:t>
-      </w:r>
-      <w:proofErr w:type="spellStart"/>
-      <w:r>
-        <w:t>meat</w:t>
-      </w:r>
-      <w:proofErr w:type="spellEnd"/>
-      <w:r>
-        <w:t>/</w:t>
-      </w:r>
-      <w:proofErr w:type="spellStart"/>
-      <w:r>
-        <w:t>dairy</w:t>
-      </w:r>
-      <w:proofErr w:type="spellEnd"/>
-    </w:p>
-    <w:p>
-      <w:pPr>
-        <w:pStyle w:val="a4"/>
-        <w:numPr>
-          <w:ilvl w:val="0"/>
-          <w:numId w:val="8"/>
-        </w:numPr>
-      </w:pPr>
-      <w:proofErr w:type="spellStart"/>
-      <w:r>
-        <w:t>Below-average</w:t>
-      </w:r>
-      <w:proofErr w:type="spellEnd"/>
-      <w:r>
-        <w:t xml:space="preserve"> </w:t>
-      </w:r>
-      <w:proofErr w:type="spellStart"/>
-      <w:r>
-        <w:t>meat</w:t>
-      </w:r>
-      <w:proofErr w:type="spellEnd"/>
-      <w:r>
-        <w:t>/</w:t>
-      </w:r>
-      <w:proofErr w:type="spellStart"/>
-      <w:r>
-        <w:t>dairy</w:t>
-      </w:r>
-      <w:proofErr w:type="spellEnd"/>
-    </w:p>
-    <w:p>
-      <w:pPr>
-        <w:pStyle w:val="a4"/>
-        <w:numPr>
-          <w:ilvl w:val="0"/>
-          <w:numId w:val="8"/>
-        </w:numPr>
-      </w:pPr>
-      <w:proofErr w:type="spellStart"/>
-      <w:r>
-        <w:t>Lacto-vegetarian</w:t>
-      </w:r>
-      <w:proofErr w:type="spellEnd"/>
-    </w:p>
-    <w:p>
-      <w:pPr>
-        <w:pStyle w:val="a4"/>
-        <w:numPr>
-          <w:ilvl w:val="0"/>
-          <w:numId w:val="8"/>
-        </w:numPr>
-      </w:pPr>
-      <w:proofErr w:type="spellStart"/>
-      <w:r>
-        <w:t>Vegan</w:t>
-      </w:r>
-      <w:proofErr w:type="spellEnd"/>
-    </w:p>
-    <w:p>
-      <w:pPr>
-        <w:pStyle w:val="a4"/>
-      </w:pPr>
-    </w:p>
-    <w:p>
-      <w:pPr>
-        <w:pStyle w:val="a4"/>
-        <w:ind w:firstLine="360"/>
-        <w:rPr>
-          <w:lang w:val="en-US"/>
-        </w:rPr>
-      </w:pPr>
-      <w:r>
-        <w:rPr>
-          <w:lang w:val="en-US"/>
-        </w:rPr>
-        <w:t xml:space="preserve">8. </w:t>
-      </w:r>
-      <w:r>
-        <w:rPr>
-          <w:lang w:val="en-US"/>
-        </w:rPr>
-        <w:t>How much of your food is packaged / processed (e.g. 'ready meals', tins)?</w:t>
-      </w:r>
     </w:p>
     <w:p>
       <w:pPr>
@@ -1656,19 +1437,9 @@
           <w:numId w:val="9"/>
         </w:numPr>
       </w:pPr>
-      <w:proofErr w:type="spellStart"/>
-      <w:r>
-        <w:t>Above</w:t>
-      </w:r>
-      <w:proofErr w:type="spellEnd"/>
-      <w:r>
-        <w:t xml:space="preserve"> </w:t>
-      </w:r>
-      <w:proofErr w:type="spellStart"/>
-      <w:r>
-        <w:t>average</w:t>
-      </w:r>
-      <w:proofErr w:type="spellEnd"/>
+      <w:r>
+        <w:t>Below average</w:t>
+      </w:r>
     </w:p>
     <w:p>
       <w:pPr>
@@ -1678,83 +1449,36 @@
           <w:numId w:val="9"/>
         </w:numPr>
       </w:pPr>
-      <w:proofErr w:type="spellStart"/>
-      <w:r>
-        <w:t>Average</w:t>
-      </w:r>
-      <w:proofErr w:type="spellEnd"/>
-    </w:p>
-    <w:p>
-      <w:pPr>
-        <w:pStyle w:val="a4"/>
-        <w:numPr>
-          <w:ilvl w:val="0"/>
-          <w:numId w:val="9"/>
-        </w:numPr>
-      </w:pPr>
-      <w:proofErr w:type="spellStart"/>
-      <w:r>
-        <w:t>Below</w:t>
-      </w:r>
-      <w:proofErr w:type="spellEnd"/>
-      <w:r>
-        <w:t xml:space="preserve"> </w:t>
-      </w:r>
-      <w:proofErr w:type="spellStart"/>
-      <w:r>
-        <w:t>average</w:t>
-      </w:r>
-      <w:proofErr w:type="spellEnd"/>
-    </w:p>
-    <w:p>
-      <w:pPr>
-        <w:pStyle w:val="a4"/>
-        <w:numPr>
-          <w:ilvl w:val="0"/>
-          <w:numId w:val="9"/>
-        </w:numPr>
-      </w:pPr>
-      <w:proofErr w:type="spellStart"/>
-      <w:r>
-        <w:t>Very</w:t>
-      </w:r>
-      <w:proofErr w:type="spellEnd"/>
-      <w:r>
-        <w:t xml:space="preserve"> </w:t>
-      </w:r>
-      <w:proofErr w:type="spellStart"/>
-      <w:r>
-        <w:t>little</w:t>
-      </w:r>
-      <w:proofErr w:type="spellEnd"/>
-    </w:p>
-    <w:p>
-      <w:pPr>
-        <w:pStyle w:val="a4"/>
-      </w:pPr>
-    </w:p>
-    <w:p>
-      <w:pPr>
-        <w:pStyle w:val="a4"/>
-        <w:rPr>
-          <w:b/>
-          <w:bCs/>
-          <w:sz w:val="26"/>
-          <w:szCs w:val="26"/>
-        </w:rPr>
-      </w:pPr>
-    </w:p>
-    <w:p>
-      <w:pPr>
-        <w:pStyle w:val="a4"/>
-        <w:rPr>
-          <w:b/>
-          <w:bCs/>
-          <w:sz w:val="26"/>
-          <w:szCs w:val="26"/>
-        </w:rPr>
-      </w:pPr>
-      <w:proofErr w:type="spellStart"/>
+      <w:r>
+        <w:t>Very little</w:t>
+      </w:r>
+    </w:p>
+    <w:p>
+      <w:pPr>
+        <w:pStyle w:val="a4"/>
+      </w:pPr>
+    </w:p>
+    <w:p>
+      <w:pPr>
+        <w:pStyle w:val="a4"/>
+        <w:rPr>
+          <w:b/>
+          <w:bCs/>
+          <w:sz w:val="26"/>
+          <w:szCs w:val="26"/>
+        </w:rPr>
+      </w:pPr>
+    </w:p>
+    <w:p>
+      <w:pPr>
+        <w:pStyle w:val="a4"/>
+        <w:rPr>
+          <w:b/>
+          <w:bCs/>
+          <w:sz w:val="26"/>
+          <w:szCs w:val="26"/>
+        </w:rPr>
+      </w:pPr>
       <w:r>
         <w:rPr>
           <w:b/>
@@ -1765,7 +1489,6 @@
         <w:lastRenderedPageBreak/>
         <w:t>Recycling</w:t>
       </w:r>
-      <w:proofErr w:type="spellEnd"/>
     </w:p>
     <w:p>
       <w:pPr>
@@ -1775,37 +1498,104 @@
           <w:numId w:val="13"/>
         </w:numPr>
       </w:pPr>
-      <w:proofErr w:type="spellStart"/>
-      <w:r>
-        <w:t>Miscellaneous</w:t>
-      </w:r>
-      <w:proofErr w:type="spellEnd"/>
-      <w:r>
+      <w:r>
+        <w:t>Miscellaneous personal lifestyle choices:</w:t>
+      </w:r>
+    </w:p>
+    <w:p>
+      <w:pPr>
+        <w:pStyle w:val="a4"/>
+        <w:numPr>
+          <w:ilvl w:val="0"/>
+          <w:numId w:val="12"/>
+        </w:numPr>
+        <w:rPr>
+          <w:lang w:val="en-US"/>
+        </w:rPr>
+      </w:pPr>
+      <w:r>
+        <w:rPr>
+          <w:lang w:val="en-US"/>
+        </w:rPr>
+        <w:t>What is your miscellaneous spending?</w:t>
+      </w:r>
+      <w:r>
+        <w:rPr>
+          <w:lang w:val="en-US"/>
+        </w:rPr>
+        <w:br/>
+      </w:r>
+      <w:r>
+        <w:rPr>
+          <w:lang w:val="en-US"/>
+        </w:rPr>
+        <w:t xml:space="preserve">- </w:t>
+      </w:r>
+      <w:r>
+        <w:rPr>
+          <w:lang w:val="en-US"/>
+        </w:rPr>
+        <w:t xml:space="preserve">Above-average </w:t>
+      </w:r>
+      <w:r>
+        <w:rPr>
+          <w:lang w:val="en-US"/>
+        </w:rPr>
+        <w:br/>
+      </w:r>
+      <w:r>
+        <w:rPr>
+          <w:lang w:val="en-US"/>
+        </w:rPr>
+        <w:t xml:space="preserve">- </w:t>
+      </w:r>
+      <w:r>
+        <w:rPr>
+          <w:lang w:val="en-US"/>
+        </w:rPr>
+        <w:t xml:space="preserve">Average </w:t>
+      </w:r>
+      <w:r>
+        <w:rPr>
+          <w:lang w:val="en-US"/>
+        </w:rPr>
+        <w:br/>
+      </w:r>
+      <w:r>
+        <w:rPr>
+          <w:lang w:val="en-US"/>
+        </w:rPr>
+        <w:t xml:space="preserve">- </w:t>
+      </w:r>
+      <w:r>
+        <w:rPr>
+          <w:lang w:val="en-US"/>
+        </w:rPr>
+        <w:t xml:space="preserve">Below-average </w:t>
+      </w:r>
+      <w:r>
+        <w:rPr>
+          <w:lang w:val="en-US"/>
+        </w:rPr>
         <w:t xml:space="preserve"> </w:t>
       </w:r>
-      <w:proofErr w:type="spellStart"/>
-      <w:r>
-        <w:t>personal</w:t>
-      </w:r>
-      <w:proofErr w:type="spellEnd"/>
-      <w:r>
-        <w:t xml:space="preserve"> </w:t>
-      </w:r>
-      <w:proofErr w:type="spellStart"/>
-      <w:r>
-        <w:t>lifestyle</w:t>
-      </w:r>
-      <w:proofErr w:type="spellEnd"/>
-      <w:r>
-        <w:t xml:space="preserve"> </w:t>
-      </w:r>
-      <w:proofErr w:type="spellStart"/>
-      <w:r>
-        <w:t>choices</w:t>
-      </w:r>
-      <w:proofErr w:type="spellEnd"/>
-      <w:r>
-        <w:t>:</w:t>
+      <w:r>
+        <w:rPr>
+          <w:lang w:val="en-US"/>
+        </w:rPr>
+        <w:br/>
+      </w:r>
+      <w:r>
+        <w:rPr>
+          <w:lang w:val="en-US"/>
+        </w:rPr>
+        <w:t xml:space="preserve">- </w:t>
+      </w:r>
+      <w:r>
+        <w:rPr>
+          <w:lang w:val="en-US"/>
+        </w:rPr>
+        <w:t xml:space="preserve">Much below-average </w:t>
       </w:r>
     </w:p>
     <w:p>
@@ -1823,85 +1613,31 @@
         <w:rPr>
           <w:lang w:val="en-US"/>
         </w:rPr>
-        <w:t>What is your miscellaneous spending?</w:t>
-      </w:r>
-      <w:r>
-        <w:rPr>
-          <w:lang w:val="en-US"/>
-        </w:rPr>
-        <w:br/>
-      </w:r>
-      <w:r>
-        <w:rPr>
-          <w:lang w:val="en-US"/>
-        </w:rPr>
-        <w:t xml:space="preserve">- </w:t>
-      </w:r>
-      <w:r>
-        <w:rPr>
-          <w:lang w:val="en-US"/>
-        </w:rPr>
-        <w:t xml:space="preserve">Above-average </w:t>
-      </w:r>
-      <w:r>
-        <w:rPr>
-          <w:lang w:val="en-US"/>
-        </w:rPr>
-        <w:br/>
-      </w:r>
-      <w:r>
-        <w:rPr>
-          <w:lang w:val="en-US"/>
-        </w:rPr>
-        <w:t xml:space="preserve">- </w:t>
-      </w:r>
-      <w:r>
-        <w:rPr>
-          <w:lang w:val="en-US"/>
-        </w:rPr>
-        <w:t xml:space="preserve">Average </w:t>
-      </w:r>
-      <w:r>
-        <w:rPr>
-          <w:lang w:val="en-US"/>
-        </w:rPr>
-        <w:br/>
-      </w:r>
-      <w:r>
-        <w:rPr>
-          <w:lang w:val="en-US"/>
-        </w:rPr>
-        <w:t xml:space="preserve">- </w:t>
-      </w:r>
-      <w:r>
-        <w:rPr>
-          <w:lang w:val="en-US"/>
-        </w:rPr>
-        <w:t xml:space="preserve">Below-average </w:t>
-      </w:r>
-      <w:r>
-        <w:rPr>
-          <w:lang w:val="en-US"/>
-        </w:rPr>
-        <w:t xml:space="preserve"> </w:t>
-      </w:r>
-      <w:r>
-        <w:rPr>
-          <w:lang w:val="en-US"/>
-        </w:rPr>
-        <w:br/>
-      </w:r>
-      <w:r>
-        <w:rPr>
-          <w:lang w:val="en-US"/>
-        </w:rPr>
-        <w:t xml:space="preserve">- </w:t>
-      </w:r>
-      <w:r>
-        <w:rPr>
-          <w:lang w:val="en-US"/>
-        </w:rPr>
-        <w:t xml:space="preserve">Much below-average </w:t>
+        <w:t>Do you recycle paper, glass and metal?</w:t>
+      </w:r>
+    </w:p>
+    <w:p>
+      <w:pPr>
+        <w:pStyle w:val="a4"/>
+        <w:ind w:left="720"/>
+      </w:pPr>
+      <w:r>
+        <w:rPr>
+          <w:lang w:val="en-US"/>
+        </w:rPr>
+        <w:t>- No</w:t>
+      </w:r>
+    </w:p>
+    <w:p>
+      <w:pPr>
+        <w:pStyle w:val="a4"/>
+        <w:ind w:left="720"/>
+      </w:pPr>
+      <w:r>
+        <w:rPr>
+          <w:lang w:val="en-US"/>
+        </w:rPr>
+        <w:t>- Yes</w:t>
       </w:r>
     </w:p>
     <w:p>
@@ -1919,13 +1655,16 @@
         <w:rPr>
           <w:lang w:val="en-US"/>
         </w:rPr>
-        <w:t>Do you recycle paper, glass and metal?</w:t>
+        <w:t>Do you recycle plastic apart from bags?</w:t>
       </w:r>
     </w:p>
     <w:p>
       <w:pPr>
         <w:pStyle w:val="a4"/>
         <w:ind w:left="720"/>
+        <w:rPr>
+          <w:lang w:val="en-US"/>
+        </w:rPr>
       </w:pPr>
       <w:r>
         <w:rPr>
@@ -1938,6 +1677,9 @@
       <w:pPr>
         <w:pStyle w:val="a4"/>
         <w:ind w:left="720"/>
+        <w:rPr>
+          <w:lang w:val="en-US"/>
+        </w:rPr>
       </w:pPr>
       <w:r>
         <w:rPr>
@@ -1949,35 +1691,11 @@
     <w:p>
       <w:pPr>
         <w:pStyle w:val="a4"/>
-        <w:numPr>
-          <w:ilvl w:val="0"/>
-          <w:numId w:val="12"/>
-        </w:numPr>
-        <w:rPr>
-          <w:lang w:val="en-US"/>
-        </w:rPr>
-      </w:pPr>
-      <w:r>
-        <w:rPr>
-          <w:lang w:val="en-US"/>
-        </w:rPr>
-        <w:t>Do you recycle plastic apart from bags?</w:t>
-      </w:r>
-    </w:p>
-    <w:p>
-      <w:pPr>
-        <w:pStyle w:val="a4"/>
         <w:ind w:left="720"/>
         <w:rPr>
           <w:lang w:val="en-US"/>
         </w:rPr>
       </w:pPr>
-      <w:r>
-        <w:rPr>
-          <w:lang w:val="en-US"/>
-        </w:rPr>
-        <w:t>- No</w:t>
-      </w:r>
     </w:p>
     <w:p>
       <w:pPr>
@@ -1987,30 +1705,6 @@
           <w:lang w:val="en-US"/>
         </w:rPr>
       </w:pPr>
-      <w:r>
-        <w:rPr>
-          <w:lang w:val="en-US"/>
-        </w:rPr>
-        <w:t>- Yes</w:t>
-      </w:r>
-    </w:p>
-    <w:p>
-      <w:pPr>
-        <w:pStyle w:val="a4"/>
-        <w:ind w:left="720"/>
-        <w:rPr>
-          <w:lang w:val="en-US"/>
-        </w:rPr>
-      </w:pPr>
-    </w:p>
-    <w:p>
-      <w:pPr>
-        <w:pStyle w:val="a4"/>
-        <w:ind w:left="720"/>
-        <w:rPr>
-          <w:lang w:val="en-US"/>
-        </w:rPr>
-      </w:pPr>
     </w:p>
     <w:p>
       <w:pPr>
@@ -2065,29 +1759,7 @@
           <w:szCs w:val="26"/>
           <w:lang w:val="en-US"/>
         </w:rPr>
-        <w:t xml:space="preserve">Your total is num </w:t>
-      </w:r>
-      <w:proofErr w:type="spellStart"/>
-      <w:r>
-        <w:rPr>
-          <w:b/>
-          <w:bCs/>
-          <w:sz w:val="26"/>
-          <w:szCs w:val="26"/>
-          <w:lang w:val="en-US"/>
-        </w:rPr>
-        <w:t>tonnes</w:t>
-      </w:r>
-      <w:proofErr w:type="spellEnd"/>
-      <w:r>
-        <w:rPr>
-          <w:b/>
-          <w:bCs/>
-          <w:sz w:val="26"/>
-          <w:szCs w:val="26"/>
-          <w:lang w:val="en-US"/>
-        </w:rPr>
-        <w:t xml:space="preserve"> C02</w:t>
+        <w:t>Your total is num tonnes C02</w:t>
       </w:r>
     </w:p>
     <w:p>
@@ -2536,14 +2208,7 @@
         <w:rPr>
           <w:lang w:val="en-US"/>
         </w:rPr>
-        <w:t xml:space="preserve">Input – to write the </w:t>
-      </w:r>
-      <w:proofErr w:type="gramStart"/>
-      <w:r>
-        <w:rPr>
-          <w:lang w:val="en-US"/>
-        </w:rPr>
-        <w:t>number</w:t>
+        <w:t>Input – to write the number</w:t>
       </w:r>
       <w:r>
         <w:rPr>
@@ -2551,7 +2216,6 @@
         </w:rPr>
         <w:t xml:space="preserve">  (</w:t>
       </w:r>
-      <w:proofErr w:type="gramEnd"/>
       <w:r>
         <w:rPr>
           <w:rFonts w:ascii="Verdana" w:hAnsi="Verdana"/>
@@ -2720,27 +2384,14 @@
           <w:numId w:val="5"/>
         </w:numPr>
       </w:pPr>
-      <w:proofErr w:type="spellStart"/>
-      <w:proofErr w:type="gramStart"/>
-      <w:r>
-        <w:t>No</w:t>
-      </w:r>
-      <w:proofErr w:type="spellEnd"/>
-      <w:r>
-        <w:t xml:space="preserve">  </w:t>
-      </w:r>
-      <w:r>
-        <w:rPr>
-          <w:lang w:val="en-US"/>
-        </w:rPr>
-        <w:t>(</w:t>
-      </w:r>
-      <w:proofErr w:type="gramEnd"/>
-      <w:r>
-        <w:rPr>
-          <w:lang w:val="en-US"/>
-        </w:rPr>
-        <w:t>0)</w:t>
+      <w:r>
+        <w:t xml:space="preserve">No  </w:t>
+      </w:r>
+      <w:r>
+        <w:rPr>
+          <w:lang w:val="en-US"/>
+        </w:rPr>
+        <w:t>(0)</w:t>
       </w:r>
     </w:p>
     <w:p>
@@ -2757,11 +2408,9 @@
         </w:rPr>
         <w:t>Y</w:t>
       </w:r>
-      <w:proofErr w:type="spellStart"/>
       <w:r>
         <w:t>es</w:t>
       </w:r>
-      <w:proofErr w:type="spellEnd"/>
       <w:r>
         <w:tab/>
       </w:r>
@@ -2770,21 +2419,8 @@
       <w:pPr>
         <w:pStyle w:val="a4"/>
       </w:pPr>
-      <w:proofErr w:type="spellStart"/>
-      <w:r>
-        <w:t>If</w:t>
-      </w:r>
-      <w:proofErr w:type="spellEnd"/>
-      <w:r>
-        <w:t xml:space="preserve"> </w:t>
-      </w:r>
-      <w:proofErr w:type="spellStart"/>
-      <w:r>
-        <w:t>yes</w:t>
-      </w:r>
-      <w:proofErr w:type="spellEnd"/>
-      <w:r>
-        <w:t>:</w:t>
+      <w:r>
+        <w:t>If yes:</w:t>
       </w:r>
     </w:p>
     <w:p>
@@ -2805,21 +2441,7 @@
           <w:lang w:val="en-US"/>
         </w:rPr>
         <w:br/>
-        <w:t xml:space="preserve">The number of </w:t>
-      </w:r>
-      <w:proofErr w:type="spellStart"/>
-      <w:r>
-        <w:rPr>
-          <w:lang w:val="en-US"/>
-        </w:rPr>
-        <w:t>litres</w:t>
-      </w:r>
-      <w:proofErr w:type="spellEnd"/>
-      <w:r>
-        <w:rPr>
-          <w:lang w:val="en-US"/>
-        </w:rPr>
-        <w:t xml:space="preserve"> of heating oil:   </w:t>
+        <w:t>The number of litres of heating oil:   </w:t>
       </w:r>
       <w:r>
         <w:object w:dxaOrig="225" w:dyaOrig="225" w14:anchorId="5B2A2979">
@@ -2844,21 +2466,8 @@
           <w:shd w:val="clear" w:color="auto" w:fill="E0F0FF"/>
           <w:lang w:val="en-US"/>
         </w:rPr>
-        <w:t xml:space="preserve">2.96 kg / </w:t>
-      </w:r>
-      <w:proofErr w:type="spellStart"/>
-      <w:r>
-        <w:rPr>
-          <w:rFonts w:ascii="Verdana" w:hAnsi="Verdana"/>
-          <w:color w:val="000000"/>
-          <w:sz w:val="21"/>
-          <w:szCs w:val="21"/>
-          <w:shd w:val="clear" w:color="auto" w:fill="E0F0FF"/>
-          <w:lang w:val="en-US"/>
-        </w:rPr>
-        <w:t>litre</w:t>
-      </w:r>
-      <w:proofErr w:type="spellEnd"/>
+        <w:t>2.96 kg / litre</w:t>
+      </w:r>
       <w:r>
         <w:rPr>
           <w:rFonts w:ascii="Verdana" w:hAnsi="Verdana"/>
@@ -3006,7 +2615,6 @@
           <w:szCs w:val="26"/>
         </w:rPr>
       </w:pPr>
-      <w:proofErr w:type="spellStart"/>
       <w:r>
         <w:rPr>
           <w:b/>
@@ -3016,7 +2624,6 @@
         </w:rPr>
         <w:t>Transport</w:t>
       </w:r>
-      <w:proofErr w:type="spellEnd"/>
     </w:p>
     <w:p>
       <w:pPr>
@@ -3050,11 +2657,9 @@
           <w:numId w:val="6"/>
         </w:numPr>
       </w:pPr>
-      <w:proofErr w:type="spellStart"/>
       <w:r>
         <w:t>Car</w:t>
       </w:r>
-      <w:proofErr w:type="spellEnd"/>
     </w:p>
     <w:p>
       <w:pPr>
@@ -3064,11 +2669,9 @@
           <w:numId w:val="6"/>
         </w:numPr>
       </w:pPr>
-      <w:proofErr w:type="spellStart"/>
       <w:r>
         <w:t>Bus</w:t>
       </w:r>
-      <w:proofErr w:type="spellEnd"/>
     </w:p>
     <w:p>
       <w:pPr>
@@ -3078,11 +2681,9 @@
           <w:numId w:val="6"/>
         </w:numPr>
       </w:pPr>
-      <w:proofErr w:type="spellStart"/>
       <w:r>
         <w:t>Train</w:t>
       </w:r>
-      <w:proofErr w:type="spellEnd"/>
     </w:p>
     <w:p>
       <w:pPr>
@@ -3092,11 +2693,9 @@
           <w:numId w:val="6"/>
         </w:numPr>
       </w:pPr>
-      <w:proofErr w:type="spellStart"/>
       <w:r>
         <w:t>Plane</w:t>
       </w:r>
-      <w:proofErr w:type="spellEnd"/>
     </w:p>
     <w:p>
       <w:pPr>
@@ -3106,21 +2705,8 @@
           <w:numId w:val="14"/>
         </w:numPr>
       </w:pPr>
-      <w:proofErr w:type="spellStart"/>
-      <w:r>
-        <w:t>Provide</w:t>
-      </w:r>
-      <w:proofErr w:type="spellEnd"/>
-      <w:r>
-        <w:t xml:space="preserve"> </w:t>
-      </w:r>
-      <w:proofErr w:type="spellStart"/>
-      <w:r>
-        <w:t>mileage</w:t>
-      </w:r>
-      <w:proofErr w:type="spellEnd"/>
-      <w:r>
-        <w:t>:</w:t>
+      <w:r>
+        <w:t>Provide mileage:</w:t>
       </w:r>
     </w:p>
     <w:p>
@@ -3131,29 +2717,8 @@
           <w:numId w:val="7"/>
         </w:numPr>
       </w:pPr>
-      <w:proofErr w:type="spellStart"/>
-      <w:r>
-        <w:t>Journeys</w:t>
-      </w:r>
-      <w:proofErr w:type="spellEnd"/>
-      <w:r>
-        <w:t xml:space="preserve"> </w:t>
-      </w:r>
-      <w:proofErr w:type="spellStart"/>
-      <w:r>
-        <w:t>by</w:t>
-      </w:r>
-      <w:proofErr w:type="spellEnd"/>
-      <w:r>
-        <w:t xml:space="preserve"> </w:t>
-      </w:r>
-      <w:proofErr w:type="spellStart"/>
-      <w:r>
-        <w:t>car</w:t>
-      </w:r>
-      <w:proofErr w:type="spellEnd"/>
-      <w:r>
-        <w:t>:</w:t>
+      <w:r>
+        <w:t>Journeys by car:</w:t>
       </w:r>
     </w:p>
     <w:p>
@@ -3198,7 +2763,13 @@
         <w:rPr>
           <w:lang w:val="en-US"/>
         </w:rPr>
-        <w:t xml:space="preserve"> = num * 0,31</w:t>
+        <w:t xml:space="preserve"> = num * 0,</w:t>
+      </w:r>
+      <w:r>
+        <w:rPr>
+          <w:lang w:val="en-US"/>
+        </w:rPr>
+        <w:t>13</w:t>
       </w:r>
       <w:r>
         <w:rPr>
@@ -3221,29 +2792,8 @@
           <w:numId w:val="7"/>
         </w:numPr>
       </w:pPr>
-      <w:proofErr w:type="spellStart"/>
-      <w:r>
-        <w:t>Journeys</w:t>
-      </w:r>
-      <w:proofErr w:type="spellEnd"/>
-      <w:r>
-        <w:t xml:space="preserve"> </w:t>
-      </w:r>
-      <w:proofErr w:type="spellStart"/>
-      <w:r>
-        <w:t>by</w:t>
-      </w:r>
-      <w:proofErr w:type="spellEnd"/>
-      <w:r>
-        <w:t xml:space="preserve"> </w:t>
-      </w:r>
-      <w:proofErr w:type="spellStart"/>
-      <w:r>
-        <w:t>bus</w:t>
-      </w:r>
-      <w:proofErr w:type="spellEnd"/>
-      <w:r>
-        <w:t>:</w:t>
+      <w:r>
+        <w:t>Journeys by bus:</w:t>
       </w:r>
     </w:p>
     <w:p>
@@ -3269,29 +2819,8 @@
           <w:numId w:val="7"/>
         </w:numPr>
       </w:pPr>
-      <w:proofErr w:type="spellStart"/>
-      <w:r>
-        <w:t>Journeys</w:t>
-      </w:r>
-      <w:proofErr w:type="spellEnd"/>
-      <w:r>
-        <w:t xml:space="preserve"> </w:t>
-      </w:r>
-      <w:proofErr w:type="spellStart"/>
-      <w:r>
-        <w:t>by</w:t>
-      </w:r>
-      <w:proofErr w:type="spellEnd"/>
-      <w:r>
-        <w:t xml:space="preserve"> </w:t>
-      </w:r>
-      <w:proofErr w:type="spellStart"/>
-      <w:r>
-        <w:t>train</w:t>
-      </w:r>
-      <w:proofErr w:type="spellEnd"/>
-      <w:r>
-        <w:t>:</w:t>
+      <w:r>
+        <w:t>Journeys by train:</w:t>
       </w:r>
     </w:p>
     <w:p>
@@ -3328,29 +2857,8 @@
           <w:numId w:val="7"/>
         </w:numPr>
       </w:pPr>
-      <w:proofErr w:type="spellStart"/>
-      <w:r>
-        <w:t>Journeys</w:t>
-      </w:r>
-      <w:proofErr w:type="spellEnd"/>
-      <w:r>
-        <w:t xml:space="preserve"> </w:t>
-      </w:r>
-      <w:proofErr w:type="spellStart"/>
-      <w:r>
-        <w:t>by</w:t>
-      </w:r>
-      <w:proofErr w:type="spellEnd"/>
-      <w:r>
-        <w:t xml:space="preserve"> </w:t>
-      </w:r>
-      <w:proofErr w:type="spellStart"/>
-      <w:r>
-        <w:t>plane</w:t>
-      </w:r>
-      <w:proofErr w:type="spellEnd"/>
-      <w:r>
-        <w:t>:</w:t>
+      <w:r>
+        <w:t>Journeys by plane:</w:t>
       </w:r>
     </w:p>
     <w:p>
@@ -3398,7 +2906,6 @@
           <w:szCs w:val="26"/>
         </w:rPr>
       </w:pPr>
-      <w:proofErr w:type="spellStart"/>
       <w:r>
         <w:rPr>
           <w:b/>
@@ -3408,7 +2915,6 @@
         </w:rPr>
         <w:t>Food</w:t>
       </w:r>
-      <w:proofErr w:type="spellEnd"/>
     </w:p>
     <w:p>
       <w:pPr>
@@ -3436,11 +2942,9 @@
           <w:numId w:val="7"/>
         </w:numPr>
       </w:pPr>
-      <w:proofErr w:type="spellStart"/>
       <w:r>
         <w:t>None</w:t>
       </w:r>
-      <w:proofErr w:type="spellEnd"/>
       <w:r>
         <w:rPr>
           <w:lang w:val="en-US"/>
@@ -3456,11 +2960,9 @@
           <w:numId w:val="7"/>
         </w:numPr>
       </w:pPr>
-      <w:proofErr w:type="spellStart"/>
       <w:r>
         <w:t>Some</w:t>
       </w:r>
-      <w:proofErr w:type="spellEnd"/>
       <w:r>
         <w:rPr>
           <w:lang w:val="en-US"/>
@@ -3476,11 +2978,9 @@
           <w:numId w:val="7"/>
         </w:numPr>
       </w:pPr>
-      <w:proofErr w:type="spellStart"/>
       <w:r>
         <w:t>Most</w:t>
       </w:r>
-      <w:proofErr w:type="spellEnd"/>
       <w:r>
         <w:rPr>
           <w:lang w:val="en-US"/>
@@ -3496,11 +2996,9 @@
           <w:numId w:val="7"/>
         </w:numPr>
       </w:pPr>
-      <w:proofErr w:type="spellStart"/>
       <w:r>
         <w:t>All</w:t>
       </w:r>
-      <w:proofErr w:type="spellEnd"/>
       <w:r>
         <w:rPr>
           <w:lang w:val="en-US"/>
@@ -3537,27 +3035,9 @@
           <w:numId w:val="8"/>
         </w:numPr>
       </w:pPr>
-      <w:proofErr w:type="spellStart"/>
-      <w:r>
-        <w:t>Above-average</w:t>
-      </w:r>
-      <w:proofErr w:type="spellEnd"/>
-      <w:r>
-        <w:t xml:space="preserve"> </w:t>
-      </w:r>
-      <w:proofErr w:type="spellStart"/>
-      <w:r>
-        <w:t>meat</w:t>
-      </w:r>
-      <w:proofErr w:type="spellEnd"/>
-      <w:r>
-        <w:t>/</w:t>
-      </w:r>
-      <w:proofErr w:type="spellStart"/>
-      <w:r>
-        <w:t>dairy</w:t>
-      </w:r>
-      <w:proofErr w:type="spellEnd"/>
+      <w:r>
+        <w:t>Above-average meat/dairy</w:t>
+      </w:r>
       <w:r>
         <w:rPr>
           <w:lang w:val="en-US"/>
@@ -3573,27 +3053,9 @@
           <w:numId w:val="8"/>
         </w:numPr>
       </w:pPr>
-      <w:proofErr w:type="spellStart"/>
-      <w:r>
-        <w:t>Average</w:t>
-      </w:r>
-      <w:proofErr w:type="spellEnd"/>
-      <w:r>
-        <w:t xml:space="preserve"> </w:t>
-      </w:r>
-      <w:proofErr w:type="spellStart"/>
-      <w:r>
-        <w:t>meat</w:t>
-      </w:r>
-      <w:proofErr w:type="spellEnd"/>
-      <w:r>
-        <w:t>/</w:t>
-      </w:r>
-      <w:proofErr w:type="spellStart"/>
-      <w:r>
-        <w:t>dairy</w:t>
-      </w:r>
-      <w:proofErr w:type="spellEnd"/>
+      <w:r>
+        <w:t>Average meat/dairy</w:t>
+      </w:r>
       <w:r>
         <w:rPr>
           <w:lang w:val="en-US"/>
@@ -3609,27 +3071,9 @@
           <w:numId w:val="8"/>
         </w:numPr>
       </w:pPr>
-      <w:proofErr w:type="spellStart"/>
-      <w:r>
-        <w:t>Below-average</w:t>
-      </w:r>
-      <w:proofErr w:type="spellEnd"/>
-      <w:r>
-        <w:t xml:space="preserve"> </w:t>
-      </w:r>
-      <w:proofErr w:type="spellStart"/>
-      <w:r>
-        <w:t>meat</w:t>
-      </w:r>
-      <w:proofErr w:type="spellEnd"/>
-      <w:r>
-        <w:t>/</w:t>
-      </w:r>
-      <w:proofErr w:type="spellStart"/>
-      <w:r>
-        <w:t>dairy</w:t>
-      </w:r>
-      <w:proofErr w:type="spellEnd"/>
+      <w:r>
+        <w:t>Below-average meat/dairy</w:t>
+      </w:r>
       <w:r>
         <w:rPr>
           <w:lang w:val="en-US"/>
@@ -3645,11 +3089,9 @@
           <w:numId w:val="8"/>
         </w:numPr>
       </w:pPr>
-      <w:proofErr w:type="spellStart"/>
       <w:r>
         <w:t>Lacto-vegetarian</w:t>
       </w:r>
-      <w:proofErr w:type="spellEnd"/>
       <w:r>
         <w:rPr>
           <w:lang w:val="en-US"/>
@@ -3665,11 +3107,9 @@
           <w:numId w:val="8"/>
         </w:numPr>
       </w:pPr>
-      <w:proofErr w:type="spellStart"/>
       <w:r>
         <w:t>Vegan</w:t>
       </w:r>
-      <w:proofErr w:type="spellEnd"/>
       <w:r>
         <w:rPr>
           <w:lang w:val="en-US"/>
@@ -3711,19 +3151,9 @@
           <w:numId w:val="9"/>
         </w:numPr>
       </w:pPr>
-      <w:proofErr w:type="spellStart"/>
-      <w:r>
-        <w:t>Above</w:t>
-      </w:r>
-      <w:proofErr w:type="spellEnd"/>
-      <w:r>
-        <w:t xml:space="preserve"> </w:t>
-      </w:r>
-      <w:proofErr w:type="spellStart"/>
-      <w:r>
-        <w:t>average</w:t>
-      </w:r>
-      <w:proofErr w:type="spellEnd"/>
+      <w:r>
+        <w:t>Above average</w:t>
+      </w:r>
       <w:r>
         <w:rPr>
           <w:lang w:val="en-US"/>
@@ -3739,12 +3169,10 @@
           <w:numId w:val="9"/>
         </w:numPr>
       </w:pPr>
-      <w:proofErr w:type="spellStart"/>
       <w:r>
         <w:lastRenderedPageBreak/>
         <w:t>Average</w:t>
       </w:r>
-      <w:proofErr w:type="spellEnd"/>
       <w:r>
         <w:rPr>
           <w:lang w:val="en-US"/>
@@ -3760,19 +3188,9 @@
           <w:numId w:val="9"/>
         </w:numPr>
       </w:pPr>
-      <w:proofErr w:type="spellStart"/>
-      <w:r>
-        <w:t>Below</w:t>
-      </w:r>
-      <w:proofErr w:type="spellEnd"/>
-      <w:r>
-        <w:t xml:space="preserve"> </w:t>
-      </w:r>
-      <w:proofErr w:type="spellStart"/>
-      <w:r>
-        <w:t>average</w:t>
-      </w:r>
-      <w:proofErr w:type="spellEnd"/>
+      <w:r>
+        <w:t>Below average</w:t>
+      </w:r>
       <w:r>
         <w:rPr>
           <w:lang w:val="en-US"/>
@@ -3788,19 +3206,9 @@
           <w:numId w:val="9"/>
         </w:numPr>
       </w:pPr>
-      <w:proofErr w:type="spellStart"/>
-      <w:r>
-        <w:t>Very</w:t>
-      </w:r>
-      <w:proofErr w:type="spellEnd"/>
-      <w:r>
-        <w:t xml:space="preserve"> </w:t>
-      </w:r>
-      <w:proofErr w:type="spellStart"/>
-      <w:r>
-        <w:t>little</w:t>
-      </w:r>
-      <w:proofErr w:type="spellEnd"/>
+      <w:r>
+        <w:t>Very little</w:t>
+      </w:r>
       <w:r>
         <w:rPr>
           <w:lang w:val="en-US"/>
@@ -3834,7 +3242,6 @@
           <w:szCs w:val="26"/>
         </w:rPr>
       </w:pPr>
-      <w:proofErr w:type="spellStart"/>
       <w:r>
         <w:rPr>
           <w:b/>
@@ -3844,7 +3251,6 @@
         </w:rPr>
         <w:t>Recycling</w:t>
       </w:r>
-      <w:proofErr w:type="spellEnd"/>
     </w:p>
     <w:p>
       <w:pPr>
@@ -3854,37 +3260,8 @@
           <w:numId w:val="15"/>
         </w:numPr>
       </w:pPr>
-      <w:proofErr w:type="spellStart"/>
-      <w:r>
-        <w:t>Miscellaneous</w:t>
-      </w:r>
-      <w:proofErr w:type="spellEnd"/>
-      <w:r>
-        <w:t xml:space="preserve"> </w:t>
-      </w:r>
-      <w:proofErr w:type="spellStart"/>
-      <w:r>
-        <w:t>personal</w:t>
-      </w:r>
-      <w:proofErr w:type="spellEnd"/>
-      <w:r>
-        <w:t xml:space="preserve"> </w:t>
-      </w:r>
-      <w:proofErr w:type="spellStart"/>
-      <w:r>
-        <w:t>lifestyle</w:t>
-      </w:r>
-      <w:proofErr w:type="spellEnd"/>
-      <w:r>
-        <w:t xml:space="preserve"> </w:t>
-      </w:r>
-      <w:proofErr w:type="spellStart"/>
-      <w:r>
-        <w:t>choices</w:t>
-      </w:r>
-      <w:proofErr w:type="spellEnd"/>
-      <w:r>
-        <w:t>:</w:t>
+      <w:r>
+        <w:t>Miscellaneous personal lifestyle choices:</w:t>
       </w:r>
     </w:p>
     <w:p>
@@ -3968,27 +3345,13 @@
         <w:rPr>
           <w:lang w:val="en-US"/>
         </w:rPr>
-        <w:t>Below-</w:t>
-      </w:r>
-      <w:proofErr w:type="gramStart"/>
-      <w:r>
-        <w:rPr>
-          <w:lang w:val="en-US"/>
-        </w:rPr>
-        <w:t xml:space="preserve">average  </w:t>
-      </w:r>
-      <w:r>
-        <w:rPr>
-          <w:lang w:val="en-US"/>
-        </w:rPr>
-        <w:t>(</w:t>
-      </w:r>
-      <w:proofErr w:type="gramEnd"/>
-      <w:r>
-        <w:rPr>
-          <w:lang w:val="en-US"/>
-        </w:rPr>
-        <w:t>2,4)</w:t>
+        <w:t xml:space="preserve">Below-average  </w:t>
+      </w:r>
+      <w:r>
+        <w:rPr>
+          <w:lang w:val="en-US"/>
+        </w:rPr>
+        <w:t>(2,4)</w:t>
       </w:r>
       <w:r>
         <w:rPr>
@@ -4137,41 +3500,13 @@
         <w:rPr>
           <w:lang w:val="en-US"/>
         </w:rPr>
-        <w:t xml:space="preserve"> 1,1 (health, education, </w:t>
-      </w:r>
-      <w:proofErr w:type="spellStart"/>
-      <w:r>
-        <w:rPr>
-          <w:lang w:val="en-US"/>
-        </w:rPr>
-        <w:t>etc</w:t>
-      </w:r>
-      <w:proofErr w:type="spellEnd"/>
-      <w:r>
-        <w:rPr>
-          <w:lang w:val="en-US"/>
-        </w:rPr>
-        <w:t>)</w:t>
-      </w:r>
-      <w:r>
-        <w:rPr>
-          <w:lang w:val="en-US"/>
-        </w:rPr>
-        <w:t xml:space="preserve"> + (</w:t>
-      </w:r>
-      <w:proofErr w:type="gramStart"/>
-      <w:r>
-        <w:rPr>
-          <w:lang w:val="en-US"/>
-        </w:rPr>
-        <w:t>2.electricity</w:t>
-      </w:r>
-      <w:proofErr w:type="gramEnd"/>
-      <w:r>
-        <w:rPr>
-          <w:lang w:val="en-US"/>
-        </w:rPr>
-        <w:t xml:space="preserve"> / amount of persons) + 3 question / amount of person + every answer on question.</w:t>
+        <w:t xml:space="preserve"> 1,1 (health, education, etc)</w:t>
+      </w:r>
+      <w:r>
+        <w:rPr>
+          <w:lang w:val="en-US"/>
+        </w:rPr>
+        <w:t xml:space="preserve"> + (2.electricity / amount of persons) + 3 question / amount of person + every answer on question.</w:t>
       </w:r>
     </w:p>
     <w:p>
@@ -4259,29 +3594,7 @@
           <w:szCs w:val="26"/>
           <w:lang w:val="en-US"/>
         </w:rPr>
-        <w:t xml:space="preserve"> </w:t>
-      </w:r>
-      <w:proofErr w:type="spellStart"/>
-      <w:r>
-        <w:rPr>
-          <w:b/>
-          <w:bCs/>
-          <w:sz w:val="26"/>
-          <w:szCs w:val="26"/>
-          <w:lang w:val="en-US"/>
-        </w:rPr>
-        <w:t>tonnes</w:t>
-      </w:r>
-      <w:proofErr w:type="spellEnd"/>
-      <w:r>
-        <w:rPr>
-          <w:b/>
-          <w:bCs/>
-          <w:sz w:val="26"/>
-          <w:szCs w:val="26"/>
-          <w:lang w:val="en-US"/>
-        </w:rPr>
-        <w:t xml:space="preserve"> C02</w:t>
+        <w:t xml:space="preserve"> tonnes C02</w:t>
       </w:r>
     </w:p>
     <w:p>
@@ -4355,60 +3668,120 @@
     </w:p>
     <w:p>
       <w:pPr>
-        <w:jc w:val="center"/>
-        <w:rPr>
-          <w:sz w:val="50"/>
-          <w:szCs w:val="50"/>
-          <w:lang w:val="en-US"/>
-        </w:rPr>
-      </w:pPr>
-    </w:p>
-    <w:p>
-      <w:pPr>
-        <w:rPr>
-          <w:lang w:val="en-US"/>
-        </w:rPr>
-      </w:pPr>
-    </w:p>
-    <w:p>
-      <w:pPr>
-        <w:rPr>
-          <w:lang w:val="en-US"/>
-        </w:rPr>
-      </w:pPr>
-    </w:p>
-    <w:p>
-      <w:pPr>
-        <w:rPr>
-          <w:b/>
-          <w:bCs/>
-          <w:sz w:val="26"/>
-          <w:szCs w:val="26"/>
-          <w:lang w:val="en-US"/>
-        </w:rPr>
-      </w:pPr>
-    </w:p>
-    <w:p>
-      <w:pPr>
-        <w:tabs>
-          <w:tab w:val="left" w:pos="5515"/>
-        </w:tabs>
-        <w:rPr>
-          <w:lang w:val="en-US"/>
-        </w:rPr>
-      </w:pPr>
-      <w:r>
-        <w:rPr>
-          <w:lang w:val="en-US"/>
-        </w:rPr>
-        <w:tab/>
-      </w:r>
-    </w:p>
-    <w:p>
-      <w:pPr>
-        <w:tabs>
-          <w:tab w:val="left" w:pos="5515"/>
-        </w:tabs>
+        <w:rPr>
+          <w:lang w:val="en-US"/>
+        </w:rPr>
+      </w:pPr>
+      <w:r>
+        <w:rPr>
+          <w:lang w:val="en-US"/>
+        </w:rPr>
+        <w:t>17.6 = 100</w:t>
+      </w:r>
+      <w:r>
+        <w:rPr>
+          <w:lang w:val="en-US"/>
+        </w:rPr>
+        <w:t xml:space="preserve"> %</w:t>
+      </w:r>
+    </w:p>
+    <w:p>
+      <w:pPr>
+        <w:rPr>
+          <w:lang w:val="en-US"/>
+        </w:rPr>
+      </w:pPr>
+      <w:r>
+        <w:rPr>
+          <w:lang w:val="en-US"/>
+        </w:rPr>
+        <w:t>14.1 = 80</w:t>
+      </w:r>
+      <w:r>
+        <w:rPr>
+          <w:lang w:val="en-US"/>
+        </w:rPr>
+        <w:t xml:space="preserve"> %</w:t>
+      </w:r>
+    </w:p>
+    <w:p>
+      <w:pPr>
+        <w:rPr>
+          <w:lang w:val="en-US"/>
+        </w:rPr>
+      </w:pPr>
+      <w:r>
+        <w:rPr>
+          <w:lang w:val="en-US"/>
+        </w:rPr>
+        <w:t>6.2 = 35</w:t>
+      </w:r>
+      <w:r>
+        <w:rPr>
+          <w:lang w:val="en-US"/>
+        </w:rPr>
+        <w:t xml:space="preserve"> %</w:t>
+      </w:r>
+    </w:p>
+    <w:p>
+      <w:pPr>
+        <w:rPr>
+          <w:lang w:val="en-US"/>
+        </w:rPr>
+      </w:pPr>
+      <w:r>
+        <w:rPr>
+          <w:lang w:val="en-US"/>
+        </w:rPr>
+        <w:t>4.4 = 25</w:t>
+      </w:r>
+      <w:r>
+        <w:rPr>
+          <w:lang w:val="en-US"/>
+        </w:rPr>
+        <w:t xml:space="preserve"> %</w:t>
+      </w:r>
+    </w:p>
+    <w:p>
+      <w:pPr>
+        <w:rPr>
+          <w:lang w:val="en-US"/>
+        </w:rPr>
+      </w:pPr>
+      <w:r>
+        <w:rPr>
+          <w:lang w:val="en-US"/>
+        </w:rPr>
+        <w:t>1.8  = 10</w:t>
+      </w:r>
+      <w:r>
+        <w:rPr>
+          <w:lang w:val="en-US"/>
+        </w:rPr>
+        <w:t xml:space="preserve"> %</w:t>
+      </w:r>
+    </w:p>
+    <w:p>
+      <w:pPr>
+        <w:rPr>
+          <w:lang w:val="en-US"/>
+        </w:rPr>
+      </w:pPr>
+      <w:r>
+        <w:rPr>
+          <w:lang w:val="en-US"/>
+        </w:rPr>
+        <w:t>0.3 = 2</w:t>
+      </w:r>
+      <w:r>
+        <w:rPr>
+          <w:lang w:val="en-US"/>
+        </w:rPr>
+        <w:t xml:space="preserve"> %</w:t>
+      </w:r>
+    </w:p>
+    <w:p>
+      <w:pPr>
         <w:rPr>
           <w:lang w:val="en-US"/>
         </w:rPr>
@@ -4523,25 +3896,7 @@
           <w:szCs w:val="26"/>
           <w:lang w:val="en-US"/>
         </w:rPr>
-        <w:t xml:space="preserve">We are using for icons in footer – </w:t>
-      </w:r>
-      <w:proofErr w:type="spellStart"/>
-      <w:r>
-        <w:rPr>
-          <w:sz w:val="26"/>
-          <w:szCs w:val="26"/>
-          <w:lang w:val="en-US"/>
-        </w:rPr>
-        <w:t>fontsAwesome</w:t>
-      </w:r>
-      <w:proofErr w:type="spellEnd"/>
-      <w:r>
-        <w:rPr>
-          <w:sz w:val="26"/>
-          <w:szCs w:val="26"/>
-          <w:lang w:val="en-US"/>
-        </w:rPr>
-        <w:t>.</w:t>
+        <w:t>We are using for icons in footer – fontsAwesome.</w:t>
       </w:r>
     </w:p>
     <w:p>
@@ -4567,104 +3922,20 @@
         <w:rPr>
           <w:lang w:val="en-US"/>
         </w:rPr>
-        <w:t>&lt;</w:t>
-      </w:r>
-      <w:proofErr w:type="spellStart"/>
-      <w:r>
-        <w:rPr>
-          <w:lang w:val="en-US"/>
-        </w:rPr>
-        <w:t>i</w:t>
-      </w:r>
-      <w:proofErr w:type="spellEnd"/>
-      <w:r>
-        <w:rPr>
-          <w:lang w:val="en-US"/>
-        </w:rPr>
-        <w:t xml:space="preserve"> class="fa-brands fa-</w:t>
-      </w:r>
-      <w:proofErr w:type="spellStart"/>
-      <w:r>
-        <w:rPr>
-          <w:lang w:val="en-US"/>
-        </w:rPr>
-        <w:t>instagram</w:t>
-      </w:r>
-      <w:proofErr w:type="spellEnd"/>
-      <w:r>
-        <w:rPr>
-          <w:lang w:val="en-US"/>
-        </w:rPr>
-        <w:t>"&gt;&lt;/</w:t>
-      </w:r>
-      <w:proofErr w:type="spellStart"/>
-      <w:r>
-        <w:rPr>
-          <w:lang w:val="en-US"/>
-        </w:rPr>
-        <w:t>i</w:t>
-      </w:r>
-      <w:proofErr w:type="spellEnd"/>
-      <w:r>
-        <w:rPr>
-          <w:lang w:val="en-US"/>
-        </w:rPr>
-        <w:t>&gt;</w:t>
-      </w:r>
-    </w:p>
-    <w:p>
-      <w:pPr>
-        <w:rPr>
-          <w:lang w:val="en-US"/>
-        </w:rPr>
-      </w:pPr>
-      <w:r>
-        <w:rPr>
-          <w:lang w:val="en-US"/>
-        </w:rPr>
-        <w:t>&lt;</w:t>
-      </w:r>
-      <w:proofErr w:type="spellStart"/>
-      <w:r>
-        <w:rPr>
-          <w:lang w:val="en-US"/>
-        </w:rPr>
-        <w:t>i</w:t>
-      </w:r>
-      <w:proofErr w:type="spellEnd"/>
-      <w:r>
-        <w:rPr>
-          <w:lang w:val="en-US"/>
-        </w:rPr>
-        <w:t xml:space="preserve"> class="fa-brands fa-square-</w:t>
-      </w:r>
-      <w:proofErr w:type="spellStart"/>
-      <w:r>
-        <w:rPr>
-          <w:lang w:val="en-US"/>
-        </w:rPr>
-        <w:t>instagram</w:t>
-      </w:r>
-      <w:proofErr w:type="spellEnd"/>
-      <w:r>
-        <w:rPr>
-          <w:lang w:val="en-US"/>
-        </w:rPr>
-        <w:t>"&gt;&lt;/</w:t>
-      </w:r>
-      <w:proofErr w:type="spellStart"/>
-      <w:r>
-        <w:rPr>
-          <w:lang w:val="en-US"/>
-        </w:rPr>
-        <w:t>i</w:t>
-      </w:r>
-      <w:proofErr w:type="spellEnd"/>
-      <w:r>
-        <w:rPr>
-          <w:lang w:val="en-US"/>
-        </w:rPr>
-        <w:t>&gt;</w:t>
+        <w:t>&lt;i class="fa-brands fa-instagram"&gt;&lt;/i&gt;</w:t>
+      </w:r>
+    </w:p>
+    <w:p>
+      <w:pPr>
+        <w:rPr>
+          <w:lang w:val="en-US"/>
+        </w:rPr>
+      </w:pPr>
+      <w:r>
+        <w:rPr>
+          <w:lang w:val="en-US"/>
+        </w:rPr>
+        <w:t>&lt;i class="fa-brands fa-square-instagram"&gt;&lt;/i&gt;</w:t>
       </w:r>
     </w:p>
     <w:p>
@@ -4690,49 +3961,7 @@
         <w:rPr>
           <w:lang w:val="en-US"/>
         </w:rPr>
-        <w:t>&lt;</w:t>
-      </w:r>
-      <w:proofErr w:type="spellStart"/>
-      <w:r>
-        <w:rPr>
-          <w:lang w:val="en-US"/>
-        </w:rPr>
-        <w:t>i</w:t>
-      </w:r>
-      <w:proofErr w:type="spellEnd"/>
-      <w:r>
-        <w:rPr>
-          <w:lang w:val="en-US"/>
-        </w:rPr>
-        <w:t xml:space="preserve"> class="fa-brands fa-</w:t>
-      </w:r>
-      <w:proofErr w:type="spellStart"/>
-      <w:r>
-        <w:rPr>
-          <w:lang w:val="en-US"/>
-        </w:rPr>
-        <w:t>facebook</w:t>
-      </w:r>
-      <w:proofErr w:type="spellEnd"/>
-      <w:r>
-        <w:rPr>
-          <w:lang w:val="en-US"/>
-        </w:rPr>
-        <w:t>"&gt;&lt;/</w:t>
-      </w:r>
-      <w:proofErr w:type="spellStart"/>
-      <w:r>
-        <w:rPr>
-          <w:lang w:val="en-US"/>
-        </w:rPr>
-        <w:t>i</w:t>
-      </w:r>
-      <w:proofErr w:type="spellEnd"/>
-      <w:r>
-        <w:rPr>
-          <w:lang w:val="en-US"/>
-        </w:rPr>
-        <w:t>&gt;</w:t>
+        <w:t>&lt;i class="fa-brands fa-facebook"&gt;&lt;/i&gt;</w:t>
       </w:r>
     </w:p>
     <w:p>
@@ -4758,35 +3987,7 @@
         <w:rPr>
           <w:lang w:val="en-US"/>
         </w:rPr>
-        <w:t>&lt;</w:t>
-      </w:r>
-      <w:proofErr w:type="spellStart"/>
-      <w:r>
-        <w:rPr>
-          <w:lang w:val="en-US"/>
-        </w:rPr>
-        <w:t>i</w:t>
-      </w:r>
-      <w:proofErr w:type="spellEnd"/>
-      <w:r>
-        <w:rPr>
-          <w:lang w:val="en-US"/>
-        </w:rPr>
-        <w:t xml:space="preserve"> class="fa-brands fa-twitter"&gt;&lt;/</w:t>
-      </w:r>
-      <w:proofErr w:type="spellStart"/>
-      <w:r>
-        <w:rPr>
-          <w:lang w:val="en-US"/>
-        </w:rPr>
-        <w:t>i</w:t>
-      </w:r>
-      <w:proofErr w:type="spellEnd"/>
-      <w:r>
-        <w:rPr>
-          <w:lang w:val="en-US"/>
-        </w:rPr>
-        <w:t>&gt;</w:t>
+        <w:t>&lt;i class="fa-brands fa-twitter"&gt;&lt;/i&gt;</w:t>
       </w:r>
     </w:p>
     <w:p>
@@ -4812,35 +4013,7 @@
         <w:rPr>
           <w:lang w:val="en-US"/>
         </w:rPr>
-        <w:t>&lt;</w:t>
-      </w:r>
-      <w:proofErr w:type="spellStart"/>
-      <w:r>
-        <w:rPr>
-          <w:lang w:val="en-US"/>
-        </w:rPr>
-        <w:t>i</w:t>
-      </w:r>
-      <w:proofErr w:type="spellEnd"/>
-      <w:r>
-        <w:rPr>
-          <w:lang w:val="en-US"/>
-        </w:rPr>
-        <w:t xml:space="preserve"> class="fa-solid fa-arrow-right"&gt;&lt;/</w:t>
-      </w:r>
-      <w:proofErr w:type="spellStart"/>
-      <w:r>
-        <w:rPr>
-          <w:lang w:val="en-US"/>
-        </w:rPr>
-        <w:t>i</w:t>
-      </w:r>
-      <w:proofErr w:type="spellEnd"/>
-      <w:r>
-        <w:rPr>
-          <w:lang w:val="en-US"/>
-        </w:rPr>
-        <w:t>&gt;</w:t>
+        <w:t>&lt;i class="fa-solid fa-arrow-right"&gt;&lt;/i&gt;</w:t>
       </w:r>
     </w:p>
     <w:p>
@@ -4913,9 +4086,18 @@
           <w:shd w:val="clear" w:color="auto" w:fill="F1F3F4"/>
           <w:lang w:val="en-US"/>
         </w:rPr>
-        <w:t xml:space="preserve">&lt;link </w:t>
-      </w:r>
-      <w:proofErr w:type="spellStart"/>
+        <w:t>&lt;link rel="preconnect" href="https://fonts.googleapis.com"&gt;</w:t>
+      </w:r>
+      <w:r>
+        <w:rPr>
+          <w:rFonts w:ascii="Courier New" w:hAnsi="Courier New" w:cs="Courier New"/>
+          <w:spacing w:val="2"/>
+          <w:sz w:val="18"/>
+          <w:szCs w:val="18"/>
+          <w:lang w:val="en-US"/>
+        </w:rPr>
+        <w:br/>
+      </w:r>
       <w:r>
         <w:rPr>
           <w:rFonts w:ascii="Courier New" w:hAnsi="Courier New" w:cs="Courier New"/>
@@ -4925,184 +4107,7 @@
           <w:shd w:val="clear" w:color="auto" w:fill="F1F3F4"/>
           <w:lang w:val="en-US"/>
         </w:rPr>
-        <w:t>rel</w:t>
-      </w:r>
-      <w:proofErr w:type="spellEnd"/>
-      <w:r>
-        <w:rPr>
-          <w:rFonts w:ascii="Courier New" w:hAnsi="Courier New" w:cs="Courier New"/>
-          <w:spacing w:val="2"/>
-          <w:sz w:val="18"/>
-          <w:szCs w:val="18"/>
-          <w:shd w:val="clear" w:color="auto" w:fill="F1F3F4"/>
-          <w:lang w:val="en-US"/>
-        </w:rPr>
-        <w:t>="</w:t>
-      </w:r>
-      <w:proofErr w:type="spellStart"/>
-      <w:r>
-        <w:rPr>
-          <w:rFonts w:ascii="Courier New" w:hAnsi="Courier New" w:cs="Courier New"/>
-          <w:spacing w:val="2"/>
-          <w:sz w:val="18"/>
-          <w:szCs w:val="18"/>
-          <w:shd w:val="clear" w:color="auto" w:fill="F1F3F4"/>
-          <w:lang w:val="en-US"/>
-        </w:rPr>
-        <w:t>preconnect</w:t>
-      </w:r>
-      <w:proofErr w:type="spellEnd"/>
-      <w:r>
-        <w:rPr>
-          <w:rFonts w:ascii="Courier New" w:hAnsi="Courier New" w:cs="Courier New"/>
-          <w:spacing w:val="2"/>
-          <w:sz w:val="18"/>
-          <w:szCs w:val="18"/>
-          <w:shd w:val="clear" w:color="auto" w:fill="F1F3F4"/>
-          <w:lang w:val="en-US"/>
-        </w:rPr>
-        <w:t xml:space="preserve">" </w:t>
-      </w:r>
-      <w:proofErr w:type="spellStart"/>
-      <w:r>
-        <w:rPr>
-          <w:rFonts w:ascii="Courier New" w:hAnsi="Courier New" w:cs="Courier New"/>
-          <w:spacing w:val="2"/>
-          <w:sz w:val="18"/>
-          <w:szCs w:val="18"/>
-          <w:shd w:val="clear" w:color="auto" w:fill="F1F3F4"/>
-          <w:lang w:val="en-US"/>
-        </w:rPr>
-        <w:t>href</w:t>
-      </w:r>
-      <w:proofErr w:type="spellEnd"/>
-      <w:r>
-        <w:rPr>
-          <w:rFonts w:ascii="Courier New" w:hAnsi="Courier New" w:cs="Courier New"/>
-          <w:spacing w:val="2"/>
-          <w:sz w:val="18"/>
-          <w:szCs w:val="18"/>
-          <w:shd w:val="clear" w:color="auto" w:fill="F1F3F4"/>
-          <w:lang w:val="en-US"/>
-        </w:rPr>
-        <w:t>="https://fonts.googleapis.com"&gt;</w:t>
-      </w:r>
-      <w:r>
-        <w:rPr>
-          <w:rFonts w:ascii="Courier New" w:hAnsi="Courier New" w:cs="Courier New"/>
-          <w:spacing w:val="2"/>
-          <w:sz w:val="18"/>
-          <w:szCs w:val="18"/>
-          <w:lang w:val="en-US"/>
-        </w:rPr>
-        <w:br/>
-      </w:r>
-      <w:r>
-        <w:rPr>
-          <w:rFonts w:ascii="Courier New" w:hAnsi="Courier New" w:cs="Courier New"/>
-          <w:spacing w:val="2"/>
-          <w:sz w:val="18"/>
-          <w:szCs w:val="18"/>
-          <w:shd w:val="clear" w:color="auto" w:fill="F1F3F4"/>
-          <w:lang w:val="en-US"/>
-        </w:rPr>
-        <w:t xml:space="preserve">&lt;link </w:t>
-      </w:r>
-      <w:proofErr w:type="spellStart"/>
-      <w:r>
-        <w:rPr>
-          <w:rFonts w:ascii="Courier New" w:hAnsi="Courier New" w:cs="Courier New"/>
-          <w:spacing w:val="2"/>
-          <w:sz w:val="18"/>
-          <w:szCs w:val="18"/>
-          <w:shd w:val="clear" w:color="auto" w:fill="F1F3F4"/>
-          <w:lang w:val="en-US"/>
-        </w:rPr>
-        <w:t>rel</w:t>
-      </w:r>
-      <w:proofErr w:type="spellEnd"/>
-      <w:r>
-        <w:rPr>
-          <w:rFonts w:ascii="Courier New" w:hAnsi="Courier New" w:cs="Courier New"/>
-          <w:spacing w:val="2"/>
-          <w:sz w:val="18"/>
-          <w:szCs w:val="18"/>
-          <w:shd w:val="clear" w:color="auto" w:fill="F1F3F4"/>
-          <w:lang w:val="en-US"/>
-        </w:rPr>
-        <w:t>="</w:t>
-      </w:r>
-      <w:proofErr w:type="spellStart"/>
-      <w:r>
-        <w:rPr>
-          <w:rFonts w:ascii="Courier New" w:hAnsi="Courier New" w:cs="Courier New"/>
-          <w:spacing w:val="2"/>
-          <w:sz w:val="18"/>
-          <w:szCs w:val="18"/>
-          <w:shd w:val="clear" w:color="auto" w:fill="F1F3F4"/>
-          <w:lang w:val="en-US"/>
-        </w:rPr>
-        <w:t>preconnect</w:t>
-      </w:r>
-      <w:proofErr w:type="spellEnd"/>
-      <w:r>
-        <w:rPr>
-          <w:rFonts w:ascii="Courier New" w:hAnsi="Courier New" w:cs="Courier New"/>
-          <w:spacing w:val="2"/>
-          <w:sz w:val="18"/>
-          <w:szCs w:val="18"/>
-          <w:shd w:val="clear" w:color="auto" w:fill="F1F3F4"/>
-          <w:lang w:val="en-US"/>
-        </w:rPr>
-        <w:t xml:space="preserve">" </w:t>
-      </w:r>
-      <w:proofErr w:type="spellStart"/>
-      <w:r>
-        <w:rPr>
-          <w:rFonts w:ascii="Courier New" w:hAnsi="Courier New" w:cs="Courier New"/>
-          <w:spacing w:val="2"/>
-          <w:sz w:val="18"/>
-          <w:szCs w:val="18"/>
-          <w:shd w:val="clear" w:color="auto" w:fill="F1F3F4"/>
-          <w:lang w:val="en-US"/>
-        </w:rPr>
-        <w:t>href</w:t>
-      </w:r>
-      <w:proofErr w:type="spellEnd"/>
-      <w:r>
-        <w:rPr>
-          <w:rFonts w:ascii="Courier New" w:hAnsi="Courier New" w:cs="Courier New"/>
-          <w:spacing w:val="2"/>
-          <w:sz w:val="18"/>
-          <w:szCs w:val="18"/>
-          <w:shd w:val="clear" w:color="auto" w:fill="F1F3F4"/>
-          <w:lang w:val="en-US"/>
-        </w:rPr>
-        <w:t xml:space="preserve">="https://fonts.gstatic.com" </w:t>
-      </w:r>
-      <w:proofErr w:type="spellStart"/>
-      <w:r>
-        <w:rPr>
-          <w:rFonts w:ascii="Courier New" w:hAnsi="Courier New" w:cs="Courier New"/>
-          <w:spacing w:val="2"/>
-          <w:sz w:val="18"/>
-          <w:szCs w:val="18"/>
-          <w:shd w:val="clear" w:color="auto" w:fill="F1F3F4"/>
-          <w:lang w:val="en-US"/>
-        </w:rPr>
-        <w:t>crossorigin</w:t>
-      </w:r>
-      <w:proofErr w:type="spellEnd"/>
-      <w:r>
-        <w:rPr>
-          <w:rFonts w:ascii="Courier New" w:hAnsi="Courier New" w:cs="Courier New"/>
-          <w:spacing w:val="2"/>
-          <w:sz w:val="18"/>
-          <w:szCs w:val="18"/>
-          <w:shd w:val="clear" w:color="auto" w:fill="F1F3F4"/>
-          <w:lang w:val="en-US"/>
-        </w:rPr>
-        <w:t>&gt;</w:t>
+        <w:t>&lt;link rel="preconnect" href="https://fonts.gstatic.com" crossorigin&gt;</w:t>
       </w:r>
       <w:r>
         <w:rPr>
@@ -5172,31 +4177,7 @@
           <w:shd w:val="clear" w:color="auto" w:fill="F1F3F4"/>
           <w:lang w:val="en-US"/>
         </w:rPr>
-        <w:t xml:space="preserve">display=swap" </w:t>
-      </w:r>
-      <w:proofErr w:type="spellStart"/>
-      <w:r>
-        <w:rPr>
-          <w:rFonts w:ascii="Courier New" w:hAnsi="Courier New" w:cs="Courier New"/>
-          <w:spacing w:val="2"/>
-          <w:sz w:val="18"/>
-          <w:szCs w:val="18"/>
-          <w:shd w:val="clear" w:color="auto" w:fill="F1F3F4"/>
-          <w:lang w:val="en-US"/>
-        </w:rPr>
-        <w:t>rel</w:t>
-      </w:r>
-      <w:proofErr w:type="spellEnd"/>
-      <w:r>
-        <w:rPr>
-          <w:rFonts w:ascii="Courier New" w:hAnsi="Courier New" w:cs="Courier New"/>
-          <w:spacing w:val="2"/>
-          <w:sz w:val="18"/>
-          <w:szCs w:val="18"/>
-          <w:shd w:val="clear" w:color="auto" w:fill="F1F3F4"/>
-          <w:lang w:val="en-US"/>
-        </w:rPr>
-        <w:t>="stylesheet"&gt;</w:t>
+        <w:t>display=swap" rel="stylesheet"&gt;</w:t>
       </w:r>
     </w:p>
     <w:p>
@@ -5494,27 +4475,13 @@
         <w:rPr>
           <w:lang w:val="en-US"/>
         </w:rPr>
-        <w:t>(8 + 8 + 9</w:t>
-      </w:r>
-      <w:proofErr w:type="gramStart"/>
-      <w:r>
-        <w:rPr>
-          <w:lang w:val="en-US"/>
-        </w:rPr>
-        <w:t xml:space="preserve">) </w:t>
-      </w:r>
-      <w:r>
-        <w:rPr>
-          <w:lang w:val="en-US"/>
-        </w:rPr>
-        <w:t xml:space="preserve"> =</w:t>
-      </w:r>
-      <w:proofErr w:type="gramEnd"/>
-      <w:r>
-        <w:rPr>
-          <w:lang w:val="en-US"/>
-        </w:rPr>
-        <w:t xml:space="preserve">&gt; </w:t>
+        <w:t xml:space="preserve">(8 + 8 + 9) </w:t>
+      </w:r>
+      <w:r>
+        <w:rPr>
+          <w:lang w:val="en-US"/>
+        </w:rPr>
+        <w:t xml:space="preserve"> =&gt; </w:t>
       </w:r>
       <w:r>
         <w:rPr>
@@ -5678,21 +4645,7 @@
         <w:rPr>
           <w:lang w:val="en-US"/>
         </w:rPr>
-        <w:t>Food – 3 =&gt; (8 + 8 + 9</w:t>
-      </w:r>
-      <w:proofErr w:type="gramStart"/>
-      <w:r>
-        <w:rPr>
-          <w:lang w:val="en-US"/>
-        </w:rPr>
-        <w:t>)  =</w:t>
-      </w:r>
-      <w:proofErr w:type="gramEnd"/>
-      <w:r>
-        <w:rPr>
-          <w:lang w:val="en-US"/>
-        </w:rPr>
-        <w:t>&gt; 58 = 66</w:t>
+        <w:t>Food – 3 =&gt; (8 + 8 + 9)  =&gt; 58 = 66</w:t>
       </w:r>
       <w:r>
         <w:rPr>

</xml_diff>

<commit_message>
Finished html, css and js of final page. Calculator is finished
</commit_message>
<xml_diff>
--- a/instructions/CarbonCheck_v2.docx
+++ b/instructions/CarbonCheck_v2.docx
@@ -14,15 +14,32 @@
         </w:rPr>
         <w:t xml:space="preserve">Figma - </w:t>
       </w:r>
-      <w:hyperlink r:id="rId5" w:history="1">
-        <w:r>
-          <w:rPr>
-            <w:rStyle w:val="a5"/>
-            <w:lang w:val="pl-PL"/>
-          </w:rPr>
-          <w:t>https://www.figma.com/file/Of7NLRkOHhUEwTkKHWnRV3/Vitalina-Kuzmenko's-team-library?node-id=426%3A60&amp;t=tNHnTtQFhLHrxnIy-1</w:t>
-        </w:r>
-      </w:hyperlink>
+      <w:r>
+        <w:fldChar w:fldCharType="begin"/>
+      </w:r>
+      <w:r>
+        <w:rPr>
+          <w:lang w:val="pl-PL"/>
+        </w:rPr>
+        <w:instrText xml:space="preserve"> HYPERLINK "https://www.figma.com/file/Of7NLRkOHhUEwTkKHWnRV3/Vitalina-Kuzmenko's-team-library?node-id=426%3A60&amp;t=tNHnTtQFhLHrxnIy-1" </w:instrText>
+      </w:r>
+      <w:r>
+        <w:fldChar w:fldCharType="separate"/>
+      </w:r>
+      <w:r>
+        <w:rPr>
+          <w:rStyle w:val="a5"/>
+          <w:lang w:val="pl-PL"/>
+        </w:rPr>
+        <w:t>https://www.figma.com/file/Of7NLRkOHhUEwTkKHWnRV3/Vitalina-Kuzmenko's-team-library?node-id=426%3A60&amp;t=tNHnTtQFhLHrxnIy-1</w:t>
+      </w:r>
+      <w:r>
+        <w:rPr>
+          <w:rStyle w:val="a5"/>
+          <w:lang w:val="pl-PL"/>
+        </w:rPr>
+        <w:fldChar w:fldCharType="end"/>
+      </w:r>
     </w:p>
     <w:p>
       <w:pPr>
@@ -237,6 +254,106 @@
             <wp:extent cx="5940425" cy="2987040"/>
             <wp:effectExtent l="0" t="0" r="3175" b="3810"/>
             <wp:docPr id="6" name="Рисунок 6"/>
+            <wp:cNvGraphicFramePr>
+              <a:graphicFrameLocks xmlns:a="http://schemas.openxmlformats.org/drawingml/2006/main" noChangeAspect="1"/>
+            </wp:cNvGraphicFramePr>
+            <a:graphic xmlns:a="http://schemas.openxmlformats.org/drawingml/2006/main">
+              <a:graphicData uri="http://schemas.openxmlformats.org/drawingml/2006/picture">
+                <pic:pic xmlns:pic="http://schemas.openxmlformats.org/drawingml/2006/picture">
+                  <pic:nvPicPr>
+                    <pic:cNvPr id="1" name=""/>
+                    <pic:cNvPicPr/>
+                  </pic:nvPicPr>
+                  <pic:blipFill>
+                    <a:blip r:embed="rId5"/>
+                    <a:stretch>
+                      <a:fillRect/>
+                    </a:stretch>
+                  </pic:blipFill>
+                  <pic:spPr>
+                    <a:xfrm>
+                      <a:off x="0" y="0"/>
+                      <a:ext cx="5940425" cy="2987040"/>
+                    </a:xfrm>
+                    <a:prstGeom prst="rect">
+                      <a:avLst/>
+                    </a:prstGeom>
+                  </pic:spPr>
+                </pic:pic>
+              </a:graphicData>
+            </a:graphic>
+          </wp:inline>
+        </w:drawing>
+      </w:r>
+    </w:p>
+    <w:p>
+      <w:pPr>
+        <w:tabs>
+          <w:tab w:val="left" w:pos="2241"/>
+        </w:tabs>
+        <w:rPr>
+          <w:b/>
+          <w:bCs/>
+          <w:lang w:val="en-US"/>
+        </w:rPr>
+      </w:pPr>
+      <w:r>
+        <w:rPr>
+          <w:b/>
+          <w:bCs/>
+          <w:lang w:val="en-US"/>
+        </w:rPr>
+        <w:t>Result – the same page</w:t>
+      </w:r>
+      <w:r>
+        <w:rPr>
+          <w:b/>
+          <w:bCs/>
+          <w:lang w:val="en-US"/>
+        </w:rPr>
+        <w:t xml:space="preserve"> (ideas below)</w:t>
+      </w:r>
+    </w:p>
+    <w:p>
+      <w:pPr>
+        <w:tabs>
+          <w:tab w:val="left" w:pos="2241"/>
+        </w:tabs>
+        <w:rPr>
+          <w:lang w:val="en-US"/>
+        </w:rPr>
+      </w:pPr>
+    </w:p>
+    <w:p>
+      <w:pPr>
+        <w:tabs>
+          <w:tab w:val="left" w:pos="2241"/>
+        </w:tabs>
+        <w:rPr>
+          <w:lang w:val="en-US"/>
+        </w:rPr>
+      </w:pPr>
+    </w:p>
+    <w:p>
+      <w:pPr>
+        <w:tabs>
+          <w:tab w:val="left" w:pos="2241"/>
+        </w:tabs>
+        <w:rPr>
+          <w:lang w:val="en-US"/>
+        </w:rPr>
+      </w:pPr>
+      <w:r>
+        <w:rPr>
+          <w:noProof/>
+          <w:lang w:val="en-US"/>
+        </w:rPr>
+        <w:lastRenderedPageBreak/>
+        <w:drawing>
+          <wp:inline distT="0" distB="0" distL="0" distR="0" wp14:anchorId="10CE14C8" wp14:editId="73E05F10">
+            <wp:extent cx="5940425" cy="3943985"/>
+            <wp:effectExtent l="0" t="0" r="3175" b="0"/>
+            <wp:docPr id="3" name="Рисунок 3"/>
             <wp:cNvGraphicFramePr>
               <a:graphicFrameLocks xmlns:a="http://schemas.openxmlformats.org/drawingml/2006/main" noChangeAspect="1"/>
             </wp:cNvGraphicFramePr>
@@ -256,106 +373,6 @@
                   <pic:spPr>
                     <a:xfrm>
                       <a:off x="0" y="0"/>
-                      <a:ext cx="5940425" cy="2987040"/>
-                    </a:xfrm>
-                    <a:prstGeom prst="rect">
-                      <a:avLst/>
-                    </a:prstGeom>
-                  </pic:spPr>
-                </pic:pic>
-              </a:graphicData>
-            </a:graphic>
-          </wp:inline>
-        </w:drawing>
-      </w:r>
-    </w:p>
-    <w:p>
-      <w:pPr>
-        <w:tabs>
-          <w:tab w:val="left" w:pos="2241"/>
-        </w:tabs>
-        <w:rPr>
-          <w:b/>
-          <w:bCs/>
-          <w:lang w:val="en-US"/>
-        </w:rPr>
-      </w:pPr>
-      <w:r>
-        <w:rPr>
-          <w:b/>
-          <w:bCs/>
-          <w:lang w:val="en-US"/>
-        </w:rPr>
-        <w:t>Result – the same page</w:t>
-      </w:r>
-      <w:r>
-        <w:rPr>
-          <w:b/>
-          <w:bCs/>
-          <w:lang w:val="en-US"/>
-        </w:rPr>
-        <w:t xml:space="preserve"> (ideas below)</w:t>
-      </w:r>
-    </w:p>
-    <w:p>
-      <w:pPr>
-        <w:tabs>
-          <w:tab w:val="left" w:pos="2241"/>
-        </w:tabs>
-        <w:rPr>
-          <w:lang w:val="en-US"/>
-        </w:rPr>
-      </w:pPr>
-    </w:p>
-    <w:p>
-      <w:pPr>
-        <w:tabs>
-          <w:tab w:val="left" w:pos="2241"/>
-        </w:tabs>
-        <w:rPr>
-          <w:lang w:val="en-US"/>
-        </w:rPr>
-      </w:pPr>
-    </w:p>
-    <w:p>
-      <w:pPr>
-        <w:tabs>
-          <w:tab w:val="left" w:pos="2241"/>
-        </w:tabs>
-        <w:rPr>
-          <w:lang w:val="en-US"/>
-        </w:rPr>
-      </w:pPr>
-      <w:r>
-        <w:rPr>
-          <w:noProof/>
-          <w:lang w:val="en-US"/>
-        </w:rPr>
-        <w:lastRenderedPageBreak/>
-        <w:drawing>
-          <wp:inline distT="0" distB="0" distL="0" distR="0" wp14:anchorId="10CE14C8" wp14:editId="73E05F10">
-            <wp:extent cx="5940425" cy="3943985"/>
-            <wp:effectExtent l="0" t="0" r="3175" b="0"/>
-            <wp:docPr id="3" name="Рисунок 3"/>
-            <wp:cNvGraphicFramePr>
-              <a:graphicFrameLocks xmlns:a="http://schemas.openxmlformats.org/drawingml/2006/main" noChangeAspect="1"/>
-            </wp:cNvGraphicFramePr>
-            <a:graphic xmlns:a="http://schemas.openxmlformats.org/drawingml/2006/main">
-              <a:graphicData uri="http://schemas.openxmlformats.org/drawingml/2006/picture">
-                <pic:pic xmlns:pic="http://schemas.openxmlformats.org/drawingml/2006/picture">
-                  <pic:nvPicPr>
-                    <pic:cNvPr id="1" name=""/>
-                    <pic:cNvPicPr/>
-                  </pic:nvPicPr>
-                  <pic:blipFill>
-                    <a:blip r:embed="rId7"/>
-                    <a:stretch>
-                      <a:fillRect/>
-                    </a:stretch>
-                  </pic:blipFill>
-                  <pic:spPr>
-                    <a:xfrm>
-                      <a:off x="0" y="0"/>
                       <a:ext cx="5940425" cy="3943985"/>
                     </a:xfrm>
                     <a:prstGeom prst="rect">
@@ -719,9 +736,43 @@
           <w:numId w:val="5"/>
         </w:numPr>
       </w:pPr>
-      <w:r>
-        <w:t>Input – to write the number</w:t>
-      </w:r>
+      <w:proofErr w:type="spellStart"/>
+      <w:r>
+        <w:t>Input</w:t>
+      </w:r>
+      <w:proofErr w:type="spellEnd"/>
+      <w:r>
+        <w:t xml:space="preserve"> – </w:t>
+      </w:r>
+      <w:proofErr w:type="spellStart"/>
+      <w:r>
+        <w:t>to</w:t>
+      </w:r>
+      <w:proofErr w:type="spellEnd"/>
+      <w:r>
+        <w:t xml:space="preserve"> </w:t>
+      </w:r>
+      <w:proofErr w:type="spellStart"/>
+      <w:r>
+        <w:t>write</w:t>
+      </w:r>
+      <w:proofErr w:type="spellEnd"/>
+      <w:r>
+        <w:t xml:space="preserve"> </w:t>
+      </w:r>
+      <w:proofErr w:type="spellStart"/>
+      <w:r>
+        <w:t>the</w:t>
+      </w:r>
+      <w:proofErr w:type="spellEnd"/>
+      <w:r>
+        <w:t xml:space="preserve"> </w:t>
+      </w:r>
+      <w:proofErr w:type="spellStart"/>
+      <w:r>
+        <w:t>number</w:t>
+      </w:r>
+      <w:proofErr w:type="spellEnd"/>
     </w:p>
     <w:p>
       <w:pPr>
@@ -843,8 +894,13 @@
           <w:numId w:val="5"/>
         </w:numPr>
       </w:pPr>
-      <w:r>
-        <w:t xml:space="preserve">No  </w:t>
+      <w:proofErr w:type="spellStart"/>
+      <w:r>
+        <w:t>No</w:t>
+      </w:r>
+      <w:proofErr w:type="spellEnd"/>
+      <w:r>
+        <w:t xml:space="preserve">  </w:t>
       </w:r>
     </w:p>
     <w:p>
@@ -861,9 +917,11 @@
         </w:rPr>
         <w:t>Y</w:t>
       </w:r>
+      <w:proofErr w:type="spellStart"/>
       <w:r>
         <w:t>es</w:t>
       </w:r>
+      <w:proofErr w:type="spellEnd"/>
       <w:r>
         <w:tab/>
       </w:r>
@@ -872,8 +930,21 @@
       <w:pPr>
         <w:pStyle w:val="a4"/>
       </w:pPr>
-      <w:r>
-        <w:t>If yes:</w:t>
+      <w:proofErr w:type="spellStart"/>
+      <w:r>
+        <w:t>If</w:t>
+      </w:r>
+      <w:proofErr w:type="spellEnd"/>
+      <w:r>
+        <w:t xml:space="preserve"> </w:t>
+      </w:r>
+      <w:proofErr w:type="spellStart"/>
+      <w:r>
+        <w:t>yes</w:t>
+      </w:r>
+      <w:proofErr w:type="spellEnd"/>
+      <w:r>
+        <w:t>:</w:t>
       </w:r>
     </w:p>
     <w:p>
@@ -894,7 +965,21 @@
           <w:lang w:val="en-US"/>
         </w:rPr>
         <w:br/>
-        <w:t>The number of litres of heating oil:   </w:t>
+        <w:t xml:space="preserve">The number of </w:t>
+      </w:r>
+      <w:proofErr w:type="spellStart"/>
+      <w:r>
+        <w:rPr>
+          <w:lang w:val="en-US"/>
+        </w:rPr>
+        <w:t>litres</w:t>
+      </w:r>
+      <w:proofErr w:type="spellEnd"/>
+      <w:r>
+        <w:rPr>
+          <w:lang w:val="en-US"/>
+        </w:rPr>
+        <w:t xml:space="preserve"> of heating oil:   </w:t>
       </w:r>
       <w:r>
         <w:object w:dxaOrig="225" w:dyaOrig="225" w14:anchorId="2F6D03F6">
@@ -918,9 +1003,9 @@
             <o:lock v:ext="edit" aspectratio="t"/>
           </v:shapetype>
           <v:shape id="_x0000_i1043" type="#_x0000_t75" style="width:42.1pt;height:18.35pt" o:ole="">
-            <v:imagedata r:id="rId8" o:title=""/>
+            <v:imagedata r:id="rId7" o:title=""/>
           </v:shape>
-          <w:control r:id="rId9" w:name="DefaultOcxName4" w:shapeid="_x0000_i1043"/>
+          <w:control r:id="rId8" w:name="DefaultOcxName4" w:shapeid="_x0000_i1043"/>
         </w:object>
       </w:r>
       <w:r>
@@ -933,9 +1018,9 @@
       <w:r>
         <w:object w:dxaOrig="225" w:dyaOrig="225" w14:anchorId="043DB93B">
           <v:shape id="_x0000_i1046" type="#_x0000_t75" style="width:42.1pt;height:18.35pt" o:ole="">
-            <v:imagedata r:id="rId8" o:title=""/>
+            <v:imagedata r:id="rId7" o:title=""/>
           </v:shape>
-          <w:control r:id="rId10" w:name="DefaultOcxName11" w:shapeid="_x0000_i1046"/>
+          <w:control r:id="rId9" w:name="DefaultOcxName11" w:shapeid="_x0000_i1046"/>
         </w:object>
       </w:r>
       <w:r>
@@ -948,9 +1033,9 @@
       <w:r>
         <w:object w:dxaOrig="225" w:dyaOrig="225" w14:anchorId="4EF7BD23">
           <v:shape id="_x0000_i1049" type="#_x0000_t75" style="width:42.1pt;height:18.35pt" o:ole="">
-            <v:imagedata r:id="rId8" o:title=""/>
+            <v:imagedata r:id="rId7" o:title=""/>
           </v:shape>
-          <w:control r:id="rId11" w:name="DefaultOcxName21" w:shapeid="_x0000_i1049"/>
+          <w:control r:id="rId10" w:name="DefaultOcxName21" w:shapeid="_x0000_i1049"/>
         </w:object>
       </w:r>
       <w:r>
@@ -963,9 +1048,9 @@
       <w:r>
         <w:object w:dxaOrig="225" w:dyaOrig="225" w14:anchorId="111FC41B">
           <v:shape id="_x0000_i1052" type="#_x0000_t75" style="width:42.1pt;height:18.35pt" o:ole="">
-            <v:imagedata r:id="rId8" o:title=""/>
+            <v:imagedata r:id="rId7" o:title=""/>
           </v:shape>
-          <w:control r:id="rId12" w:name="DefaultOcxName3" w:shapeid="_x0000_i1052"/>
+          <w:control r:id="rId11" w:name="DefaultOcxName3" w:shapeid="_x0000_i1052"/>
         </w:object>
       </w:r>
     </w:p>
@@ -987,6 +1072,7 @@
           <w:szCs w:val="26"/>
         </w:rPr>
       </w:pPr>
+      <w:proofErr w:type="spellStart"/>
       <w:r>
         <w:rPr>
           <w:b/>
@@ -996,6 +1082,7 @@
         </w:rPr>
         <w:t>Transport</w:t>
       </w:r>
+      <w:proofErr w:type="spellEnd"/>
     </w:p>
     <w:p>
       <w:pPr>
@@ -1023,9 +1110,11 @@
           <w:numId w:val="6"/>
         </w:numPr>
       </w:pPr>
+      <w:proofErr w:type="spellStart"/>
       <w:r>
         <w:t>Car</w:t>
       </w:r>
+      <w:proofErr w:type="spellEnd"/>
     </w:p>
     <w:p>
       <w:pPr>
@@ -1035,9 +1124,11 @@
           <w:numId w:val="6"/>
         </w:numPr>
       </w:pPr>
+      <w:proofErr w:type="spellStart"/>
       <w:r>
         <w:t>Bus</w:t>
       </w:r>
+      <w:proofErr w:type="spellEnd"/>
     </w:p>
     <w:p>
       <w:pPr>
@@ -1047,9 +1138,11 @@
           <w:numId w:val="6"/>
         </w:numPr>
       </w:pPr>
+      <w:proofErr w:type="spellStart"/>
       <w:r>
         <w:t>Train</w:t>
       </w:r>
+      <w:proofErr w:type="spellEnd"/>
     </w:p>
     <w:p>
       <w:pPr>
@@ -1059,9 +1152,11 @@
           <w:numId w:val="6"/>
         </w:numPr>
       </w:pPr>
+      <w:proofErr w:type="spellStart"/>
       <w:r>
         <w:t>Plane</w:t>
       </w:r>
+      <w:proofErr w:type="spellEnd"/>
     </w:p>
     <w:p>
       <w:pPr>
@@ -1071,8 +1166,21 @@
           <w:numId w:val="4"/>
         </w:numPr>
       </w:pPr>
-      <w:r>
-        <w:t>Provide 12-month mileage:</w:t>
+      <w:proofErr w:type="spellStart"/>
+      <w:r>
+        <w:t>Provide</w:t>
+      </w:r>
+      <w:proofErr w:type="spellEnd"/>
+      <w:r>
+        <w:t xml:space="preserve"> 12-month </w:t>
+      </w:r>
+      <w:proofErr w:type="spellStart"/>
+      <w:r>
+        <w:t>mileage</w:t>
+      </w:r>
+      <w:proofErr w:type="spellEnd"/>
+      <w:r>
+        <w:t>:</w:t>
       </w:r>
     </w:p>
     <w:p>
@@ -1083,8 +1191,29 @@
           <w:numId w:val="16"/>
         </w:numPr>
       </w:pPr>
-      <w:r>
-        <w:t>Journeys by car:</w:t>
+      <w:proofErr w:type="spellStart"/>
+      <w:r>
+        <w:t>Journeys</w:t>
+      </w:r>
+      <w:proofErr w:type="spellEnd"/>
+      <w:r>
+        <w:t xml:space="preserve"> </w:t>
+      </w:r>
+      <w:proofErr w:type="spellStart"/>
+      <w:r>
+        <w:t>by</w:t>
+      </w:r>
+      <w:proofErr w:type="spellEnd"/>
+      <w:r>
+        <w:t xml:space="preserve"> </w:t>
+      </w:r>
+      <w:proofErr w:type="spellStart"/>
+      <w:r>
+        <w:t>car</w:t>
+      </w:r>
+      <w:proofErr w:type="spellEnd"/>
+      <w:r>
+        <w:t>:</w:t>
       </w:r>
     </w:p>
     <w:p>
@@ -1125,8 +1254,29 @@
           <w:numId w:val="16"/>
         </w:numPr>
       </w:pPr>
-      <w:r>
-        <w:t>Journeys by bus:</w:t>
+      <w:proofErr w:type="spellStart"/>
+      <w:r>
+        <w:t>Journeys</w:t>
+      </w:r>
+      <w:proofErr w:type="spellEnd"/>
+      <w:r>
+        <w:t xml:space="preserve"> </w:t>
+      </w:r>
+      <w:proofErr w:type="spellStart"/>
+      <w:r>
+        <w:t>by</w:t>
+      </w:r>
+      <w:proofErr w:type="spellEnd"/>
+      <w:r>
+        <w:t xml:space="preserve"> </w:t>
+      </w:r>
+      <w:proofErr w:type="spellStart"/>
+      <w:r>
+        <w:t>bus</w:t>
+      </w:r>
+      <w:proofErr w:type="spellEnd"/>
+      <w:r>
+        <w:t>:</w:t>
       </w:r>
     </w:p>
     <w:p>
@@ -1155,8 +1305,29 @@
           <w:numId w:val="16"/>
         </w:numPr>
       </w:pPr>
-      <w:r>
-        <w:t>Journeys by train:</w:t>
+      <w:proofErr w:type="spellStart"/>
+      <w:r>
+        <w:t>Journeys</w:t>
+      </w:r>
+      <w:proofErr w:type="spellEnd"/>
+      <w:r>
+        <w:t xml:space="preserve"> </w:t>
+      </w:r>
+      <w:proofErr w:type="spellStart"/>
+      <w:r>
+        <w:t>by</w:t>
+      </w:r>
+      <w:proofErr w:type="spellEnd"/>
+      <w:r>
+        <w:t xml:space="preserve"> </w:t>
+      </w:r>
+      <w:proofErr w:type="spellStart"/>
+      <w:r>
+        <w:t>train</w:t>
+      </w:r>
+      <w:proofErr w:type="spellEnd"/>
+      <w:r>
+        <w:t>:</w:t>
       </w:r>
     </w:p>
     <w:p>
@@ -1185,8 +1356,29 @@
           <w:numId w:val="16"/>
         </w:numPr>
       </w:pPr>
-      <w:r>
-        <w:t>Journeys by plane:</w:t>
+      <w:proofErr w:type="spellStart"/>
+      <w:r>
+        <w:t>Journeys</w:t>
+      </w:r>
+      <w:proofErr w:type="spellEnd"/>
+      <w:r>
+        <w:t xml:space="preserve"> </w:t>
+      </w:r>
+      <w:proofErr w:type="spellStart"/>
+      <w:r>
+        <w:t>by</w:t>
+      </w:r>
+      <w:proofErr w:type="spellEnd"/>
+      <w:r>
+        <w:t xml:space="preserve"> </w:t>
+      </w:r>
+      <w:proofErr w:type="spellStart"/>
+      <w:r>
+        <w:t>plane</w:t>
+      </w:r>
+      <w:proofErr w:type="spellEnd"/>
+      <w:r>
+        <w:t>:</w:t>
       </w:r>
     </w:p>
     <w:p>
@@ -1222,6 +1414,7 @@
           <w:szCs w:val="26"/>
         </w:rPr>
       </w:pPr>
+      <w:proofErr w:type="spellStart"/>
       <w:r>
         <w:rPr>
           <w:b/>
@@ -1231,6 +1424,7 @@
         </w:rPr>
         <w:t>Food</w:t>
       </w:r>
+      <w:proofErr w:type="spellEnd"/>
     </w:p>
     <w:p>
       <w:pPr>
@@ -1258,9 +1452,11 @@
           <w:numId w:val="7"/>
         </w:numPr>
       </w:pPr>
+      <w:proofErr w:type="spellStart"/>
       <w:r>
         <w:t>None</w:t>
       </w:r>
+      <w:proofErr w:type="spellEnd"/>
     </w:p>
     <w:p>
       <w:pPr>
@@ -1270,9 +1466,11 @@
           <w:numId w:val="7"/>
         </w:numPr>
       </w:pPr>
+      <w:proofErr w:type="spellStart"/>
       <w:r>
         <w:t>Some</w:t>
       </w:r>
+      <w:proofErr w:type="spellEnd"/>
     </w:p>
     <w:p>
       <w:pPr>
@@ -1282,9 +1480,11 @@
           <w:numId w:val="7"/>
         </w:numPr>
       </w:pPr>
+      <w:proofErr w:type="spellStart"/>
       <w:r>
         <w:t>Most</w:t>
       </w:r>
+      <w:proofErr w:type="spellEnd"/>
     </w:p>
     <w:p>
       <w:pPr>
@@ -1294,9 +1494,11 @@
           <w:numId w:val="7"/>
         </w:numPr>
       </w:pPr>
+      <w:proofErr w:type="spellStart"/>
       <w:r>
         <w:t>All</w:t>
       </w:r>
+      <w:proofErr w:type="spellEnd"/>
     </w:p>
     <w:p>
       <w:pPr>
@@ -1327,9 +1529,27 @@
           <w:numId w:val="8"/>
         </w:numPr>
       </w:pPr>
-      <w:r>
-        <w:t>Above-average meat/dairy</w:t>
-      </w:r>
+      <w:proofErr w:type="spellStart"/>
+      <w:r>
+        <w:t>Above-average</w:t>
+      </w:r>
+      <w:proofErr w:type="spellEnd"/>
+      <w:r>
+        <w:t xml:space="preserve"> </w:t>
+      </w:r>
+      <w:proofErr w:type="spellStart"/>
+      <w:r>
+        <w:t>meat</w:t>
+      </w:r>
+      <w:proofErr w:type="spellEnd"/>
+      <w:r>
+        <w:t>/</w:t>
+      </w:r>
+      <w:proofErr w:type="spellStart"/>
+      <w:r>
+        <w:t>dairy</w:t>
+      </w:r>
+      <w:proofErr w:type="spellEnd"/>
     </w:p>
     <w:p>
       <w:pPr>
@@ -1339,9 +1559,27 @@
           <w:numId w:val="8"/>
         </w:numPr>
       </w:pPr>
-      <w:r>
-        <w:t>Average meat/dairy</w:t>
-      </w:r>
+      <w:proofErr w:type="spellStart"/>
+      <w:r>
+        <w:t>Average</w:t>
+      </w:r>
+      <w:proofErr w:type="spellEnd"/>
+      <w:r>
+        <w:t xml:space="preserve"> </w:t>
+      </w:r>
+      <w:proofErr w:type="spellStart"/>
+      <w:r>
+        <w:t>meat</w:t>
+      </w:r>
+      <w:proofErr w:type="spellEnd"/>
+      <w:r>
+        <w:t>/</w:t>
+      </w:r>
+      <w:proofErr w:type="spellStart"/>
+      <w:r>
+        <w:t>dairy</w:t>
+      </w:r>
+      <w:proofErr w:type="spellEnd"/>
     </w:p>
     <w:p>
       <w:pPr>
@@ -1351,9 +1589,27 @@
           <w:numId w:val="8"/>
         </w:numPr>
       </w:pPr>
-      <w:r>
-        <w:t>Below-average meat/dairy</w:t>
-      </w:r>
+      <w:proofErr w:type="spellStart"/>
+      <w:r>
+        <w:t>Below-average</w:t>
+      </w:r>
+      <w:proofErr w:type="spellEnd"/>
+      <w:r>
+        <w:t xml:space="preserve"> </w:t>
+      </w:r>
+      <w:proofErr w:type="spellStart"/>
+      <w:r>
+        <w:t>meat</w:t>
+      </w:r>
+      <w:proofErr w:type="spellEnd"/>
+      <w:r>
+        <w:t>/</w:t>
+      </w:r>
+      <w:proofErr w:type="spellStart"/>
+      <w:r>
+        <w:t>dairy</w:t>
+      </w:r>
+      <w:proofErr w:type="spellEnd"/>
     </w:p>
     <w:p>
       <w:pPr>
@@ -1363,9 +1619,11 @@
           <w:numId w:val="8"/>
         </w:numPr>
       </w:pPr>
+      <w:proofErr w:type="spellStart"/>
       <w:r>
         <w:t>Lacto-vegetarian</w:t>
       </w:r>
+      <w:proofErr w:type="spellEnd"/>
     </w:p>
     <w:p>
       <w:pPr>
@@ -1375,9 +1633,11 @@
           <w:numId w:val="8"/>
         </w:numPr>
       </w:pPr>
+      <w:proofErr w:type="spellStart"/>
       <w:r>
         <w:t>Vegan</w:t>
       </w:r>
+      <w:proofErr w:type="spellEnd"/>
     </w:p>
     <w:p>
       <w:pPr>
@@ -1413,9 +1673,19 @@
           <w:numId w:val="9"/>
         </w:numPr>
       </w:pPr>
-      <w:r>
-        <w:t>Above average</w:t>
-      </w:r>
+      <w:proofErr w:type="spellStart"/>
+      <w:r>
+        <w:t>Above</w:t>
+      </w:r>
+      <w:proofErr w:type="spellEnd"/>
+      <w:r>
+        <w:t xml:space="preserve"> </w:t>
+      </w:r>
+      <w:proofErr w:type="spellStart"/>
+      <w:r>
+        <w:t>average</w:t>
+      </w:r>
+      <w:proofErr w:type="spellEnd"/>
     </w:p>
     <w:p>
       <w:pPr>
@@ -1425,9 +1695,11 @@
           <w:numId w:val="9"/>
         </w:numPr>
       </w:pPr>
+      <w:proofErr w:type="spellStart"/>
       <w:r>
         <w:t>Average</w:t>
       </w:r>
+      <w:proofErr w:type="spellEnd"/>
     </w:p>
     <w:p>
       <w:pPr>
@@ -1437,9 +1709,19 @@
           <w:numId w:val="9"/>
         </w:numPr>
       </w:pPr>
-      <w:r>
-        <w:t>Below average</w:t>
-      </w:r>
+      <w:proofErr w:type="spellStart"/>
+      <w:r>
+        <w:t>Below</w:t>
+      </w:r>
+      <w:proofErr w:type="spellEnd"/>
+      <w:r>
+        <w:t xml:space="preserve"> </w:t>
+      </w:r>
+      <w:proofErr w:type="spellStart"/>
+      <w:r>
+        <w:t>average</w:t>
+      </w:r>
+      <w:proofErr w:type="spellEnd"/>
     </w:p>
     <w:p>
       <w:pPr>
@@ -1449,36 +1731,47 @@
           <w:numId w:val="9"/>
         </w:numPr>
       </w:pPr>
-      <w:r>
-        <w:t>Very little</w:t>
-      </w:r>
-    </w:p>
-    <w:p>
-      <w:pPr>
-        <w:pStyle w:val="a4"/>
-      </w:pPr>
-    </w:p>
-    <w:p>
-      <w:pPr>
-        <w:pStyle w:val="a4"/>
-        <w:rPr>
-          <w:b/>
-          <w:bCs/>
-          <w:sz w:val="26"/>
-          <w:szCs w:val="26"/>
-        </w:rPr>
-      </w:pPr>
-    </w:p>
-    <w:p>
-      <w:pPr>
-        <w:pStyle w:val="a4"/>
-        <w:rPr>
-          <w:b/>
-          <w:bCs/>
-          <w:sz w:val="26"/>
-          <w:szCs w:val="26"/>
-        </w:rPr>
-      </w:pPr>
+      <w:proofErr w:type="spellStart"/>
+      <w:r>
+        <w:t>Very</w:t>
+      </w:r>
+      <w:proofErr w:type="spellEnd"/>
+      <w:r>
+        <w:t xml:space="preserve"> </w:t>
+      </w:r>
+      <w:proofErr w:type="spellStart"/>
+      <w:r>
+        <w:t>little</w:t>
+      </w:r>
+      <w:proofErr w:type="spellEnd"/>
+    </w:p>
+    <w:p>
+      <w:pPr>
+        <w:pStyle w:val="a4"/>
+      </w:pPr>
+    </w:p>
+    <w:p>
+      <w:pPr>
+        <w:pStyle w:val="a4"/>
+        <w:rPr>
+          <w:b/>
+          <w:bCs/>
+          <w:sz w:val="26"/>
+          <w:szCs w:val="26"/>
+        </w:rPr>
+      </w:pPr>
+    </w:p>
+    <w:p>
+      <w:pPr>
+        <w:pStyle w:val="a4"/>
+        <w:rPr>
+          <w:b/>
+          <w:bCs/>
+          <w:sz w:val="26"/>
+          <w:szCs w:val="26"/>
+        </w:rPr>
+      </w:pPr>
+      <w:proofErr w:type="spellStart"/>
       <w:r>
         <w:rPr>
           <w:b/>
@@ -1489,6 +1782,7 @@
         <w:lastRenderedPageBreak/>
         <w:t>Recycling</w:t>
       </w:r>
+      <w:proofErr w:type="spellEnd"/>
     </w:p>
     <w:p>
       <w:pPr>
@@ -1498,8 +1792,37 @@
           <w:numId w:val="13"/>
         </w:numPr>
       </w:pPr>
-      <w:r>
-        <w:t>Miscellaneous personal lifestyle choices:</w:t>
+      <w:proofErr w:type="spellStart"/>
+      <w:r>
+        <w:t>Miscellaneous</w:t>
+      </w:r>
+      <w:proofErr w:type="spellEnd"/>
+      <w:r>
+        <w:t xml:space="preserve"> </w:t>
+      </w:r>
+      <w:proofErr w:type="spellStart"/>
+      <w:r>
+        <w:t>personal</w:t>
+      </w:r>
+      <w:proofErr w:type="spellEnd"/>
+      <w:r>
+        <w:t xml:space="preserve"> </w:t>
+      </w:r>
+      <w:proofErr w:type="spellStart"/>
+      <w:r>
+        <w:t>lifestyle</w:t>
+      </w:r>
+      <w:proofErr w:type="spellEnd"/>
+      <w:r>
+        <w:t xml:space="preserve"> </w:t>
+      </w:r>
+      <w:proofErr w:type="spellStart"/>
+      <w:r>
+        <w:t>choices</w:t>
+      </w:r>
+      <w:proofErr w:type="spellEnd"/>
+      <w:r>
+        <w:t>:</w:t>
       </w:r>
     </w:p>
     <w:p>
@@ -1759,7 +2082,29 @@
           <w:szCs w:val="26"/>
           <w:lang w:val="en-US"/>
         </w:rPr>
-        <w:t>Your total is num tonnes C02</w:t>
+        <w:t xml:space="preserve">Your total is num </w:t>
+      </w:r>
+      <w:proofErr w:type="spellStart"/>
+      <w:r>
+        <w:rPr>
+          <w:b/>
+          <w:bCs/>
+          <w:sz w:val="26"/>
+          <w:szCs w:val="26"/>
+          <w:lang w:val="en-US"/>
+        </w:rPr>
+        <w:t>tonnes</w:t>
+      </w:r>
+      <w:proofErr w:type="spellEnd"/>
+      <w:r>
+        <w:rPr>
+          <w:b/>
+          <w:bCs/>
+          <w:sz w:val="26"/>
+          <w:szCs w:val="26"/>
+          <w:lang w:val="en-US"/>
+        </w:rPr>
+        <w:t xml:space="preserve"> C02</w:t>
       </w:r>
     </w:p>
     <w:p>
@@ -1798,7 +2143,7 @@
                     <pic:cNvPicPr/>
                   </pic:nvPicPr>
                   <pic:blipFill>
-                    <a:blip r:embed="rId13"/>
+                    <a:blip r:embed="rId12"/>
                     <a:stretch>
                       <a:fillRect/>
                     </a:stretch>
@@ -2208,7 +2553,14 @@
         <w:rPr>
           <w:lang w:val="en-US"/>
         </w:rPr>
-        <w:t>Input – to write the number</w:t>
+        <w:t xml:space="preserve">Input – to write the </w:t>
+      </w:r>
+      <w:proofErr w:type="gramStart"/>
+      <w:r>
+        <w:rPr>
+          <w:lang w:val="en-US"/>
+        </w:rPr>
+        <w:t>number</w:t>
       </w:r>
       <w:r>
         <w:rPr>
@@ -2216,6 +2568,7 @@
         </w:rPr>
         <w:t xml:space="preserve">  (</w:t>
       </w:r>
+      <w:proofErr w:type="gramEnd"/>
       <w:r>
         <w:rPr>
           <w:rFonts w:ascii="Verdana" w:hAnsi="Verdana"/>
@@ -2384,14 +2737,27 @@
           <w:numId w:val="5"/>
         </w:numPr>
       </w:pPr>
-      <w:r>
-        <w:t xml:space="preserve">No  </w:t>
-      </w:r>
-      <w:r>
-        <w:rPr>
-          <w:lang w:val="en-US"/>
-        </w:rPr>
-        <w:t>(0)</w:t>
+      <w:proofErr w:type="spellStart"/>
+      <w:proofErr w:type="gramStart"/>
+      <w:r>
+        <w:t>No</w:t>
+      </w:r>
+      <w:proofErr w:type="spellEnd"/>
+      <w:r>
+        <w:t xml:space="preserve">  </w:t>
+      </w:r>
+      <w:r>
+        <w:rPr>
+          <w:lang w:val="en-US"/>
+        </w:rPr>
+        <w:t>(</w:t>
+      </w:r>
+      <w:proofErr w:type="gramEnd"/>
+      <w:r>
+        <w:rPr>
+          <w:lang w:val="en-US"/>
+        </w:rPr>
+        <w:t>0)</w:t>
       </w:r>
     </w:p>
     <w:p>
@@ -2408,9 +2774,11 @@
         </w:rPr>
         <w:t>Y</w:t>
       </w:r>
+      <w:proofErr w:type="spellStart"/>
       <w:r>
         <w:t>es</w:t>
       </w:r>
+      <w:proofErr w:type="spellEnd"/>
       <w:r>
         <w:tab/>
       </w:r>
@@ -2419,8 +2787,21 @@
       <w:pPr>
         <w:pStyle w:val="a4"/>
       </w:pPr>
-      <w:r>
-        <w:t>If yes:</w:t>
+      <w:proofErr w:type="spellStart"/>
+      <w:r>
+        <w:t>If</w:t>
+      </w:r>
+      <w:proofErr w:type="spellEnd"/>
+      <w:r>
+        <w:t xml:space="preserve"> </w:t>
+      </w:r>
+      <w:proofErr w:type="spellStart"/>
+      <w:r>
+        <w:t>yes</w:t>
+      </w:r>
+      <w:proofErr w:type="spellEnd"/>
+      <w:r>
+        <w:t>:</w:t>
       </w:r>
     </w:p>
     <w:p>
@@ -2441,14 +2822,28 @@
           <w:lang w:val="en-US"/>
         </w:rPr>
         <w:br/>
-        <w:t>The number of litres of heating oil:   </w:t>
+        <w:t xml:space="preserve">The number of </w:t>
+      </w:r>
+      <w:proofErr w:type="spellStart"/>
+      <w:r>
+        <w:rPr>
+          <w:lang w:val="en-US"/>
+        </w:rPr>
+        <w:t>litres</w:t>
+      </w:r>
+      <w:proofErr w:type="spellEnd"/>
+      <w:r>
+        <w:rPr>
+          <w:lang w:val="en-US"/>
+        </w:rPr>
+        <w:t xml:space="preserve"> of heating oil:   </w:t>
       </w:r>
       <w:r>
         <w:object w:dxaOrig="225" w:dyaOrig="225" w14:anchorId="5B2A2979">
           <v:shape id="_x0000_i1055" type="#_x0000_t75" style="width:42.1pt;height:18.35pt" o:ole="">
-            <v:imagedata r:id="rId8" o:title=""/>
+            <v:imagedata r:id="rId7" o:title=""/>
           </v:shape>
-          <w:control r:id="rId14" w:name="DefaultOcxName41" w:shapeid="_x0000_i1055"/>
+          <w:control r:id="rId13" w:name="DefaultOcxName41" w:shapeid="_x0000_i1055"/>
         </w:object>
       </w:r>
       <w:r>
@@ -2466,8 +2861,9 @@
           <w:shd w:val="clear" w:color="auto" w:fill="E0F0FF"/>
           <w:lang w:val="en-US"/>
         </w:rPr>
-        <w:t>2.96 kg / litre</w:t>
-      </w:r>
+        <w:t xml:space="preserve">2.96 kg / </w:t>
+      </w:r>
+      <w:proofErr w:type="spellStart"/>
       <w:r>
         <w:rPr>
           <w:rFonts w:ascii="Verdana" w:hAnsi="Verdana"/>
@@ -2477,29 +2873,9 @@
           <w:shd w:val="clear" w:color="auto" w:fill="E0F0FF"/>
           <w:lang w:val="en-US"/>
         </w:rPr>
-        <w:t xml:space="preserve"> / 1000</w:t>
-      </w:r>
-      <w:r>
-        <w:rPr>
-          <w:lang w:val="en-US"/>
-        </w:rPr>
-        <w:br/>
-        <w:t>The number of kilograms of coal:         </w:t>
-      </w:r>
-      <w:r>
-        <w:object w:dxaOrig="225" w:dyaOrig="225" w14:anchorId="7B85E178">
-          <v:shape id="_x0000_i1058" type="#_x0000_t75" style="width:42.1pt;height:18.35pt" o:ole="">
-            <v:imagedata r:id="rId8" o:title=""/>
-          </v:shape>
-          <w:control r:id="rId15" w:name="DefaultOcxName111" w:shapeid="_x0000_i1058"/>
-        </w:object>
-      </w:r>
-      <w:r>
-        <w:rPr>
-          <w:lang w:val="en-US"/>
-        </w:rPr>
-        <w:t xml:space="preserve"> </w:t>
-      </w:r>
+        <w:t>litre</w:t>
+      </w:r>
+      <w:proofErr w:type="spellEnd"/>
       <w:r>
         <w:rPr>
           <w:rFonts w:ascii="Verdana" w:hAnsi="Verdana"/>
@@ -2509,7 +2885,28 @@
           <w:shd w:val="clear" w:color="auto" w:fill="E0F0FF"/>
           <w:lang w:val="en-US"/>
         </w:rPr>
-        <w:t>3.26 kg / kg</w:t>
+        <w:t xml:space="preserve"> / 1000</w:t>
+      </w:r>
+      <w:r>
+        <w:rPr>
+          <w:lang w:val="en-US"/>
+        </w:rPr>
+        <w:br/>
+        <w:t>The number of kilograms of coal:         </w:t>
+      </w:r>
+      <w:r>
+        <w:object w:dxaOrig="225" w:dyaOrig="225" w14:anchorId="7B85E178">
+          <v:shape id="_x0000_i1058" type="#_x0000_t75" style="width:42.1pt;height:18.35pt" o:ole="">
+            <v:imagedata r:id="rId7" o:title=""/>
+          </v:shape>
+          <w:control r:id="rId14" w:name="DefaultOcxName111" w:shapeid="_x0000_i1058"/>
+        </w:object>
+      </w:r>
+      <w:r>
+        <w:rPr>
+          <w:lang w:val="en-US"/>
+        </w:rPr>
+        <w:t xml:space="preserve"> </w:t>
       </w:r>
       <w:r>
         <w:rPr>
@@ -2520,22 +2917,7 @@
           <w:shd w:val="clear" w:color="auto" w:fill="E0F0FF"/>
           <w:lang w:val="en-US"/>
         </w:rPr>
-        <w:t xml:space="preserve"> / 1000</w:t>
-      </w:r>
-      <w:r>
-        <w:rPr>
-          <w:lang w:val="en-US"/>
-        </w:rPr>
-        <w:br/>
-        <w:t>The number of kilograms of wood:         </w:t>
-      </w:r>
-      <w:r>
-        <w:object w:dxaOrig="225" w:dyaOrig="225" w14:anchorId="5A27A29E">
-          <v:shape id="_x0000_i1061" type="#_x0000_t75" style="width:42.1pt;height:18.35pt" o:ole="">
-            <v:imagedata r:id="rId8" o:title=""/>
-          </v:shape>
-          <w:control r:id="rId16" w:name="DefaultOcxName211" w:shapeid="_x0000_i1061"/>
-        </w:object>
+        <w:t>3.26 kg / kg</w:t>
       </w:r>
       <w:r>
         <w:rPr>
@@ -2546,7 +2928,22 @@
           <w:shd w:val="clear" w:color="auto" w:fill="E0F0FF"/>
           <w:lang w:val="en-US"/>
         </w:rPr>
-        <w:t xml:space="preserve"> 0.10 kg / kg</w:t>
+        <w:t xml:space="preserve"> / 1000</w:t>
+      </w:r>
+      <w:r>
+        <w:rPr>
+          <w:lang w:val="en-US"/>
+        </w:rPr>
+        <w:br/>
+        <w:t>The number of kilograms of wood:         </w:t>
+      </w:r>
+      <w:r>
+        <w:object w:dxaOrig="225" w:dyaOrig="225" w14:anchorId="5A27A29E">
+          <v:shape id="_x0000_i1061" type="#_x0000_t75" style="width:42.1pt;height:18.35pt" o:ole="">
+            <v:imagedata r:id="rId7" o:title=""/>
+          </v:shape>
+          <w:control r:id="rId15" w:name="DefaultOcxName211" w:shapeid="_x0000_i1061"/>
+        </w:object>
       </w:r>
       <w:r>
         <w:rPr>
@@ -2557,22 +2954,7 @@
           <w:shd w:val="clear" w:color="auto" w:fill="E0F0FF"/>
           <w:lang w:val="en-US"/>
         </w:rPr>
-        <w:t xml:space="preserve"> / 1000</w:t>
-      </w:r>
-      <w:r>
-        <w:rPr>
-          <w:lang w:val="en-US"/>
-        </w:rPr>
-        <w:br/>
-        <w:t>The number of kilograms of bottled gas:   </w:t>
-      </w:r>
-      <w:r>
-        <w:object w:dxaOrig="225" w:dyaOrig="225" w14:anchorId="3D966223">
-          <v:shape id="_x0000_i1064" type="#_x0000_t75" style="width:42.1pt;height:18.35pt" o:ole="">
-            <v:imagedata r:id="rId8" o:title=""/>
-          </v:shape>
-          <w:control r:id="rId17" w:name="DefaultOcxName31" w:shapeid="_x0000_i1064"/>
-        </w:object>
+        <w:t xml:space="preserve"> 0.10 kg / kg</w:t>
       </w:r>
       <w:r>
         <w:rPr>
@@ -2583,7 +2965,22 @@
           <w:shd w:val="clear" w:color="auto" w:fill="E0F0FF"/>
           <w:lang w:val="en-US"/>
         </w:rPr>
-        <w:t xml:space="preserve">  3.68 kg / kg</w:t>
+        <w:t xml:space="preserve"> / 1000</w:t>
+      </w:r>
+      <w:r>
+        <w:rPr>
+          <w:lang w:val="en-US"/>
+        </w:rPr>
+        <w:br/>
+        <w:t>The number of kilograms of bottled gas:   </w:t>
+      </w:r>
+      <w:r>
+        <w:object w:dxaOrig="225" w:dyaOrig="225" w14:anchorId="3D966223">
+          <v:shape id="_x0000_i1064" type="#_x0000_t75" style="width:42.1pt;height:18.35pt" o:ole="">
+            <v:imagedata r:id="rId7" o:title=""/>
+          </v:shape>
+          <w:control r:id="rId16" w:name="DefaultOcxName31" w:shapeid="_x0000_i1064"/>
+        </w:object>
       </w:r>
       <w:r>
         <w:rPr>
@@ -2594,6 +2991,17 @@
           <w:shd w:val="clear" w:color="auto" w:fill="E0F0FF"/>
           <w:lang w:val="en-US"/>
         </w:rPr>
+        <w:t xml:space="preserve">  3.68 kg / kg</w:t>
+      </w:r>
+      <w:r>
+        <w:rPr>
+          <w:rFonts w:ascii="Verdana" w:hAnsi="Verdana"/>
+          <w:color w:val="000000"/>
+          <w:sz w:val="21"/>
+          <w:szCs w:val="21"/>
+          <w:shd w:val="clear" w:color="auto" w:fill="E0F0FF"/>
+          <w:lang w:val="en-US"/>
+        </w:rPr>
         <w:t xml:space="preserve"> / 1000</w:t>
       </w:r>
     </w:p>
@@ -2615,6 +3023,7 @@
           <w:szCs w:val="26"/>
         </w:rPr>
       </w:pPr>
+      <w:proofErr w:type="spellStart"/>
       <w:r>
         <w:rPr>
           <w:b/>
@@ -2624,6 +3033,7 @@
         </w:rPr>
         <w:t>Transport</w:t>
       </w:r>
+      <w:proofErr w:type="spellEnd"/>
     </w:p>
     <w:p>
       <w:pPr>
@@ -2657,9 +3067,11 @@
           <w:numId w:val="6"/>
         </w:numPr>
       </w:pPr>
+      <w:proofErr w:type="spellStart"/>
       <w:r>
         <w:t>Car</w:t>
       </w:r>
+      <w:proofErr w:type="spellEnd"/>
     </w:p>
     <w:p>
       <w:pPr>
@@ -2669,9 +3081,11 @@
           <w:numId w:val="6"/>
         </w:numPr>
       </w:pPr>
+      <w:proofErr w:type="spellStart"/>
       <w:r>
         <w:t>Bus</w:t>
       </w:r>
+      <w:proofErr w:type="spellEnd"/>
     </w:p>
     <w:p>
       <w:pPr>
@@ -2681,9 +3095,11 @@
           <w:numId w:val="6"/>
         </w:numPr>
       </w:pPr>
+      <w:proofErr w:type="spellStart"/>
       <w:r>
         <w:t>Train</w:t>
       </w:r>
+      <w:proofErr w:type="spellEnd"/>
     </w:p>
     <w:p>
       <w:pPr>
@@ -2693,9 +3109,11 @@
           <w:numId w:val="6"/>
         </w:numPr>
       </w:pPr>
+      <w:proofErr w:type="spellStart"/>
       <w:r>
         <w:t>Plane</w:t>
       </w:r>
+      <w:proofErr w:type="spellEnd"/>
     </w:p>
     <w:p>
       <w:pPr>
@@ -2705,8 +3123,21 @@
           <w:numId w:val="14"/>
         </w:numPr>
       </w:pPr>
-      <w:r>
-        <w:t>Provide mileage:</w:t>
+      <w:proofErr w:type="spellStart"/>
+      <w:r>
+        <w:t>Provide</w:t>
+      </w:r>
+      <w:proofErr w:type="spellEnd"/>
+      <w:r>
+        <w:t xml:space="preserve"> </w:t>
+      </w:r>
+      <w:proofErr w:type="spellStart"/>
+      <w:r>
+        <w:t>mileage</w:t>
+      </w:r>
+      <w:proofErr w:type="spellEnd"/>
+      <w:r>
+        <w:t>:</w:t>
       </w:r>
     </w:p>
     <w:p>
@@ -2717,8 +3148,29 @@
           <w:numId w:val="7"/>
         </w:numPr>
       </w:pPr>
-      <w:r>
-        <w:t>Journeys by car:</w:t>
+      <w:proofErr w:type="spellStart"/>
+      <w:r>
+        <w:t>Journeys</w:t>
+      </w:r>
+      <w:proofErr w:type="spellEnd"/>
+      <w:r>
+        <w:t xml:space="preserve"> </w:t>
+      </w:r>
+      <w:proofErr w:type="spellStart"/>
+      <w:r>
+        <w:t>by</w:t>
+      </w:r>
+      <w:proofErr w:type="spellEnd"/>
+      <w:r>
+        <w:t xml:space="preserve"> </w:t>
+      </w:r>
+      <w:proofErr w:type="spellStart"/>
+      <w:r>
+        <w:t>car</w:t>
+      </w:r>
+      <w:proofErr w:type="spellEnd"/>
+      <w:r>
+        <w:t>:</w:t>
       </w:r>
     </w:p>
     <w:p>
@@ -2792,8 +3244,29 @@
           <w:numId w:val="7"/>
         </w:numPr>
       </w:pPr>
-      <w:r>
-        <w:t>Journeys by bus:</w:t>
+      <w:proofErr w:type="spellStart"/>
+      <w:r>
+        <w:t>Journeys</w:t>
+      </w:r>
+      <w:proofErr w:type="spellEnd"/>
+      <w:r>
+        <w:t xml:space="preserve"> </w:t>
+      </w:r>
+      <w:proofErr w:type="spellStart"/>
+      <w:r>
+        <w:t>by</w:t>
+      </w:r>
+      <w:proofErr w:type="spellEnd"/>
+      <w:r>
+        <w:t xml:space="preserve"> </w:t>
+      </w:r>
+      <w:proofErr w:type="spellStart"/>
+      <w:r>
+        <w:t>bus</w:t>
+      </w:r>
+      <w:proofErr w:type="spellEnd"/>
+      <w:r>
+        <w:t>:</w:t>
       </w:r>
     </w:p>
     <w:p>
@@ -2819,8 +3292,29 @@
           <w:numId w:val="7"/>
         </w:numPr>
       </w:pPr>
-      <w:r>
-        <w:t>Journeys by train:</w:t>
+      <w:proofErr w:type="spellStart"/>
+      <w:r>
+        <w:t>Journeys</w:t>
+      </w:r>
+      <w:proofErr w:type="spellEnd"/>
+      <w:r>
+        <w:t xml:space="preserve"> </w:t>
+      </w:r>
+      <w:proofErr w:type="spellStart"/>
+      <w:r>
+        <w:t>by</w:t>
+      </w:r>
+      <w:proofErr w:type="spellEnd"/>
+      <w:r>
+        <w:t xml:space="preserve"> </w:t>
+      </w:r>
+      <w:proofErr w:type="spellStart"/>
+      <w:r>
+        <w:t>train</w:t>
+      </w:r>
+      <w:proofErr w:type="spellEnd"/>
+      <w:r>
+        <w:t>:</w:t>
       </w:r>
     </w:p>
     <w:p>
@@ -2857,8 +3351,29 @@
           <w:numId w:val="7"/>
         </w:numPr>
       </w:pPr>
-      <w:r>
-        <w:t>Journeys by plane:</w:t>
+      <w:proofErr w:type="spellStart"/>
+      <w:r>
+        <w:t>Journeys</w:t>
+      </w:r>
+      <w:proofErr w:type="spellEnd"/>
+      <w:r>
+        <w:t xml:space="preserve"> </w:t>
+      </w:r>
+      <w:proofErr w:type="spellStart"/>
+      <w:r>
+        <w:t>by</w:t>
+      </w:r>
+      <w:proofErr w:type="spellEnd"/>
+      <w:r>
+        <w:t xml:space="preserve"> </w:t>
+      </w:r>
+      <w:proofErr w:type="spellStart"/>
+      <w:r>
+        <w:t>plane</w:t>
+      </w:r>
+      <w:proofErr w:type="spellEnd"/>
+      <w:r>
+        <w:t>:</w:t>
       </w:r>
     </w:p>
     <w:p>
@@ -2906,6 +3421,7 @@
           <w:szCs w:val="26"/>
         </w:rPr>
       </w:pPr>
+      <w:proofErr w:type="spellStart"/>
       <w:r>
         <w:rPr>
           <w:b/>
@@ -2915,6 +3431,7 @@
         </w:rPr>
         <w:t>Food</w:t>
       </w:r>
+      <w:proofErr w:type="spellEnd"/>
     </w:p>
     <w:p>
       <w:pPr>
@@ -2942,9 +3459,11 @@
           <w:numId w:val="7"/>
         </w:numPr>
       </w:pPr>
+      <w:proofErr w:type="spellStart"/>
       <w:r>
         <w:t>None</w:t>
       </w:r>
+      <w:proofErr w:type="spellEnd"/>
       <w:r>
         <w:rPr>
           <w:lang w:val="en-US"/>
@@ -2960,9 +3479,11 @@
           <w:numId w:val="7"/>
         </w:numPr>
       </w:pPr>
+      <w:proofErr w:type="spellStart"/>
       <w:r>
         <w:t>Some</w:t>
       </w:r>
+      <w:proofErr w:type="spellEnd"/>
       <w:r>
         <w:rPr>
           <w:lang w:val="en-US"/>
@@ -2978,9 +3499,11 @@
           <w:numId w:val="7"/>
         </w:numPr>
       </w:pPr>
+      <w:proofErr w:type="spellStart"/>
       <w:r>
         <w:t>Most</w:t>
       </w:r>
+      <w:proofErr w:type="spellEnd"/>
       <w:r>
         <w:rPr>
           <w:lang w:val="en-US"/>
@@ -2996,9 +3519,11 @@
           <w:numId w:val="7"/>
         </w:numPr>
       </w:pPr>
+      <w:proofErr w:type="spellStart"/>
       <w:r>
         <w:t>All</w:t>
       </w:r>
+      <w:proofErr w:type="spellEnd"/>
       <w:r>
         <w:rPr>
           <w:lang w:val="en-US"/>
@@ -3035,9 +3560,27 @@
           <w:numId w:val="8"/>
         </w:numPr>
       </w:pPr>
-      <w:r>
-        <w:t>Above-average meat/dairy</w:t>
-      </w:r>
+      <w:proofErr w:type="spellStart"/>
+      <w:r>
+        <w:t>Above-average</w:t>
+      </w:r>
+      <w:proofErr w:type="spellEnd"/>
+      <w:r>
+        <w:t xml:space="preserve"> </w:t>
+      </w:r>
+      <w:proofErr w:type="spellStart"/>
+      <w:r>
+        <w:t>meat</w:t>
+      </w:r>
+      <w:proofErr w:type="spellEnd"/>
+      <w:r>
+        <w:t>/</w:t>
+      </w:r>
+      <w:proofErr w:type="spellStart"/>
+      <w:r>
+        <w:t>dairy</w:t>
+      </w:r>
+      <w:proofErr w:type="spellEnd"/>
       <w:r>
         <w:rPr>
           <w:lang w:val="en-US"/>
@@ -3053,9 +3596,27 @@
           <w:numId w:val="8"/>
         </w:numPr>
       </w:pPr>
-      <w:r>
-        <w:t>Average meat/dairy</w:t>
-      </w:r>
+      <w:proofErr w:type="spellStart"/>
+      <w:r>
+        <w:t>Average</w:t>
+      </w:r>
+      <w:proofErr w:type="spellEnd"/>
+      <w:r>
+        <w:t xml:space="preserve"> </w:t>
+      </w:r>
+      <w:proofErr w:type="spellStart"/>
+      <w:r>
+        <w:t>meat</w:t>
+      </w:r>
+      <w:proofErr w:type="spellEnd"/>
+      <w:r>
+        <w:t>/</w:t>
+      </w:r>
+      <w:proofErr w:type="spellStart"/>
+      <w:r>
+        <w:t>dairy</w:t>
+      </w:r>
+      <w:proofErr w:type="spellEnd"/>
       <w:r>
         <w:rPr>
           <w:lang w:val="en-US"/>
@@ -3071,9 +3632,27 @@
           <w:numId w:val="8"/>
         </w:numPr>
       </w:pPr>
-      <w:r>
-        <w:t>Below-average meat/dairy</w:t>
-      </w:r>
+      <w:proofErr w:type="spellStart"/>
+      <w:r>
+        <w:t>Below-average</w:t>
+      </w:r>
+      <w:proofErr w:type="spellEnd"/>
+      <w:r>
+        <w:t xml:space="preserve"> </w:t>
+      </w:r>
+      <w:proofErr w:type="spellStart"/>
+      <w:r>
+        <w:t>meat</w:t>
+      </w:r>
+      <w:proofErr w:type="spellEnd"/>
+      <w:r>
+        <w:t>/</w:t>
+      </w:r>
+      <w:proofErr w:type="spellStart"/>
+      <w:r>
+        <w:t>dairy</w:t>
+      </w:r>
+      <w:proofErr w:type="spellEnd"/>
       <w:r>
         <w:rPr>
           <w:lang w:val="en-US"/>
@@ -3089,9 +3668,11 @@
           <w:numId w:val="8"/>
         </w:numPr>
       </w:pPr>
+      <w:proofErr w:type="spellStart"/>
       <w:r>
         <w:t>Lacto-vegetarian</w:t>
       </w:r>
+      <w:proofErr w:type="spellEnd"/>
       <w:r>
         <w:rPr>
           <w:lang w:val="en-US"/>
@@ -3107,9 +3688,11 @@
           <w:numId w:val="8"/>
         </w:numPr>
       </w:pPr>
+      <w:proofErr w:type="spellStart"/>
       <w:r>
         <w:t>Vegan</w:t>
       </w:r>
+      <w:proofErr w:type="spellEnd"/>
       <w:r>
         <w:rPr>
           <w:lang w:val="en-US"/>
@@ -3151,9 +3734,19 @@
           <w:numId w:val="9"/>
         </w:numPr>
       </w:pPr>
-      <w:r>
-        <w:t>Above average</w:t>
-      </w:r>
+      <w:proofErr w:type="spellStart"/>
+      <w:r>
+        <w:t>Above</w:t>
+      </w:r>
+      <w:proofErr w:type="spellEnd"/>
+      <w:r>
+        <w:t xml:space="preserve"> </w:t>
+      </w:r>
+      <w:proofErr w:type="spellStart"/>
+      <w:r>
+        <w:t>average</w:t>
+      </w:r>
+      <w:proofErr w:type="spellEnd"/>
       <w:r>
         <w:rPr>
           <w:lang w:val="en-US"/>
@@ -3169,10 +3762,12 @@
           <w:numId w:val="9"/>
         </w:numPr>
       </w:pPr>
+      <w:proofErr w:type="spellStart"/>
       <w:r>
         <w:lastRenderedPageBreak/>
         <w:t>Average</w:t>
       </w:r>
+      <w:proofErr w:type="spellEnd"/>
       <w:r>
         <w:rPr>
           <w:lang w:val="en-US"/>
@@ -3188,9 +3783,19 @@
           <w:numId w:val="9"/>
         </w:numPr>
       </w:pPr>
-      <w:r>
-        <w:t>Below average</w:t>
-      </w:r>
+      <w:proofErr w:type="spellStart"/>
+      <w:r>
+        <w:t>Below</w:t>
+      </w:r>
+      <w:proofErr w:type="spellEnd"/>
+      <w:r>
+        <w:t xml:space="preserve"> </w:t>
+      </w:r>
+      <w:proofErr w:type="spellStart"/>
+      <w:r>
+        <w:t>average</w:t>
+      </w:r>
+      <w:proofErr w:type="spellEnd"/>
       <w:r>
         <w:rPr>
           <w:lang w:val="en-US"/>
@@ -3206,9 +3811,19 @@
           <w:numId w:val="9"/>
         </w:numPr>
       </w:pPr>
-      <w:r>
-        <w:t>Very little</w:t>
-      </w:r>
+      <w:proofErr w:type="spellStart"/>
+      <w:r>
+        <w:t>Very</w:t>
+      </w:r>
+      <w:proofErr w:type="spellEnd"/>
+      <w:r>
+        <w:t xml:space="preserve"> </w:t>
+      </w:r>
+      <w:proofErr w:type="spellStart"/>
+      <w:r>
+        <w:t>little</w:t>
+      </w:r>
+      <w:proofErr w:type="spellEnd"/>
       <w:r>
         <w:rPr>
           <w:lang w:val="en-US"/>
@@ -3242,6 +3857,7 @@
           <w:szCs w:val="26"/>
         </w:rPr>
       </w:pPr>
+      <w:proofErr w:type="spellStart"/>
       <w:r>
         <w:rPr>
           <w:b/>
@@ -3251,6 +3867,7 @@
         </w:rPr>
         <w:t>Recycling</w:t>
       </w:r>
+      <w:proofErr w:type="spellEnd"/>
     </w:p>
     <w:p>
       <w:pPr>
@@ -3260,8 +3877,37 @@
           <w:numId w:val="15"/>
         </w:numPr>
       </w:pPr>
-      <w:r>
-        <w:t>Miscellaneous personal lifestyle choices:</w:t>
+      <w:proofErr w:type="spellStart"/>
+      <w:r>
+        <w:t>Miscellaneous</w:t>
+      </w:r>
+      <w:proofErr w:type="spellEnd"/>
+      <w:r>
+        <w:t xml:space="preserve"> </w:t>
+      </w:r>
+      <w:proofErr w:type="spellStart"/>
+      <w:r>
+        <w:t>personal</w:t>
+      </w:r>
+      <w:proofErr w:type="spellEnd"/>
+      <w:r>
+        <w:t xml:space="preserve"> </w:t>
+      </w:r>
+      <w:proofErr w:type="spellStart"/>
+      <w:r>
+        <w:t>lifestyle</w:t>
+      </w:r>
+      <w:proofErr w:type="spellEnd"/>
+      <w:r>
+        <w:t xml:space="preserve"> </w:t>
+      </w:r>
+      <w:proofErr w:type="spellStart"/>
+      <w:r>
+        <w:t>choices</w:t>
+      </w:r>
+      <w:proofErr w:type="spellEnd"/>
+      <w:r>
+        <w:t>:</w:t>
       </w:r>
     </w:p>
     <w:p>
@@ -3345,13 +3991,27 @@
         <w:rPr>
           <w:lang w:val="en-US"/>
         </w:rPr>
-        <w:t xml:space="preserve">Below-average  </w:t>
-      </w:r>
-      <w:r>
-        <w:rPr>
-          <w:lang w:val="en-US"/>
-        </w:rPr>
-        <w:t>(2,4)</w:t>
+        <w:t>Below-</w:t>
+      </w:r>
+      <w:proofErr w:type="gramStart"/>
+      <w:r>
+        <w:rPr>
+          <w:lang w:val="en-US"/>
+        </w:rPr>
+        <w:t xml:space="preserve">average  </w:t>
+      </w:r>
+      <w:r>
+        <w:rPr>
+          <w:lang w:val="en-US"/>
+        </w:rPr>
+        <w:t>(</w:t>
+      </w:r>
+      <w:proofErr w:type="gramEnd"/>
+      <w:r>
+        <w:rPr>
+          <w:lang w:val="en-US"/>
+        </w:rPr>
+        <w:t>2,4)</w:t>
       </w:r>
       <w:r>
         <w:rPr>
@@ -3500,13 +4160,41 @@
         <w:rPr>
           <w:lang w:val="en-US"/>
         </w:rPr>
-        <w:t xml:space="preserve"> 1,1 (health, education, etc)</w:t>
-      </w:r>
-      <w:r>
-        <w:rPr>
-          <w:lang w:val="en-US"/>
-        </w:rPr>
-        <w:t xml:space="preserve"> + (2.electricity / amount of persons) + 3 question / amount of person + every answer on question.</w:t>
+        <w:t xml:space="preserve"> 1,1 (health, education, </w:t>
+      </w:r>
+      <w:proofErr w:type="spellStart"/>
+      <w:r>
+        <w:rPr>
+          <w:lang w:val="en-US"/>
+        </w:rPr>
+        <w:t>etc</w:t>
+      </w:r>
+      <w:proofErr w:type="spellEnd"/>
+      <w:r>
+        <w:rPr>
+          <w:lang w:val="en-US"/>
+        </w:rPr>
+        <w:t>)</w:t>
+      </w:r>
+      <w:r>
+        <w:rPr>
+          <w:lang w:val="en-US"/>
+        </w:rPr>
+        <w:t xml:space="preserve"> + (</w:t>
+      </w:r>
+      <w:proofErr w:type="gramStart"/>
+      <w:r>
+        <w:rPr>
+          <w:lang w:val="en-US"/>
+        </w:rPr>
+        <w:t>2.electricity</w:t>
+      </w:r>
+      <w:proofErr w:type="gramEnd"/>
+      <w:r>
+        <w:rPr>
+          <w:lang w:val="en-US"/>
+        </w:rPr>
+        <w:t xml:space="preserve"> / amount of persons) + 3 question / amount of person + every answer on question.</w:t>
       </w:r>
     </w:p>
     <w:p>
@@ -3594,7 +4282,29 @@
           <w:szCs w:val="26"/>
           <w:lang w:val="en-US"/>
         </w:rPr>
-        <w:t xml:space="preserve"> tonnes C02</w:t>
+        <w:t xml:space="preserve"> </w:t>
+      </w:r>
+      <w:proofErr w:type="spellStart"/>
+      <w:r>
+        <w:rPr>
+          <w:b/>
+          <w:bCs/>
+          <w:sz w:val="26"/>
+          <w:szCs w:val="26"/>
+          <w:lang w:val="en-US"/>
+        </w:rPr>
+        <w:t>tonnes</w:t>
+      </w:r>
+      <w:proofErr w:type="spellEnd"/>
+      <w:r>
+        <w:rPr>
+          <w:b/>
+          <w:bCs/>
+          <w:sz w:val="26"/>
+          <w:szCs w:val="26"/>
+          <w:lang w:val="en-US"/>
+        </w:rPr>
+        <w:t xml:space="preserve"> C02</w:t>
       </w:r>
     </w:p>
     <w:p>
@@ -3633,7 +4343,7 @@
                     <pic:cNvPicPr/>
                   </pic:nvPicPr>
                   <pic:blipFill>
-                    <a:blip r:embed="rId13"/>
+                    <a:blip r:embed="rId12"/>
                     <a:stretch>
                       <a:fillRect/>
                     </a:stretch>
@@ -3748,11 +4458,19 @@
           <w:lang w:val="en-US"/>
         </w:rPr>
       </w:pPr>
-      <w:r>
-        <w:rPr>
-          <w:lang w:val="en-US"/>
-        </w:rPr>
-        <w:t>1.8  = 10</w:t>
+      <w:proofErr w:type="gramStart"/>
+      <w:r>
+        <w:rPr>
+          <w:lang w:val="en-US"/>
+        </w:rPr>
+        <w:t>1.8  =</w:t>
+      </w:r>
+      <w:proofErr w:type="gramEnd"/>
+      <w:r>
+        <w:rPr>
+          <w:lang w:val="en-US"/>
+        </w:rPr>
+        <w:t xml:space="preserve"> 10</w:t>
       </w:r>
       <w:r>
         <w:rPr>
@@ -3896,7 +4614,25 @@
           <w:szCs w:val="26"/>
           <w:lang w:val="en-US"/>
         </w:rPr>
-        <w:t>We are using for icons in footer – fontsAwesome.</w:t>
+        <w:t xml:space="preserve">We are using for icons in footer – </w:t>
+      </w:r>
+      <w:proofErr w:type="spellStart"/>
+      <w:r>
+        <w:rPr>
+          <w:sz w:val="26"/>
+          <w:szCs w:val="26"/>
+          <w:lang w:val="en-US"/>
+        </w:rPr>
+        <w:t>fontsAwesome</w:t>
+      </w:r>
+      <w:proofErr w:type="spellEnd"/>
+      <w:r>
+        <w:rPr>
+          <w:sz w:val="26"/>
+          <w:szCs w:val="26"/>
+          <w:lang w:val="en-US"/>
+        </w:rPr>
+        <w:t>.</w:t>
       </w:r>
     </w:p>
     <w:p>
@@ -3922,20 +4658,104 @@
         <w:rPr>
           <w:lang w:val="en-US"/>
         </w:rPr>
-        <w:t>&lt;i class="fa-brands fa-instagram"&gt;&lt;/i&gt;</w:t>
-      </w:r>
-    </w:p>
-    <w:p>
-      <w:pPr>
-        <w:rPr>
-          <w:lang w:val="en-US"/>
-        </w:rPr>
-      </w:pPr>
-      <w:r>
-        <w:rPr>
-          <w:lang w:val="en-US"/>
-        </w:rPr>
-        <w:t>&lt;i class="fa-brands fa-square-instagram"&gt;&lt;/i&gt;</w:t>
+        <w:t>&lt;</w:t>
+      </w:r>
+      <w:proofErr w:type="spellStart"/>
+      <w:r>
+        <w:rPr>
+          <w:lang w:val="en-US"/>
+        </w:rPr>
+        <w:t>i</w:t>
+      </w:r>
+      <w:proofErr w:type="spellEnd"/>
+      <w:r>
+        <w:rPr>
+          <w:lang w:val="en-US"/>
+        </w:rPr>
+        <w:t xml:space="preserve"> class="fa-brands fa-</w:t>
+      </w:r>
+      <w:proofErr w:type="spellStart"/>
+      <w:r>
+        <w:rPr>
+          <w:lang w:val="en-US"/>
+        </w:rPr>
+        <w:t>instagram</w:t>
+      </w:r>
+      <w:proofErr w:type="spellEnd"/>
+      <w:r>
+        <w:rPr>
+          <w:lang w:val="en-US"/>
+        </w:rPr>
+        <w:t>"&gt;&lt;/</w:t>
+      </w:r>
+      <w:proofErr w:type="spellStart"/>
+      <w:r>
+        <w:rPr>
+          <w:lang w:val="en-US"/>
+        </w:rPr>
+        <w:t>i</w:t>
+      </w:r>
+      <w:proofErr w:type="spellEnd"/>
+      <w:r>
+        <w:rPr>
+          <w:lang w:val="en-US"/>
+        </w:rPr>
+        <w:t>&gt;</w:t>
+      </w:r>
+    </w:p>
+    <w:p>
+      <w:pPr>
+        <w:rPr>
+          <w:lang w:val="en-US"/>
+        </w:rPr>
+      </w:pPr>
+      <w:r>
+        <w:rPr>
+          <w:lang w:val="en-US"/>
+        </w:rPr>
+        <w:t>&lt;</w:t>
+      </w:r>
+      <w:proofErr w:type="spellStart"/>
+      <w:r>
+        <w:rPr>
+          <w:lang w:val="en-US"/>
+        </w:rPr>
+        <w:t>i</w:t>
+      </w:r>
+      <w:proofErr w:type="spellEnd"/>
+      <w:r>
+        <w:rPr>
+          <w:lang w:val="en-US"/>
+        </w:rPr>
+        <w:t xml:space="preserve"> class="fa-brands fa-square-</w:t>
+      </w:r>
+      <w:proofErr w:type="spellStart"/>
+      <w:r>
+        <w:rPr>
+          <w:lang w:val="en-US"/>
+        </w:rPr>
+        <w:t>instagram</w:t>
+      </w:r>
+      <w:proofErr w:type="spellEnd"/>
+      <w:r>
+        <w:rPr>
+          <w:lang w:val="en-US"/>
+        </w:rPr>
+        <w:t>"&gt;&lt;/</w:t>
+      </w:r>
+      <w:proofErr w:type="spellStart"/>
+      <w:r>
+        <w:rPr>
+          <w:lang w:val="en-US"/>
+        </w:rPr>
+        <w:t>i</w:t>
+      </w:r>
+      <w:proofErr w:type="spellEnd"/>
+      <w:r>
+        <w:rPr>
+          <w:lang w:val="en-US"/>
+        </w:rPr>
+        <w:t>&gt;</w:t>
       </w:r>
     </w:p>
     <w:p>
@@ -3961,7 +4781,49 @@
         <w:rPr>
           <w:lang w:val="en-US"/>
         </w:rPr>
-        <w:t>&lt;i class="fa-brands fa-facebook"&gt;&lt;/i&gt;</w:t>
+        <w:t>&lt;</w:t>
+      </w:r>
+      <w:proofErr w:type="spellStart"/>
+      <w:r>
+        <w:rPr>
+          <w:lang w:val="en-US"/>
+        </w:rPr>
+        <w:t>i</w:t>
+      </w:r>
+      <w:proofErr w:type="spellEnd"/>
+      <w:r>
+        <w:rPr>
+          <w:lang w:val="en-US"/>
+        </w:rPr>
+        <w:t xml:space="preserve"> class="fa-brands fa-</w:t>
+      </w:r>
+      <w:proofErr w:type="spellStart"/>
+      <w:r>
+        <w:rPr>
+          <w:lang w:val="en-US"/>
+        </w:rPr>
+        <w:t>facebook</w:t>
+      </w:r>
+      <w:proofErr w:type="spellEnd"/>
+      <w:r>
+        <w:rPr>
+          <w:lang w:val="en-US"/>
+        </w:rPr>
+        <w:t>"&gt;&lt;/</w:t>
+      </w:r>
+      <w:proofErr w:type="spellStart"/>
+      <w:r>
+        <w:rPr>
+          <w:lang w:val="en-US"/>
+        </w:rPr>
+        <w:t>i</w:t>
+      </w:r>
+      <w:proofErr w:type="spellEnd"/>
+      <w:r>
+        <w:rPr>
+          <w:lang w:val="en-US"/>
+        </w:rPr>
+        <w:t>&gt;</w:t>
       </w:r>
     </w:p>
     <w:p>
@@ -3987,7 +4849,35 @@
         <w:rPr>
           <w:lang w:val="en-US"/>
         </w:rPr>
-        <w:t>&lt;i class="fa-brands fa-twitter"&gt;&lt;/i&gt;</w:t>
+        <w:t>&lt;</w:t>
+      </w:r>
+      <w:proofErr w:type="spellStart"/>
+      <w:r>
+        <w:rPr>
+          <w:lang w:val="en-US"/>
+        </w:rPr>
+        <w:t>i</w:t>
+      </w:r>
+      <w:proofErr w:type="spellEnd"/>
+      <w:r>
+        <w:rPr>
+          <w:lang w:val="en-US"/>
+        </w:rPr>
+        <w:t xml:space="preserve"> class="fa-brands fa-twitter"&gt;&lt;/</w:t>
+      </w:r>
+      <w:proofErr w:type="spellStart"/>
+      <w:r>
+        <w:rPr>
+          <w:lang w:val="en-US"/>
+        </w:rPr>
+        <w:t>i</w:t>
+      </w:r>
+      <w:proofErr w:type="spellEnd"/>
+      <w:r>
+        <w:rPr>
+          <w:lang w:val="en-US"/>
+        </w:rPr>
+        <w:t>&gt;</w:t>
       </w:r>
     </w:p>
     <w:p>
@@ -4013,7 +4903,35 @@
         <w:rPr>
           <w:lang w:val="en-US"/>
         </w:rPr>
-        <w:t>&lt;i class="fa-solid fa-arrow-right"&gt;&lt;/i&gt;</w:t>
+        <w:t>&lt;</w:t>
+      </w:r>
+      <w:proofErr w:type="spellStart"/>
+      <w:r>
+        <w:rPr>
+          <w:lang w:val="en-US"/>
+        </w:rPr>
+        <w:t>i</w:t>
+      </w:r>
+      <w:proofErr w:type="spellEnd"/>
+      <w:r>
+        <w:rPr>
+          <w:lang w:val="en-US"/>
+        </w:rPr>
+        <w:t xml:space="preserve"> class="fa-solid fa-arrow-right"&gt;&lt;/</w:t>
+      </w:r>
+      <w:proofErr w:type="spellStart"/>
+      <w:r>
+        <w:rPr>
+          <w:lang w:val="en-US"/>
+        </w:rPr>
+        <w:t>i</w:t>
+      </w:r>
+      <w:proofErr w:type="spellEnd"/>
+      <w:r>
+        <w:rPr>
+          <w:lang w:val="en-US"/>
+        </w:rPr>
+        <w:t>&gt;</w:t>
       </w:r>
     </w:p>
     <w:p>
@@ -4086,18 +5004,9 @@
           <w:shd w:val="clear" w:color="auto" w:fill="F1F3F4"/>
           <w:lang w:val="en-US"/>
         </w:rPr>
-        <w:t>&lt;link rel="preconnect" href="https://fonts.googleapis.com"&gt;</w:t>
-      </w:r>
-      <w:r>
-        <w:rPr>
-          <w:rFonts w:ascii="Courier New" w:hAnsi="Courier New" w:cs="Courier New"/>
-          <w:spacing w:val="2"/>
-          <w:sz w:val="18"/>
-          <w:szCs w:val="18"/>
-          <w:lang w:val="en-US"/>
-        </w:rPr>
-        <w:br/>
-      </w:r>
+        <w:t xml:space="preserve">&lt;link </w:t>
+      </w:r>
+      <w:proofErr w:type="spellStart"/>
       <w:r>
         <w:rPr>
           <w:rFonts w:ascii="Courier New" w:hAnsi="Courier New" w:cs="Courier New"/>
@@ -4107,7 +5016,184 @@
           <w:shd w:val="clear" w:color="auto" w:fill="F1F3F4"/>
           <w:lang w:val="en-US"/>
         </w:rPr>
-        <w:t>&lt;link rel="preconnect" href="https://fonts.gstatic.com" crossorigin&gt;</w:t>
+        <w:t>rel</w:t>
+      </w:r>
+      <w:proofErr w:type="spellEnd"/>
+      <w:r>
+        <w:rPr>
+          <w:rFonts w:ascii="Courier New" w:hAnsi="Courier New" w:cs="Courier New"/>
+          <w:spacing w:val="2"/>
+          <w:sz w:val="18"/>
+          <w:szCs w:val="18"/>
+          <w:shd w:val="clear" w:color="auto" w:fill="F1F3F4"/>
+          <w:lang w:val="en-US"/>
+        </w:rPr>
+        <w:t>="</w:t>
+      </w:r>
+      <w:proofErr w:type="spellStart"/>
+      <w:r>
+        <w:rPr>
+          <w:rFonts w:ascii="Courier New" w:hAnsi="Courier New" w:cs="Courier New"/>
+          <w:spacing w:val="2"/>
+          <w:sz w:val="18"/>
+          <w:szCs w:val="18"/>
+          <w:shd w:val="clear" w:color="auto" w:fill="F1F3F4"/>
+          <w:lang w:val="en-US"/>
+        </w:rPr>
+        <w:t>preconnect</w:t>
+      </w:r>
+      <w:proofErr w:type="spellEnd"/>
+      <w:r>
+        <w:rPr>
+          <w:rFonts w:ascii="Courier New" w:hAnsi="Courier New" w:cs="Courier New"/>
+          <w:spacing w:val="2"/>
+          <w:sz w:val="18"/>
+          <w:szCs w:val="18"/>
+          <w:shd w:val="clear" w:color="auto" w:fill="F1F3F4"/>
+          <w:lang w:val="en-US"/>
+        </w:rPr>
+        <w:t xml:space="preserve">" </w:t>
+      </w:r>
+      <w:proofErr w:type="spellStart"/>
+      <w:r>
+        <w:rPr>
+          <w:rFonts w:ascii="Courier New" w:hAnsi="Courier New" w:cs="Courier New"/>
+          <w:spacing w:val="2"/>
+          <w:sz w:val="18"/>
+          <w:szCs w:val="18"/>
+          <w:shd w:val="clear" w:color="auto" w:fill="F1F3F4"/>
+          <w:lang w:val="en-US"/>
+        </w:rPr>
+        <w:t>href</w:t>
+      </w:r>
+      <w:proofErr w:type="spellEnd"/>
+      <w:r>
+        <w:rPr>
+          <w:rFonts w:ascii="Courier New" w:hAnsi="Courier New" w:cs="Courier New"/>
+          <w:spacing w:val="2"/>
+          <w:sz w:val="18"/>
+          <w:szCs w:val="18"/>
+          <w:shd w:val="clear" w:color="auto" w:fill="F1F3F4"/>
+          <w:lang w:val="en-US"/>
+        </w:rPr>
+        <w:t>="https://fonts.googleapis.com"&gt;</w:t>
+      </w:r>
+      <w:r>
+        <w:rPr>
+          <w:rFonts w:ascii="Courier New" w:hAnsi="Courier New" w:cs="Courier New"/>
+          <w:spacing w:val="2"/>
+          <w:sz w:val="18"/>
+          <w:szCs w:val="18"/>
+          <w:lang w:val="en-US"/>
+        </w:rPr>
+        <w:br/>
+      </w:r>
+      <w:r>
+        <w:rPr>
+          <w:rFonts w:ascii="Courier New" w:hAnsi="Courier New" w:cs="Courier New"/>
+          <w:spacing w:val="2"/>
+          <w:sz w:val="18"/>
+          <w:szCs w:val="18"/>
+          <w:shd w:val="clear" w:color="auto" w:fill="F1F3F4"/>
+          <w:lang w:val="en-US"/>
+        </w:rPr>
+        <w:t xml:space="preserve">&lt;link </w:t>
+      </w:r>
+      <w:proofErr w:type="spellStart"/>
+      <w:r>
+        <w:rPr>
+          <w:rFonts w:ascii="Courier New" w:hAnsi="Courier New" w:cs="Courier New"/>
+          <w:spacing w:val="2"/>
+          <w:sz w:val="18"/>
+          <w:szCs w:val="18"/>
+          <w:shd w:val="clear" w:color="auto" w:fill="F1F3F4"/>
+          <w:lang w:val="en-US"/>
+        </w:rPr>
+        <w:t>rel</w:t>
+      </w:r>
+      <w:proofErr w:type="spellEnd"/>
+      <w:r>
+        <w:rPr>
+          <w:rFonts w:ascii="Courier New" w:hAnsi="Courier New" w:cs="Courier New"/>
+          <w:spacing w:val="2"/>
+          <w:sz w:val="18"/>
+          <w:szCs w:val="18"/>
+          <w:shd w:val="clear" w:color="auto" w:fill="F1F3F4"/>
+          <w:lang w:val="en-US"/>
+        </w:rPr>
+        <w:t>="</w:t>
+      </w:r>
+      <w:proofErr w:type="spellStart"/>
+      <w:r>
+        <w:rPr>
+          <w:rFonts w:ascii="Courier New" w:hAnsi="Courier New" w:cs="Courier New"/>
+          <w:spacing w:val="2"/>
+          <w:sz w:val="18"/>
+          <w:szCs w:val="18"/>
+          <w:shd w:val="clear" w:color="auto" w:fill="F1F3F4"/>
+          <w:lang w:val="en-US"/>
+        </w:rPr>
+        <w:t>preconnect</w:t>
+      </w:r>
+      <w:proofErr w:type="spellEnd"/>
+      <w:r>
+        <w:rPr>
+          <w:rFonts w:ascii="Courier New" w:hAnsi="Courier New" w:cs="Courier New"/>
+          <w:spacing w:val="2"/>
+          <w:sz w:val="18"/>
+          <w:szCs w:val="18"/>
+          <w:shd w:val="clear" w:color="auto" w:fill="F1F3F4"/>
+          <w:lang w:val="en-US"/>
+        </w:rPr>
+        <w:t xml:space="preserve">" </w:t>
+      </w:r>
+      <w:proofErr w:type="spellStart"/>
+      <w:r>
+        <w:rPr>
+          <w:rFonts w:ascii="Courier New" w:hAnsi="Courier New" w:cs="Courier New"/>
+          <w:spacing w:val="2"/>
+          <w:sz w:val="18"/>
+          <w:szCs w:val="18"/>
+          <w:shd w:val="clear" w:color="auto" w:fill="F1F3F4"/>
+          <w:lang w:val="en-US"/>
+        </w:rPr>
+        <w:t>href</w:t>
+      </w:r>
+      <w:proofErr w:type="spellEnd"/>
+      <w:r>
+        <w:rPr>
+          <w:rFonts w:ascii="Courier New" w:hAnsi="Courier New" w:cs="Courier New"/>
+          <w:spacing w:val="2"/>
+          <w:sz w:val="18"/>
+          <w:szCs w:val="18"/>
+          <w:shd w:val="clear" w:color="auto" w:fill="F1F3F4"/>
+          <w:lang w:val="en-US"/>
+        </w:rPr>
+        <w:t xml:space="preserve">="https://fonts.gstatic.com" </w:t>
+      </w:r>
+      <w:proofErr w:type="spellStart"/>
+      <w:r>
+        <w:rPr>
+          <w:rFonts w:ascii="Courier New" w:hAnsi="Courier New" w:cs="Courier New"/>
+          <w:spacing w:val="2"/>
+          <w:sz w:val="18"/>
+          <w:szCs w:val="18"/>
+          <w:shd w:val="clear" w:color="auto" w:fill="F1F3F4"/>
+          <w:lang w:val="en-US"/>
+        </w:rPr>
+        <w:t>crossorigin</w:t>
+      </w:r>
+      <w:proofErr w:type="spellEnd"/>
+      <w:r>
+        <w:rPr>
+          <w:rFonts w:ascii="Courier New" w:hAnsi="Courier New" w:cs="Courier New"/>
+          <w:spacing w:val="2"/>
+          <w:sz w:val="18"/>
+          <w:szCs w:val="18"/>
+          <w:shd w:val="clear" w:color="auto" w:fill="F1F3F4"/>
+          <w:lang w:val="en-US"/>
+        </w:rPr>
+        <w:t>&gt;</w:t>
       </w:r>
       <w:r>
         <w:rPr>
@@ -4177,7 +5263,31 @@
           <w:shd w:val="clear" w:color="auto" w:fill="F1F3F4"/>
           <w:lang w:val="en-US"/>
         </w:rPr>
-        <w:t>display=swap" rel="stylesheet"&gt;</w:t>
+        <w:t xml:space="preserve">display=swap" </w:t>
+      </w:r>
+      <w:proofErr w:type="spellStart"/>
+      <w:r>
+        <w:rPr>
+          <w:rFonts w:ascii="Courier New" w:hAnsi="Courier New" w:cs="Courier New"/>
+          <w:spacing w:val="2"/>
+          <w:sz w:val="18"/>
+          <w:szCs w:val="18"/>
+          <w:shd w:val="clear" w:color="auto" w:fill="F1F3F4"/>
+          <w:lang w:val="en-US"/>
+        </w:rPr>
+        <w:t>rel</w:t>
+      </w:r>
+      <w:proofErr w:type="spellEnd"/>
+      <w:r>
+        <w:rPr>
+          <w:rFonts w:ascii="Courier New" w:hAnsi="Courier New" w:cs="Courier New"/>
+          <w:spacing w:val="2"/>
+          <w:sz w:val="18"/>
+          <w:szCs w:val="18"/>
+          <w:shd w:val="clear" w:color="auto" w:fill="F1F3F4"/>
+          <w:lang w:val="en-US"/>
+        </w:rPr>
+        <w:t>="stylesheet"&gt;</w:t>
       </w:r>
     </w:p>
     <w:p>
@@ -4475,13 +5585,27 @@
         <w:rPr>
           <w:lang w:val="en-US"/>
         </w:rPr>
-        <w:t xml:space="preserve">(8 + 8 + 9) </w:t>
-      </w:r>
-      <w:r>
-        <w:rPr>
-          <w:lang w:val="en-US"/>
-        </w:rPr>
-        <w:t xml:space="preserve"> =&gt; </w:t>
+        <w:t>(8 + 8 + 9</w:t>
+      </w:r>
+      <w:proofErr w:type="gramStart"/>
+      <w:r>
+        <w:rPr>
+          <w:lang w:val="en-US"/>
+        </w:rPr>
+        <w:t xml:space="preserve">) </w:t>
+      </w:r>
+      <w:r>
+        <w:rPr>
+          <w:lang w:val="en-US"/>
+        </w:rPr>
+        <w:t xml:space="preserve"> =</w:t>
+      </w:r>
+      <w:proofErr w:type="gramEnd"/>
+      <w:r>
+        <w:rPr>
+          <w:lang w:val="en-US"/>
+        </w:rPr>
+        <w:t xml:space="preserve">&gt; </w:t>
       </w:r>
       <w:r>
         <w:rPr>
@@ -4645,7 +5769,21 @@
         <w:rPr>
           <w:lang w:val="en-US"/>
         </w:rPr>
-        <w:t>Food – 3 =&gt; (8 + 8 + 9)  =&gt; 58 = 66</w:t>
+        <w:t>Food – 3 =&gt; (8 + 8 + 9</w:t>
+      </w:r>
+      <w:proofErr w:type="gramStart"/>
+      <w:r>
+        <w:rPr>
+          <w:lang w:val="en-US"/>
+        </w:rPr>
+        <w:t>)  =</w:t>
+      </w:r>
+      <w:proofErr w:type="gramEnd"/>
+      <w:r>
+        <w:rPr>
+          <w:lang w:val="en-US"/>
+        </w:rPr>
+        <w:t>&gt; 58 = 66</w:t>
       </w:r>
       <w:r>
         <w:rPr>

</xml_diff>